<commit_message>
[#151532872] Fixed Contents by Sayaka
</commit_message>
<xml_diff>
--- a/Project idea.docx
+++ b/Project idea.docx
@@ -1,6 +1,6 @@
 
 <file path=word/document.xml><?xml version="1.0" encoding="utf-8"?>
-<w:document xmlns:wpc="http://schemas.microsoft.com/office/word/2010/wordprocessingCanvas" xmlns:cx="http://schemas.microsoft.com/office/drawing/2014/chartex" xmlns:cx1="http://schemas.microsoft.com/office/drawing/2015/9/8/chartex" xmlns:cx2="http://schemas.microsoft.com/office/drawing/2015/10/21/chartex" xmlns:cx3="http://schemas.microsoft.com/office/drawing/2016/5/9/chartex" xmlns:cx4="http://schemas.microsoft.com/office/drawing/2016/5/10/chartex" xmlns:cx5="http://schemas.microsoft.com/office/drawing/2016/5/11/chartex" xmlns:cx6="http://schemas.microsoft.com/office/drawing/2016/5/12/chartex" xmlns:cx7="http://schemas.microsoft.com/office/drawing/2016/5/13/chartex" xmlns:cx8="http://schemas.microsoft.com/office/drawing/2016/5/14/chartex" xmlns:mc="http://schemas.openxmlformats.org/markup-compatibility/2006" xmlns:aink="http://schemas.microsoft.com/office/drawing/2016/ink" xmlns:am3d="http://schemas.microsoft.com/office/drawing/2017/model3d" xmlns:o="urn:schemas-microsoft-com:office:office" xmlns:r="http://schemas.openxmlformats.org/officeDocument/2006/relationships" xmlns:m="http://schemas.openxmlformats.org/officeDocument/2006/math" xmlns:v="urn:schemas-microsoft-com:vml" xmlns:wp14="http://schemas.microsoft.com/office/word/2010/wordprocessingDrawing" xmlns:wp="http://schemas.openxmlformats.org/drawingml/2006/wordprocessingDrawing" xmlns:w10="urn:schemas-microsoft-com:office:word" xmlns:w="http://schemas.openxmlformats.org/wordprocessingml/2006/main" xmlns:w14="http://schemas.microsoft.com/office/word/2010/wordml" xmlns:w15="http://schemas.microsoft.com/office/word/2012/wordml" xmlns:w16cid="http://schemas.microsoft.com/office/word/2016/wordml/cid" xmlns:w16se="http://schemas.microsoft.com/office/word/2015/wordml/symex" xmlns:wpg="http://schemas.microsoft.com/office/word/2010/wordprocessingGroup" xmlns:wpi="http://schemas.microsoft.com/office/word/2010/wordprocessingInk" xmlns:wne="http://schemas.microsoft.com/office/word/2006/wordml" xmlns:wps="http://schemas.microsoft.com/office/word/2010/wordprocessingShape" mc:Ignorable="w14 w15 w16se w16cid wp14">
+<w:document xmlns:wpc="http://schemas.microsoft.com/office/word/2010/wordprocessingCanvas" xmlns:cx="http://schemas.microsoft.com/office/drawing/2014/chartex" xmlns:cx1="http://schemas.microsoft.com/office/drawing/2015/9/8/chartex" xmlns:cx2="http://schemas.microsoft.com/office/drawing/2015/10/21/chartex" xmlns:cx3="http://schemas.microsoft.com/office/drawing/2016/5/9/chartex" xmlns:cx4="http://schemas.microsoft.com/office/drawing/2016/5/10/chartex" xmlns:cx5="http://schemas.microsoft.com/office/drawing/2016/5/11/chartex" xmlns:cx6="http://schemas.microsoft.com/office/drawing/2016/5/12/chartex" xmlns:cx7="http://schemas.microsoft.com/office/drawing/2016/5/13/chartex" xmlns:cx8="http://schemas.microsoft.com/office/drawing/2016/5/14/chartex" xmlns:mc="http://schemas.openxmlformats.org/markup-compatibility/2006" xmlns:aink="http://schemas.microsoft.com/office/drawing/2016/ink" xmlns:am3d="http://schemas.microsoft.com/office/drawing/2017/model3d" xmlns:o="urn:schemas-microsoft-com:office:office" xmlns:r="http://schemas.openxmlformats.org/officeDocument/2006/relationships" xmlns:m="http://schemas.openxmlformats.org/officeDocument/2006/math" xmlns:v="urn:schemas-microsoft-com:vml" xmlns:wp14="http://schemas.microsoft.com/office/word/2010/wordprocessingDrawing" xmlns:wp="http://schemas.openxmlformats.org/drawingml/2006/wordprocessingDrawing" xmlns:w10="urn:schemas-microsoft-com:office:word" xmlns:w="http://schemas.openxmlformats.org/wordprocessingml/2006/main" xmlns:w14="http://schemas.microsoft.com/office/word/2010/wordml" xmlns:w15="http://schemas.microsoft.com/office/word/2012/wordml" xmlns:w16se="http://schemas.microsoft.com/office/word/2015/wordml/symex" xmlns:wpg="http://schemas.microsoft.com/office/word/2010/wordprocessingGroup" xmlns:wpi="http://schemas.microsoft.com/office/word/2010/wordprocessingInk" xmlns:wne="http://schemas.microsoft.com/office/word/2006/wordml" xmlns:wps="http://schemas.microsoft.com/office/word/2010/wordprocessingShape" mc:Ignorable="w14 w15 w16se wp14">
   <w:body>
     <w:p>
       <w:r>
@@ -42,6 +42,23 @@
       <w:r>
         <w:t>The money (minus shipping costs) gets split between the buyer’s choice of charity and the seller’s choice of charity</w:t>
       </w:r>
+      <w:r>
+        <w:br/>
+      </w:r>
+      <w:r>
+        <w:rPr>
+          <w:color w:val="FF0000"/>
+        </w:rPr>
+        <w:t>Not everything is donated?</w:t>
+      </w:r>
+      <w:r>
+        <w:rPr>
+          <w:color w:val="FF0000"/>
+        </w:rPr>
+        <w:t xml:space="preserve"> How spilit.</w:t>
+      </w:r>
+      <w:bookmarkStart w:id="0" w:name="_GoBack"/>
+      <w:bookmarkEnd w:id="0"/>
     </w:p>
     <w:p>
       <w:pPr>
@@ -74,49 +91,234 @@
           <w:numId w:val="1"/>
         </w:numPr>
       </w:pPr>
-      <w:proofErr w:type="spellStart"/>
       <w:r>
         <w:t>Causewear</w:t>
       </w:r>
-      <w:proofErr w:type="spellEnd"/>
-    </w:p>
-    <w:p/>
-    <w:p>
-      <w:r>
-        <w:t>Pages:</w:t>
-      </w:r>
-    </w:p>
-    <w:p>
+    </w:p>
+    <w:p>
+      <w:r>
+        <w:br/>
+        <w:t>&lt;Needed Pages &gt;</w:t>
+      </w:r>
+    </w:p>
+    <w:p>
+      <w:pPr>
+        <w:pStyle w:val="ListParagraph"/>
+        <w:numPr>
+          <w:ilvl w:val="0"/>
+          <w:numId w:val="2"/>
+        </w:numPr>
+      </w:pPr>
       <w:r>
         <w:t>Login</w:t>
       </w:r>
     </w:p>
     <w:p>
+      <w:pPr>
+        <w:pStyle w:val="ListParagraph"/>
+        <w:numPr>
+          <w:ilvl w:val="0"/>
+          <w:numId w:val="2"/>
+        </w:numPr>
+      </w:pPr>
       <w:r>
         <w:t>Create account</w:t>
       </w:r>
     </w:p>
     <w:p>
+      <w:pPr>
+        <w:pStyle w:val="ListParagraph"/>
+        <w:numPr>
+          <w:ilvl w:val="0"/>
+          <w:numId w:val="2"/>
+        </w:numPr>
+      </w:pPr>
       <w:r>
         <w:t xml:space="preserve">My Profile </w:t>
       </w:r>
     </w:p>
     <w:p>
-      <w:proofErr w:type="gramStart"/>
-      <w:r>
-        <w:t>Other</w:t>
-      </w:r>
-      <w:proofErr w:type="gramEnd"/>
-      <w:r>
-        <w:t xml:space="preserve"> person’s profile </w:t>
-      </w:r>
-    </w:p>
-    <w:p>
-      <w:pPr>
-        <w:pStyle w:val="ListParagraph"/>
-        <w:numPr>
-          <w:ilvl w:val="0"/>
-          <w:numId w:val="1"/>
+      <w:pPr>
+        <w:pStyle w:val="ListParagraph"/>
+        <w:numPr>
+          <w:ilvl w:val="0"/>
+          <w:numId w:val="7"/>
+        </w:numPr>
+      </w:pPr>
+      <w:r>
+        <w:t>My items</w:t>
+      </w:r>
+    </w:p>
+    <w:p>
+      <w:pPr>
+        <w:pStyle w:val="ListParagraph"/>
+        <w:numPr>
+          <w:ilvl w:val="0"/>
+          <w:numId w:val="7"/>
+        </w:numPr>
+      </w:pPr>
+      <w:r>
+        <w:t>Shopping cart</w:t>
+      </w:r>
+    </w:p>
+    <w:p>
+      <w:pPr>
+        <w:pStyle w:val="ListParagraph"/>
+        <w:numPr>
+          <w:ilvl w:val="0"/>
+          <w:numId w:val="8"/>
+        </w:numPr>
+      </w:pPr>
+      <w:r>
+        <w:t xml:space="preserve">Checkout – enter your charity </w:t>
+      </w:r>
+    </w:p>
+    <w:p>
+      <w:pPr>
+        <w:pStyle w:val="ListParagraph"/>
+        <w:numPr>
+          <w:ilvl w:val="0"/>
+          <w:numId w:val="7"/>
+        </w:numPr>
+      </w:pPr>
+      <w:r>
+        <w:t>Add garment (where you upload picture/description/chose intended charity)</w:t>
+      </w:r>
+    </w:p>
+    <w:p>
+      <w:pPr>
+        <w:ind w:left="2160"/>
+      </w:pPr>
+      <w:r>
+        <w:rPr>
+          <w:b/>
+        </w:rPr>
+        <w:t>Garment features</w:t>
+      </w:r>
+      <w:r>
+        <w:t>:</w:t>
+      </w:r>
+    </w:p>
+    <w:p>
+      <w:pPr>
+        <w:pStyle w:val="ListParagraph"/>
+        <w:numPr>
+          <w:ilvl w:val="0"/>
+          <w:numId w:val="9"/>
+        </w:numPr>
+      </w:pPr>
+      <w:r>
+        <w:t>Price</w:t>
+      </w:r>
+    </w:p>
+    <w:p>
+      <w:pPr>
+        <w:pStyle w:val="ListParagraph"/>
+        <w:numPr>
+          <w:ilvl w:val="0"/>
+          <w:numId w:val="9"/>
+        </w:numPr>
+      </w:pPr>
+      <w:r>
+        <w:t>Charity seller wants to give to</w:t>
+      </w:r>
+    </w:p>
+    <w:p>
+      <w:pPr>
+        <w:pStyle w:val="ListParagraph"/>
+        <w:numPr>
+          <w:ilvl w:val="0"/>
+          <w:numId w:val="9"/>
+        </w:numPr>
+      </w:pPr>
+      <w:r>
+        <w:t>Brand</w:t>
+      </w:r>
+    </w:p>
+    <w:p>
+      <w:pPr>
+        <w:pStyle w:val="ListParagraph"/>
+        <w:numPr>
+          <w:ilvl w:val="0"/>
+          <w:numId w:val="9"/>
+        </w:numPr>
+      </w:pPr>
+      <w:r>
+        <w:t>Description</w:t>
+      </w:r>
+    </w:p>
+    <w:p>
+      <w:pPr>
+        <w:pStyle w:val="ListParagraph"/>
+        <w:numPr>
+          <w:ilvl w:val="0"/>
+          <w:numId w:val="9"/>
+        </w:numPr>
+      </w:pPr>
+      <w:r>
+        <w:t>Size</w:t>
+      </w:r>
+    </w:p>
+    <w:p>
+      <w:pPr>
+        <w:pStyle w:val="ListParagraph"/>
+        <w:numPr>
+          <w:ilvl w:val="0"/>
+          <w:numId w:val="9"/>
+        </w:numPr>
+      </w:pPr>
+      <w:r>
+        <w:t xml:space="preserve">If available for local pickup </w:t>
+      </w:r>
+    </w:p>
+    <w:p>
+      <w:pPr>
+        <w:pStyle w:val="ListParagraph"/>
+        <w:numPr>
+          <w:ilvl w:val="1"/>
+          <w:numId w:val="9"/>
+        </w:numPr>
+      </w:pPr>
+      <w:r>
+        <w:t>Region for pickup</w:t>
+      </w:r>
+    </w:p>
+    <w:p>
+      <w:pPr>
+        <w:pStyle w:val="ListParagraph"/>
+        <w:numPr>
+          <w:ilvl w:val="0"/>
+          <w:numId w:val="9"/>
+        </w:numPr>
+      </w:pPr>
+      <w:r>
+        <w:t>Wear level (new, used, etc)</w:t>
+      </w:r>
+    </w:p>
+    <w:p>
+      <w:pPr>
+        <w:pStyle w:val="ListParagraph"/>
+        <w:ind w:left="1440"/>
+      </w:pPr>
+    </w:p>
+    <w:p>
+      <w:pPr>
+        <w:pStyle w:val="ListParagraph"/>
+        <w:numPr>
+          <w:ilvl w:val="0"/>
+          <w:numId w:val="2"/>
+        </w:numPr>
+      </w:pPr>
+      <w:r>
+        <w:t xml:space="preserve">Other person’s profile </w:t>
+      </w:r>
+    </w:p>
+    <w:p>
+      <w:pPr>
+        <w:pStyle w:val="ListParagraph"/>
+        <w:numPr>
+          <w:ilvl w:val="0"/>
+          <w:numId w:val="3"/>
         </w:numPr>
       </w:pPr>
       <w:r>
@@ -128,7 +330,7 @@
         <w:pStyle w:val="ListParagraph"/>
         <w:numPr>
           <w:ilvl w:val="0"/>
-          <w:numId w:val="1"/>
+          <w:numId w:val="3"/>
         </w:numPr>
       </w:pPr>
       <w:r>
@@ -140,7 +342,7 @@
         <w:pStyle w:val="ListParagraph"/>
         <w:numPr>
           <w:ilvl w:val="0"/>
-          <w:numId w:val="1"/>
+          <w:numId w:val="3"/>
         </w:numPr>
       </w:pPr>
       <w:r>
@@ -152,166 +354,71 @@
         <w:pStyle w:val="ListParagraph"/>
         <w:numPr>
           <w:ilvl w:val="0"/>
-          <w:numId w:val="1"/>
+          <w:numId w:val="3"/>
         </w:numPr>
       </w:pPr>
       <w:r>
         <w:t>Region</w:t>
       </w:r>
-    </w:p>
-    <w:p>
-      <w:r>
-        <w:t>My items</w:t>
-      </w:r>
-    </w:p>
-    <w:p>
-      <w:r>
-        <w:t>Shopping cart</w:t>
-      </w:r>
-    </w:p>
-    <w:p>
+      <w:r>
+        <w:br/>
+      </w:r>
+    </w:p>
+    <w:p>
+      <w:pPr>
+        <w:pStyle w:val="ListParagraph"/>
+        <w:numPr>
+          <w:ilvl w:val="0"/>
+          <w:numId w:val="2"/>
+        </w:numPr>
+      </w:pPr>
+      <w:r>
+        <w:t>Top Page</w:t>
+      </w:r>
+    </w:p>
+    <w:p>
+      <w:pPr>
+        <w:ind w:left="720" w:firstLine="720"/>
+      </w:pPr>
       <w:r>
         <w:t xml:space="preserve">Browse clothes - Top bar of categories, side bar of filters </w:t>
       </w:r>
     </w:p>
     <w:p>
-      <w:r>
-        <w:t xml:space="preserve">Checkout – enter your charity </w:t>
-      </w:r>
-    </w:p>
-    <w:p>
+      <w:pPr>
+        <w:pStyle w:val="ListParagraph"/>
+      </w:pPr>
+    </w:p>
+    <w:p>
+      <w:pPr>
+        <w:pStyle w:val="ListParagraph"/>
+        <w:numPr>
+          <w:ilvl w:val="0"/>
+          <w:numId w:val="10"/>
+        </w:numPr>
+      </w:pPr>
       <w:r>
         <w:t>Issue option: if you didn’t receive your item, get an option to be refunded the money or to keep it with the charity</w:t>
       </w:r>
     </w:p>
     <w:p>
-      <w:r>
-        <w:t>Add garment (where you upload picture/description/chose intended charity)</w:t>
-      </w:r>
-    </w:p>
-    <w:p>
+      <w:pPr>
+        <w:pStyle w:val="ListParagraph"/>
+        <w:numPr>
+          <w:ilvl w:val="0"/>
+          <w:numId w:val="10"/>
+        </w:numPr>
+      </w:pPr>
       <w:r>
         <w:t>Function to email user that their donation was received (monthly)</w:t>
-      </w:r>
-    </w:p>
-    <w:p/>
-    <w:p>
-      <w:r>
-        <w:t>Garment features:</w:t>
-      </w:r>
-    </w:p>
-    <w:p>
-      <w:pPr>
-        <w:pStyle w:val="ListParagraph"/>
-        <w:numPr>
-          <w:ilvl w:val="0"/>
-          <w:numId w:val="1"/>
-        </w:numPr>
-      </w:pPr>
-      <w:r>
-        <w:t>Price</w:t>
-      </w:r>
-    </w:p>
-    <w:p>
-      <w:pPr>
-        <w:pStyle w:val="ListParagraph"/>
-        <w:numPr>
-          <w:ilvl w:val="0"/>
-          <w:numId w:val="1"/>
-        </w:numPr>
-      </w:pPr>
-      <w:r>
-        <w:t>Charity seller wants to give to</w:t>
-      </w:r>
-    </w:p>
-    <w:p>
-      <w:pPr>
-        <w:pStyle w:val="ListParagraph"/>
-        <w:numPr>
-          <w:ilvl w:val="0"/>
-          <w:numId w:val="1"/>
-        </w:numPr>
-      </w:pPr>
-      <w:r>
-        <w:t>Brand</w:t>
-      </w:r>
-    </w:p>
-    <w:p>
-      <w:pPr>
-        <w:pStyle w:val="ListParagraph"/>
-        <w:numPr>
-          <w:ilvl w:val="0"/>
-          <w:numId w:val="1"/>
-        </w:numPr>
-      </w:pPr>
-      <w:r>
-        <w:t>Description</w:t>
-      </w:r>
-    </w:p>
-    <w:p>
-      <w:pPr>
-        <w:pStyle w:val="ListParagraph"/>
-        <w:numPr>
-          <w:ilvl w:val="0"/>
-          <w:numId w:val="1"/>
-        </w:numPr>
-      </w:pPr>
-      <w:r>
-        <w:t>Size</w:t>
-      </w:r>
-    </w:p>
-    <w:p>
-      <w:pPr>
-        <w:pStyle w:val="ListParagraph"/>
-        <w:numPr>
-          <w:ilvl w:val="0"/>
-          <w:numId w:val="1"/>
-        </w:numPr>
-      </w:pPr>
-      <w:r>
-        <w:t xml:space="preserve">If available for local pickup </w:t>
-      </w:r>
-    </w:p>
-    <w:p>
-      <w:pPr>
-        <w:pStyle w:val="ListParagraph"/>
-        <w:numPr>
-          <w:ilvl w:val="1"/>
-          <w:numId w:val="1"/>
-        </w:numPr>
-      </w:pPr>
-      <w:r>
-        <w:t>Region for pickup</w:t>
-      </w:r>
-    </w:p>
-    <w:p>
-      <w:pPr>
-        <w:pStyle w:val="ListParagraph"/>
-        <w:numPr>
-          <w:ilvl w:val="0"/>
-          <w:numId w:val="1"/>
-        </w:numPr>
-      </w:pPr>
-      <w:r>
-        <w:t xml:space="preserve">Wear level (new, used, </w:t>
-      </w:r>
-      <w:proofErr w:type="spellStart"/>
-      <w:r>
-        <w:t>etc</w:t>
-      </w:r>
-      <w:proofErr w:type="spellEnd"/>
-      <w:r>
-        <w:t>)</w:t>
       </w:r>
     </w:p>
     <w:p/>
     <w:p/>
     <w:p/>
     <w:p/>
-    <w:p>
-      <w:bookmarkStart w:id="0" w:name="_GoBack"/>
-      <w:bookmarkEnd w:id="0"/>
-    </w:p>
+    <w:p/>
+    <w:p/>
     <w:sectPr>
       <w:pgSz w:w="12240" w:h="15840"/>
       <w:pgMar w:top="1440" w:right="1440" w:bottom="1440" w:left="1440" w:header="720" w:footer="720" w:gutter="0"/>
@@ -323,8 +430,94 @@
 </file>
 
 <file path=word/numbering.xml><?xml version="1.0" encoding="utf-8"?>
-<w:numbering xmlns:wpc="http://schemas.microsoft.com/office/word/2010/wordprocessingCanvas" xmlns:cx="http://schemas.microsoft.com/office/drawing/2014/chartex" xmlns:cx1="http://schemas.microsoft.com/office/drawing/2015/9/8/chartex" xmlns:cx2="http://schemas.microsoft.com/office/drawing/2015/10/21/chartex" xmlns:cx3="http://schemas.microsoft.com/office/drawing/2016/5/9/chartex" xmlns:cx4="http://schemas.microsoft.com/office/drawing/2016/5/10/chartex" xmlns:cx5="http://schemas.microsoft.com/office/drawing/2016/5/11/chartex" xmlns:cx6="http://schemas.microsoft.com/office/drawing/2016/5/12/chartex" xmlns:cx7="http://schemas.microsoft.com/office/drawing/2016/5/13/chartex" xmlns:cx8="http://schemas.microsoft.com/office/drawing/2016/5/14/chartex" xmlns:mc="http://schemas.openxmlformats.org/markup-compatibility/2006" xmlns:aink="http://schemas.microsoft.com/office/drawing/2016/ink" xmlns:am3d="http://schemas.microsoft.com/office/drawing/2017/model3d" xmlns:o="urn:schemas-microsoft-com:office:office" xmlns:r="http://schemas.openxmlformats.org/officeDocument/2006/relationships" xmlns:m="http://schemas.openxmlformats.org/officeDocument/2006/math" xmlns:v="urn:schemas-microsoft-com:vml" xmlns:wp14="http://schemas.microsoft.com/office/word/2010/wordprocessingDrawing" xmlns:wp="http://schemas.openxmlformats.org/drawingml/2006/wordprocessingDrawing" xmlns:w10="urn:schemas-microsoft-com:office:word" xmlns:w="http://schemas.openxmlformats.org/wordprocessingml/2006/main" xmlns:w14="http://schemas.microsoft.com/office/word/2010/wordml" xmlns:w15="http://schemas.microsoft.com/office/word/2012/wordml" xmlns:w16cid="http://schemas.microsoft.com/office/word/2016/wordml/cid" xmlns:w16se="http://schemas.microsoft.com/office/word/2015/wordml/symex" xmlns:wpg="http://schemas.microsoft.com/office/word/2010/wordprocessingGroup" xmlns:wpi="http://schemas.microsoft.com/office/word/2010/wordprocessingInk" xmlns:wne="http://schemas.microsoft.com/office/word/2006/wordml" xmlns:wps="http://schemas.microsoft.com/office/word/2010/wordprocessingShape" mc:Ignorable="w14 w15 w16se w16cid wp14">
+<w:numbering xmlns:wpc="http://schemas.microsoft.com/office/word/2010/wordprocessingCanvas" xmlns:cx="http://schemas.microsoft.com/office/drawing/2014/chartex" xmlns:cx1="http://schemas.microsoft.com/office/drawing/2015/9/8/chartex" xmlns:cx2="http://schemas.microsoft.com/office/drawing/2015/10/21/chartex" xmlns:cx3="http://schemas.microsoft.com/office/drawing/2016/5/9/chartex" xmlns:cx4="http://schemas.microsoft.com/office/drawing/2016/5/10/chartex" xmlns:cx5="http://schemas.microsoft.com/office/drawing/2016/5/11/chartex" xmlns:cx6="http://schemas.microsoft.com/office/drawing/2016/5/12/chartex" xmlns:cx7="http://schemas.microsoft.com/office/drawing/2016/5/13/chartex" xmlns:cx8="http://schemas.microsoft.com/office/drawing/2016/5/14/chartex" xmlns:mc="http://schemas.openxmlformats.org/markup-compatibility/2006" xmlns:aink="http://schemas.microsoft.com/office/drawing/2016/ink" xmlns:am3d="http://schemas.microsoft.com/office/drawing/2017/model3d" xmlns:o="urn:schemas-microsoft-com:office:office" xmlns:r="http://schemas.openxmlformats.org/officeDocument/2006/relationships" xmlns:m="http://schemas.openxmlformats.org/officeDocument/2006/math" xmlns:v="urn:schemas-microsoft-com:vml" xmlns:wp14="http://schemas.microsoft.com/office/word/2010/wordprocessingDrawing" xmlns:wp="http://schemas.openxmlformats.org/drawingml/2006/wordprocessingDrawing" xmlns:w10="urn:schemas-microsoft-com:office:word" xmlns:w="http://schemas.openxmlformats.org/wordprocessingml/2006/main" xmlns:w14="http://schemas.microsoft.com/office/word/2010/wordml" xmlns:w15="http://schemas.microsoft.com/office/word/2012/wordml" xmlns:w16se="http://schemas.microsoft.com/office/word/2015/wordml/symex" xmlns:wpg="http://schemas.microsoft.com/office/word/2010/wordprocessingGroup" xmlns:wpi="http://schemas.microsoft.com/office/word/2010/wordprocessingInk" xmlns:wne="http://schemas.microsoft.com/office/word/2006/wordml" xmlns:wps="http://schemas.microsoft.com/office/word/2010/wordprocessingShape" mc:Ignorable="w14 w15 w16se wp14">
   <w:abstractNum w:abstractNumId="0" w15:restartNumberingAfterBreak="0">
+    <w:nsid w:val="137B003F"/>
+    <w:multiLevelType w:val="hybridMultilevel"/>
+    <w:tmpl w:val="32C4F56C"/>
+    <w:lvl w:ilvl="0" w:tplc="04090019">
+      <w:start w:val="1"/>
+      <w:numFmt w:val="lowerLetter"/>
+      <w:lvlText w:val="%1."/>
+      <w:lvlJc w:val="left"/>
+      <w:pPr>
+        <w:ind w:left="1440" w:hanging="360"/>
+      </w:pPr>
+    </w:lvl>
+    <w:lvl w:ilvl="1" w:tplc="04090019" w:tentative="1">
+      <w:start w:val="1"/>
+      <w:numFmt w:val="lowerLetter"/>
+      <w:lvlText w:val="%2."/>
+      <w:lvlJc w:val="left"/>
+      <w:pPr>
+        <w:ind w:left="2160" w:hanging="360"/>
+      </w:pPr>
+    </w:lvl>
+    <w:lvl w:ilvl="2" w:tplc="0409001B" w:tentative="1">
+      <w:start w:val="1"/>
+      <w:numFmt w:val="lowerRoman"/>
+      <w:lvlText w:val="%3."/>
+      <w:lvlJc w:val="right"/>
+      <w:pPr>
+        <w:ind w:left="2880" w:hanging="180"/>
+      </w:pPr>
+    </w:lvl>
+    <w:lvl w:ilvl="3" w:tplc="0409000F" w:tentative="1">
+      <w:start w:val="1"/>
+      <w:numFmt w:val="decimal"/>
+      <w:lvlText w:val="%4."/>
+      <w:lvlJc w:val="left"/>
+      <w:pPr>
+        <w:ind w:left="3600" w:hanging="360"/>
+      </w:pPr>
+    </w:lvl>
+    <w:lvl w:ilvl="4" w:tplc="04090019" w:tentative="1">
+      <w:start w:val="1"/>
+      <w:numFmt w:val="lowerLetter"/>
+      <w:lvlText w:val="%5."/>
+      <w:lvlJc w:val="left"/>
+      <w:pPr>
+        <w:ind w:left="4320" w:hanging="360"/>
+      </w:pPr>
+    </w:lvl>
+    <w:lvl w:ilvl="5" w:tplc="0409001B" w:tentative="1">
+      <w:start w:val="1"/>
+      <w:numFmt w:val="lowerRoman"/>
+      <w:lvlText w:val="%6."/>
+      <w:lvlJc w:val="right"/>
+      <w:pPr>
+        <w:ind w:left="5040" w:hanging="180"/>
+      </w:pPr>
+    </w:lvl>
+    <w:lvl w:ilvl="6" w:tplc="0409000F" w:tentative="1">
+      <w:start w:val="1"/>
+      <w:numFmt w:val="decimal"/>
+      <w:lvlText w:val="%7."/>
+      <w:lvlJc w:val="left"/>
+      <w:pPr>
+        <w:ind w:left="5760" w:hanging="360"/>
+      </w:pPr>
+    </w:lvl>
+    <w:lvl w:ilvl="7" w:tplc="04090019" w:tentative="1">
+      <w:start w:val="1"/>
+      <w:numFmt w:val="lowerLetter"/>
+      <w:lvlText w:val="%8."/>
+      <w:lvlJc w:val="left"/>
+      <w:pPr>
+        <w:ind w:left="6480" w:hanging="360"/>
+      </w:pPr>
+    </w:lvl>
+    <w:lvl w:ilvl="8" w:tplc="0409001B" w:tentative="1">
+      <w:start w:val="1"/>
+      <w:numFmt w:val="lowerRoman"/>
+      <w:lvlText w:val="%9."/>
+      <w:lvlJc w:val="right"/>
+      <w:pPr>
+        <w:ind w:left="7200" w:hanging="180"/>
+      </w:pPr>
+    </w:lvl>
+  </w:abstractNum>
+  <w:abstractNum w:abstractNumId="1" w15:restartNumberingAfterBreak="0">
     <w:nsid w:val="273B417E"/>
     <w:multiLevelType w:val="hybridMultilevel"/>
     <w:tmpl w:val="ACFE129E"/>
@@ -436,14 +629,837 @@
       </w:rPr>
     </w:lvl>
   </w:abstractNum>
+  <w:abstractNum w:abstractNumId="2" w15:restartNumberingAfterBreak="0">
+    <w:nsid w:val="2D960E10"/>
+    <w:multiLevelType w:val="hybridMultilevel"/>
+    <w:tmpl w:val="687A91FC"/>
+    <w:lvl w:ilvl="0" w:tplc="04090019">
+      <w:start w:val="1"/>
+      <w:numFmt w:val="lowerLetter"/>
+      <w:lvlText w:val="%1."/>
+      <w:lvlJc w:val="left"/>
+      <w:pPr>
+        <w:ind w:left="1440" w:hanging="360"/>
+      </w:pPr>
+    </w:lvl>
+    <w:lvl w:ilvl="1" w:tplc="04090019">
+      <w:start w:val="1"/>
+      <w:numFmt w:val="lowerLetter"/>
+      <w:lvlText w:val="%2."/>
+      <w:lvlJc w:val="left"/>
+      <w:pPr>
+        <w:ind w:left="2160" w:hanging="360"/>
+      </w:pPr>
+    </w:lvl>
+    <w:lvl w:ilvl="2" w:tplc="0409001B" w:tentative="1">
+      <w:start w:val="1"/>
+      <w:numFmt w:val="lowerRoman"/>
+      <w:lvlText w:val="%3."/>
+      <w:lvlJc w:val="right"/>
+      <w:pPr>
+        <w:ind w:left="2880" w:hanging="180"/>
+      </w:pPr>
+    </w:lvl>
+    <w:lvl w:ilvl="3" w:tplc="0409000F" w:tentative="1">
+      <w:start w:val="1"/>
+      <w:numFmt w:val="decimal"/>
+      <w:lvlText w:val="%4."/>
+      <w:lvlJc w:val="left"/>
+      <w:pPr>
+        <w:ind w:left="3600" w:hanging="360"/>
+      </w:pPr>
+    </w:lvl>
+    <w:lvl w:ilvl="4" w:tplc="04090019" w:tentative="1">
+      <w:start w:val="1"/>
+      <w:numFmt w:val="lowerLetter"/>
+      <w:lvlText w:val="%5."/>
+      <w:lvlJc w:val="left"/>
+      <w:pPr>
+        <w:ind w:left="4320" w:hanging="360"/>
+      </w:pPr>
+    </w:lvl>
+    <w:lvl w:ilvl="5" w:tplc="0409001B" w:tentative="1">
+      <w:start w:val="1"/>
+      <w:numFmt w:val="lowerRoman"/>
+      <w:lvlText w:val="%6."/>
+      <w:lvlJc w:val="right"/>
+      <w:pPr>
+        <w:ind w:left="5040" w:hanging="180"/>
+      </w:pPr>
+    </w:lvl>
+    <w:lvl w:ilvl="6" w:tplc="0409000F" w:tentative="1">
+      <w:start w:val="1"/>
+      <w:numFmt w:val="decimal"/>
+      <w:lvlText w:val="%7."/>
+      <w:lvlJc w:val="left"/>
+      <w:pPr>
+        <w:ind w:left="5760" w:hanging="360"/>
+      </w:pPr>
+    </w:lvl>
+    <w:lvl w:ilvl="7" w:tplc="04090019" w:tentative="1">
+      <w:start w:val="1"/>
+      <w:numFmt w:val="lowerLetter"/>
+      <w:lvlText w:val="%8."/>
+      <w:lvlJc w:val="left"/>
+      <w:pPr>
+        <w:ind w:left="6480" w:hanging="360"/>
+      </w:pPr>
+    </w:lvl>
+    <w:lvl w:ilvl="8" w:tplc="0409001B" w:tentative="1">
+      <w:start w:val="1"/>
+      <w:numFmt w:val="lowerRoman"/>
+      <w:lvlText w:val="%9."/>
+      <w:lvlJc w:val="right"/>
+      <w:pPr>
+        <w:ind w:left="7200" w:hanging="180"/>
+      </w:pPr>
+    </w:lvl>
+  </w:abstractNum>
+  <w:abstractNum w:abstractNumId="3" w15:restartNumberingAfterBreak="0">
+    <w:nsid w:val="38A311DF"/>
+    <w:multiLevelType w:val="hybridMultilevel"/>
+    <w:tmpl w:val="C7BAA472"/>
+    <w:lvl w:ilvl="0" w:tplc="04090019">
+      <w:start w:val="1"/>
+      <w:numFmt w:val="lowerLetter"/>
+      <w:lvlText w:val="%1."/>
+      <w:lvlJc w:val="left"/>
+      <w:pPr>
+        <w:ind w:left="1440" w:hanging="360"/>
+      </w:pPr>
+    </w:lvl>
+    <w:lvl w:ilvl="1" w:tplc="04090019" w:tentative="1">
+      <w:start w:val="1"/>
+      <w:numFmt w:val="lowerLetter"/>
+      <w:lvlText w:val="%2."/>
+      <w:lvlJc w:val="left"/>
+      <w:pPr>
+        <w:ind w:left="2160" w:hanging="360"/>
+      </w:pPr>
+    </w:lvl>
+    <w:lvl w:ilvl="2" w:tplc="0409001B" w:tentative="1">
+      <w:start w:val="1"/>
+      <w:numFmt w:val="lowerRoman"/>
+      <w:lvlText w:val="%3."/>
+      <w:lvlJc w:val="right"/>
+      <w:pPr>
+        <w:ind w:left="2880" w:hanging="180"/>
+      </w:pPr>
+    </w:lvl>
+    <w:lvl w:ilvl="3" w:tplc="0409000F" w:tentative="1">
+      <w:start w:val="1"/>
+      <w:numFmt w:val="decimal"/>
+      <w:lvlText w:val="%4."/>
+      <w:lvlJc w:val="left"/>
+      <w:pPr>
+        <w:ind w:left="3600" w:hanging="360"/>
+      </w:pPr>
+    </w:lvl>
+    <w:lvl w:ilvl="4" w:tplc="04090019" w:tentative="1">
+      <w:start w:val="1"/>
+      <w:numFmt w:val="lowerLetter"/>
+      <w:lvlText w:val="%5."/>
+      <w:lvlJc w:val="left"/>
+      <w:pPr>
+        <w:ind w:left="4320" w:hanging="360"/>
+      </w:pPr>
+    </w:lvl>
+    <w:lvl w:ilvl="5" w:tplc="0409001B" w:tentative="1">
+      <w:start w:val="1"/>
+      <w:numFmt w:val="lowerRoman"/>
+      <w:lvlText w:val="%6."/>
+      <w:lvlJc w:val="right"/>
+      <w:pPr>
+        <w:ind w:left="5040" w:hanging="180"/>
+      </w:pPr>
+    </w:lvl>
+    <w:lvl w:ilvl="6" w:tplc="0409000F" w:tentative="1">
+      <w:start w:val="1"/>
+      <w:numFmt w:val="decimal"/>
+      <w:lvlText w:val="%7."/>
+      <w:lvlJc w:val="left"/>
+      <w:pPr>
+        <w:ind w:left="5760" w:hanging="360"/>
+      </w:pPr>
+    </w:lvl>
+    <w:lvl w:ilvl="7" w:tplc="04090019" w:tentative="1">
+      <w:start w:val="1"/>
+      <w:numFmt w:val="lowerLetter"/>
+      <w:lvlText w:val="%8."/>
+      <w:lvlJc w:val="left"/>
+      <w:pPr>
+        <w:ind w:left="6480" w:hanging="360"/>
+      </w:pPr>
+    </w:lvl>
+    <w:lvl w:ilvl="8" w:tplc="0409001B" w:tentative="1">
+      <w:start w:val="1"/>
+      <w:numFmt w:val="lowerRoman"/>
+      <w:lvlText w:val="%9."/>
+      <w:lvlJc w:val="right"/>
+      <w:pPr>
+        <w:ind w:left="7200" w:hanging="180"/>
+      </w:pPr>
+    </w:lvl>
+  </w:abstractNum>
+  <w:abstractNum w:abstractNumId="4" w15:restartNumberingAfterBreak="0">
+    <w:nsid w:val="3FAE3128"/>
+    <w:multiLevelType w:val="hybridMultilevel"/>
+    <w:tmpl w:val="ED48AA22"/>
+    <w:lvl w:ilvl="0" w:tplc="04090001">
+      <w:start w:val="1"/>
+      <w:numFmt w:val="bullet"/>
+      <w:lvlText w:val=""/>
+      <w:lvlJc w:val="left"/>
+      <w:pPr>
+        <w:ind w:left="720" w:hanging="360"/>
+      </w:pPr>
+      <w:rPr>
+        <w:rFonts w:ascii="Symbol" w:hAnsi="Symbol" w:hint="default"/>
+      </w:rPr>
+    </w:lvl>
+    <w:lvl w:ilvl="1" w:tplc="04090003">
+      <w:start w:val="1"/>
+      <w:numFmt w:val="bullet"/>
+      <w:lvlText w:val="o"/>
+      <w:lvlJc w:val="left"/>
+      <w:pPr>
+        <w:ind w:left="1440" w:hanging="360"/>
+      </w:pPr>
+      <w:rPr>
+        <w:rFonts w:ascii="Courier New" w:hAnsi="Courier New" w:cs="Courier New" w:hint="default"/>
+      </w:rPr>
+    </w:lvl>
+    <w:lvl w:ilvl="2" w:tplc="04090005" w:tentative="1">
+      <w:start w:val="1"/>
+      <w:numFmt w:val="bullet"/>
+      <w:lvlText w:val=""/>
+      <w:lvlJc w:val="left"/>
+      <w:pPr>
+        <w:ind w:left="2160" w:hanging="360"/>
+      </w:pPr>
+      <w:rPr>
+        <w:rFonts w:ascii="Wingdings" w:hAnsi="Wingdings" w:hint="default"/>
+      </w:rPr>
+    </w:lvl>
+    <w:lvl w:ilvl="3" w:tplc="04090001" w:tentative="1">
+      <w:start w:val="1"/>
+      <w:numFmt w:val="bullet"/>
+      <w:lvlText w:val=""/>
+      <w:lvlJc w:val="left"/>
+      <w:pPr>
+        <w:ind w:left="2880" w:hanging="360"/>
+      </w:pPr>
+      <w:rPr>
+        <w:rFonts w:ascii="Symbol" w:hAnsi="Symbol" w:hint="default"/>
+      </w:rPr>
+    </w:lvl>
+    <w:lvl w:ilvl="4" w:tplc="04090003" w:tentative="1">
+      <w:start w:val="1"/>
+      <w:numFmt w:val="bullet"/>
+      <w:lvlText w:val="o"/>
+      <w:lvlJc w:val="left"/>
+      <w:pPr>
+        <w:ind w:left="3600" w:hanging="360"/>
+      </w:pPr>
+      <w:rPr>
+        <w:rFonts w:ascii="Courier New" w:hAnsi="Courier New" w:cs="Courier New" w:hint="default"/>
+      </w:rPr>
+    </w:lvl>
+    <w:lvl w:ilvl="5" w:tplc="04090005" w:tentative="1">
+      <w:start w:val="1"/>
+      <w:numFmt w:val="bullet"/>
+      <w:lvlText w:val=""/>
+      <w:lvlJc w:val="left"/>
+      <w:pPr>
+        <w:ind w:left="4320" w:hanging="360"/>
+      </w:pPr>
+      <w:rPr>
+        <w:rFonts w:ascii="Wingdings" w:hAnsi="Wingdings" w:hint="default"/>
+      </w:rPr>
+    </w:lvl>
+    <w:lvl w:ilvl="6" w:tplc="04090001" w:tentative="1">
+      <w:start w:val="1"/>
+      <w:numFmt w:val="bullet"/>
+      <w:lvlText w:val=""/>
+      <w:lvlJc w:val="left"/>
+      <w:pPr>
+        <w:ind w:left="5040" w:hanging="360"/>
+      </w:pPr>
+      <w:rPr>
+        <w:rFonts w:ascii="Symbol" w:hAnsi="Symbol" w:hint="default"/>
+      </w:rPr>
+    </w:lvl>
+    <w:lvl w:ilvl="7" w:tplc="04090003" w:tentative="1">
+      <w:start w:val="1"/>
+      <w:numFmt w:val="bullet"/>
+      <w:lvlText w:val="o"/>
+      <w:lvlJc w:val="left"/>
+      <w:pPr>
+        <w:ind w:left="5760" w:hanging="360"/>
+      </w:pPr>
+      <w:rPr>
+        <w:rFonts w:ascii="Courier New" w:hAnsi="Courier New" w:cs="Courier New" w:hint="default"/>
+      </w:rPr>
+    </w:lvl>
+    <w:lvl w:ilvl="8" w:tplc="04090005" w:tentative="1">
+      <w:start w:val="1"/>
+      <w:numFmt w:val="bullet"/>
+      <w:lvlText w:val=""/>
+      <w:lvlJc w:val="left"/>
+      <w:pPr>
+        <w:ind w:left="6480" w:hanging="360"/>
+      </w:pPr>
+      <w:rPr>
+        <w:rFonts w:ascii="Wingdings" w:hAnsi="Wingdings" w:hint="default"/>
+      </w:rPr>
+    </w:lvl>
+  </w:abstractNum>
+  <w:abstractNum w:abstractNumId="5" w15:restartNumberingAfterBreak="0">
+    <w:nsid w:val="59491A7B"/>
+    <w:multiLevelType w:val="multilevel"/>
+    <w:tmpl w:val="04090021"/>
+    <w:lvl w:ilvl="0">
+      <w:start w:val="1"/>
+      <w:numFmt w:val="bullet"/>
+      <w:lvlText w:val=""/>
+      <w:lvlJc w:val="left"/>
+      <w:pPr>
+        <w:ind w:left="360" w:hanging="360"/>
+      </w:pPr>
+      <w:rPr>
+        <w:rFonts w:ascii="Wingdings" w:hAnsi="Wingdings" w:hint="default"/>
+      </w:rPr>
+    </w:lvl>
+    <w:lvl w:ilvl="1">
+      <w:start w:val="1"/>
+      <w:numFmt w:val="bullet"/>
+      <w:lvlText w:val=""/>
+      <w:lvlJc w:val="left"/>
+      <w:pPr>
+        <w:ind w:left="720" w:hanging="360"/>
+      </w:pPr>
+      <w:rPr>
+        <w:rFonts w:ascii="Wingdings" w:hAnsi="Wingdings" w:hint="default"/>
+      </w:rPr>
+    </w:lvl>
+    <w:lvl w:ilvl="2">
+      <w:start w:val="1"/>
+      <w:numFmt w:val="bullet"/>
+      <w:lvlText w:val=""/>
+      <w:lvlJc w:val="left"/>
+      <w:pPr>
+        <w:ind w:left="1080" w:hanging="360"/>
+      </w:pPr>
+      <w:rPr>
+        <w:rFonts w:ascii="Wingdings" w:hAnsi="Wingdings" w:hint="default"/>
+      </w:rPr>
+    </w:lvl>
+    <w:lvl w:ilvl="3">
+      <w:start w:val="1"/>
+      <w:numFmt w:val="bullet"/>
+      <w:lvlText w:val=""/>
+      <w:lvlJc w:val="left"/>
+      <w:pPr>
+        <w:ind w:left="1440" w:hanging="360"/>
+      </w:pPr>
+      <w:rPr>
+        <w:rFonts w:ascii="Symbol" w:hAnsi="Symbol" w:hint="default"/>
+      </w:rPr>
+    </w:lvl>
+    <w:lvl w:ilvl="4">
+      <w:start w:val="1"/>
+      <w:numFmt w:val="bullet"/>
+      <w:lvlText w:val=""/>
+      <w:lvlJc w:val="left"/>
+      <w:pPr>
+        <w:ind w:left="1800" w:hanging="360"/>
+      </w:pPr>
+      <w:rPr>
+        <w:rFonts w:ascii="Symbol" w:hAnsi="Symbol" w:hint="default"/>
+      </w:rPr>
+    </w:lvl>
+    <w:lvl w:ilvl="5">
+      <w:start w:val="1"/>
+      <w:numFmt w:val="bullet"/>
+      <w:lvlText w:val=""/>
+      <w:lvlJc w:val="left"/>
+      <w:pPr>
+        <w:ind w:left="2160" w:hanging="360"/>
+      </w:pPr>
+      <w:rPr>
+        <w:rFonts w:ascii="Wingdings" w:hAnsi="Wingdings" w:hint="default"/>
+      </w:rPr>
+    </w:lvl>
+    <w:lvl w:ilvl="6">
+      <w:start w:val="1"/>
+      <w:numFmt w:val="bullet"/>
+      <w:lvlText w:val=""/>
+      <w:lvlJc w:val="left"/>
+      <w:pPr>
+        <w:ind w:left="2520" w:hanging="360"/>
+      </w:pPr>
+      <w:rPr>
+        <w:rFonts w:ascii="Wingdings" w:hAnsi="Wingdings" w:hint="default"/>
+      </w:rPr>
+    </w:lvl>
+    <w:lvl w:ilvl="7">
+      <w:start w:val="1"/>
+      <w:numFmt w:val="bullet"/>
+      <w:lvlText w:val=""/>
+      <w:lvlJc w:val="left"/>
+      <w:pPr>
+        <w:ind w:left="2880" w:hanging="360"/>
+      </w:pPr>
+      <w:rPr>
+        <w:rFonts w:ascii="Symbol" w:hAnsi="Symbol" w:hint="default"/>
+      </w:rPr>
+    </w:lvl>
+    <w:lvl w:ilvl="8">
+      <w:start w:val="1"/>
+      <w:numFmt w:val="bullet"/>
+      <w:lvlText w:val=""/>
+      <w:lvlJc w:val="left"/>
+      <w:pPr>
+        <w:ind w:left="3240" w:hanging="360"/>
+      </w:pPr>
+      <w:rPr>
+        <w:rFonts w:ascii="Symbol" w:hAnsi="Symbol" w:hint="default"/>
+      </w:rPr>
+    </w:lvl>
+  </w:abstractNum>
+  <w:abstractNum w:abstractNumId="6" w15:restartNumberingAfterBreak="0">
+    <w:nsid w:val="5A1A5F91"/>
+    <w:multiLevelType w:val="multilevel"/>
+    <w:tmpl w:val="04090021"/>
+    <w:lvl w:ilvl="0">
+      <w:start w:val="1"/>
+      <w:numFmt w:val="bullet"/>
+      <w:lvlText w:val=""/>
+      <w:lvlJc w:val="left"/>
+      <w:pPr>
+        <w:ind w:left="360" w:hanging="360"/>
+      </w:pPr>
+      <w:rPr>
+        <w:rFonts w:ascii="Wingdings" w:hAnsi="Wingdings" w:hint="default"/>
+      </w:rPr>
+    </w:lvl>
+    <w:lvl w:ilvl="1">
+      <w:start w:val="1"/>
+      <w:numFmt w:val="bullet"/>
+      <w:lvlText w:val=""/>
+      <w:lvlJc w:val="left"/>
+      <w:pPr>
+        <w:ind w:left="720" w:hanging="360"/>
+      </w:pPr>
+      <w:rPr>
+        <w:rFonts w:ascii="Wingdings" w:hAnsi="Wingdings" w:hint="default"/>
+      </w:rPr>
+    </w:lvl>
+    <w:lvl w:ilvl="2">
+      <w:start w:val="1"/>
+      <w:numFmt w:val="bullet"/>
+      <w:lvlText w:val=""/>
+      <w:lvlJc w:val="left"/>
+      <w:pPr>
+        <w:ind w:left="1080" w:hanging="360"/>
+      </w:pPr>
+      <w:rPr>
+        <w:rFonts w:ascii="Wingdings" w:hAnsi="Wingdings" w:hint="default"/>
+      </w:rPr>
+    </w:lvl>
+    <w:lvl w:ilvl="3">
+      <w:start w:val="1"/>
+      <w:numFmt w:val="bullet"/>
+      <w:lvlText w:val=""/>
+      <w:lvlJc w:val="left"/>
+      <w:pPr>
+        <w:ind w:left="1440" w:hanging="360"/>
+      </w:pPr>
+      <w:rPr>
+        <w:rFonts w:ascii="Symbol" w:hAnsi="Symbol" w:hint="default"/>
+      </w:rPr>
+    </w:lvl>
+    <w:lvl w:ilvl="4">
+      <w:start w:val="1"/>
+      <w:numFmt w:val="bullet"/>
+      <w:lvlText w:val=""/>
+      <w:lvlJc w:val="left"/>
+      <w:pPr>
+        <w:ind w:left="1800" w:hanging="360"/>
+      </w:pPr>
+      <w:rPr>
+        <w:rFonts w:ascii="Symbol" w:hAnsi="Symbol" w:hint="default"/>
+      </w:rPr>
+    </w:lvl>
+    <w:lvl w:ilvl="5">
+      <w:start w:val="1"/>
+      <w:numFmt w:val="bullet"/>
+      <w:lvlText w:val=""/>
+      <w:lvlJc w:val="left"/>
+      <w:pPr>
+        <w:ind w:left="2160" w:hanging="360"/>
+      </w:pPr>
+      <w:rPr>
+        <w:rFonts w:ascii="Wingdings" w:hAnsi="Wingdings" w:hint="default"/>
+      </w:rPr>
+    </w:lvl>
+    <w:lvl w:ilvl="6">
+      <w:start w:val="1"/>
+      <w:numFmt w:val="bullet"/>
+      <w:lvlText w:val=""/>
+      <w:lvlJc w:val="left"/>
+      <w:pPr>
+        <w:ind w:left="2520" w:hanging="360"/>
+      </w:pPr>
+      <w:rPr>
+        <w:rFonts w:ascii="Wingdings" w:hAnsi="Wingdings" w:hint="default"/>
+      </w:rPr>
+    </w:lvl>
+    <w:lvl w:ilvl="7">
+      <w:start w:val="1"/>
+      <w:numFmt w:val="bullet"/>
+      <w:lvlText w:val=""/>
+      <w:lvlJc w:val="left"/>
+      <w:pPr>
+        <w:ind w:left="2880" w:hanging="360"/>
+      </w:pPr>
+      <w:rPr>
+        <w:rFonts w:ascii="Symbol" w:hAnsi="Symbol" w:hint="default"/>
+      </w:rPr>
+    </w:lvl>
+    <w:lvl w:ilvl="8">
+      <w:start w:val="1"/>
+      <w:numFmt w:val="bullet"/>
+      <w:lvlText w:val=""/>
+      <w:lvlJc w:val="left"/>
+      <w:pPr>
+        <w:ind w:left="3240" w:hanging="360"/>
+      </w:pPr>
+      <w:rPr>
+        <w:rFonts w:ascii="Symbol" w:hAnsi="Symbol" w:hint="default"/>
+      </w:rPr>
+    </w:lvl>
+  </w:abstractNum>
+  <w:abstractNum w:abstractNumId="7" w15:restartNumberingAfterBreak="0">
+    <w:nsid w:val="5C614F72"/>
+    <w:multiLevelType w:val="hybridMultilevel"/>
+    <w:tmpl w:val="0F569360"/>
+    <w:lvl w:ilvl="0" w:tplc="0409000F">
+      <w:start w:val="1"/>
+      <w:numFmt w:val="decimal"/>
+      <w:lvlText w:val="%1."/>
+      <w:lvlJc w:val="left"/>
+      <w:pPr>
+        <w:ind w:left="2880" w:hanging="360"/>
+      </w:pPr>
+    </w:lvl>
+    <w:lvl w:ilvl="1" w:tplc="04090019">
+      <w:start w:val="1"/>
+      <w:numFmt w:val="lowerLetter"/>
+      <w:lvlText w:val="%2."/>
+      <w:lvlJc w:val="left"/>
+      <w:pPr>
+        <w:ind w:left="3600" w:hanging="360"/>
+      </w:pPr>
+    </w:lvl>
+    <w:lvl w:ilvl="2" w:tplc="0409001B" w:tentative="1">
+      <w:start w:val="1"/>
+      <w:numFmt w:val="lowerRoman"/>
+      <w:lvlText w:val="%3."/>
+      <w:lvlJc w:val="right"/>
+      <w:pPr>
+        <w:ind w:left="4320" w:hanging="180"/>
+      </w:pPr>
+    </w:lvl>
+    <w:lvl w:ilvl="3" w:tplc="0409000F" w:tentative="1">
+      <w:start w:val="1"/>
+      <w:numFmt w:val="decimal"/>
+      <w:lvlText w:val="%4."/>
+      <w:lvlJc w:val="left"/>
+      <w:pPr>
+        <w:ind w:left="5040" w:hanging="360"/>
+      </w:pPr>
+    </w:lvl>
+    <w:lvl w:ilvl="4" w:tplc="04090019" w:tentative="1">
+      <w:start w:val="1"/>
+      <w:numFmt w:val="lowerLetter"/>
+      <w:lvlText w:val="%5."/>
+      <w:lvlJc w:val="left"/>
+      <w:pPr>
+        <w:ind w:left="5760" w:hanging="360"/>
+      </w:pPr>
+    </w:lvl>
+    <w:lvl w:ilvl="5" w:tplc="0409001B" w:tentative="1">
+      <w:start w:val="1"/>
+      <w:numFmt w:val="lowerRoman"/>
+      <w:lvlText w:val="%6."/>
+      <w:lvlJc w:val="right"/>
+      <w:pPr>
+        <w:ind w:left="6480" w:hanging="180"/>
+      </w:pPr>
+    </w:lvl>
+    <w:lvl w:ilvl="6" w:tplc="0409000F" w:tentative="1">
+      <w:start w:val="1"/>
+      <w:numFmt w:val="decimal"/>
+      <w:lvlText w:val="%7."/>
+      <w:lvlJc w:val="left"/>
+      <w:pPr>
+        <w:ind w:left="7200" w:hanging="360"/>
+      </w:pPr>
+    </w:lvl>
+    <w:lvl w:ilvl="7" w:tplc="04090019" w:tentative="1">
+      <w:start w:val="1"/>
+      <w:numFmt w:val="lowerLetter"/>
+      <w:lvlText w:val="%8."/>
+      <w:lvlJc w:val="left"/>
+      <w:pPr>
+        <w:ind w:left="7920" w:hanging="360"/>
+      </w:pPr>
+    </w:lvl>
+    <w:lvl w:ilvl="8" w:tplc="0409001B" w:tentative="1">
+      <w:start w:val="1"/>
+      <w:numFmt w:val="lowerRoman"/>
+      <w:lvlText w:val="%9."/>
+      <w:lvlJc w:val="right"/>
+      <w:pPr>
+        <w:ind w:left="8640" w:hanging="180"/>
+      </w:pPr>
+    </w:lvl>
+  </w:abstractNum>
+  <w:abstractNum w:abstractNumId="8" w15:restartNumberingAfterBreak="0">
+    <w:nsid w:val="6FEC0992"/>
+    <w:multiLevelType w:val="hybridMultilevel"/>
+    <w:tmpl w:val="9E3E3658"/>
+    <w:lvl w:ilvl="0" w:tplc="04090019">
+      <w:start w:val="1"/>
+      <w:numFmt w:val="lowerLetter"/>
+      <w:lvlText w:val="%1."/>
+      <w:lvlJc w:val="left"/>
+      <w:pPr>
+        <w:ind w:left="1440" w:hanging="360"/>
+      </w:pPr>
+    </w:lvl>
+    <w:lvl w:ilvl="1" w:tplc="04090019" w:tentative="1">
+      <w:start w:val="1"/>
+      <w:numFmt w:val="lowerLetter"/>
+      <w:lvlText w:val="%2."/>
+      <w:lvlJc w:val="left"/>
+      <w:pPr>
+        <w:ind w:left="2160" w:hanging="360"/>
+      </w:pPr>
+    </w:lvl>
+    <w:lvl w:ilvl="2" w:tplc="0409001B" w:tentative="1">
+      <w:start w:val="1"/>
+      <w:numFmt w:val="lowerRoman"/>
+      <w:lvlText w:val="%3."/>
+      <w:lvlJc w:val="right"/>
+      <w:pPr>
+        <w:ind w:left="2880" w:hanging="180"/>
+      </w:pPr>
+    </w:lvl>
+    <w:lvl w:ilvl="3" w:tplc="0409000F" w:tentative="1">
+      <w:start w:val="1"/>
+      <w:numFmt w:val="decimal"/>
+      <w:lvlText w:val="%4."/>
+      <w:lvlJc w:val="left"/>
+      <w:pPr>
+        <w:ind w:left="3600" w:hanging="360"/>
+      </w:pPr>
+    </w:lvl>
+    <w:lvl w:ilvl="4" w:tplc="04090019" w:tentative="1">
+      <w:start w:val="1"/>
+      <w:numFmt w:val="lowerLetter"/>
+      <w:lvlText w:val="%5."/>
+      <w:lvlJc w:val="left"/>
+      <w:pPr>
+        <w:ind w:left="4320" w:hanging="360"/>
+      </w:pPr>
+    </w:lvl>
+    <w:lvl w:ilvl="5" w:tplc="0409001B" w:tentative="1">
+      <w:start w:val="1"/>
+      <w:numFmt w:val="lowerRoman"/>
+      <w:lvlText w:val="%6."/>
+      <w:lvlJc w:val="right"/>
+      <w:pPr>
+        <w:ind w:left="5040" w:hanging="180"/>
+      </w:pPr>
+    </w:lvl>
+    <w:lvl w:ilvl="6" w:tplc="0409000F" w:tentative="1">
+      <w:start w:val="1"/>
+      <w:numFmt w:val="decimal"/>
+      <w:lvlText w:val="%7."/>
+      <w:lvlJc w:val="left"/>
+      <w:pPr>
+        <w:ind w:left="5760" w:hanging="360"/>
+      </w:pPr>
+    </w:lvl>
+    <w:lvl w:ilvl="7" w:tplc="04090019" w:tentative="1">
+      <w:start w:val="1"/>
+      <w:numFmt w:val="lowerLetter"/>
+      <w:lvlText w:val="%8."/>
+      <w:lvlJc w:val="left"/>
+      <w:pPr>
+        <w:ind w:left="6480" w:hanging="360"/>
+      </w:pPr>
+    </w:lvl>
+    <w:lvl w:ilvl="8" w:tplc="0409001B" w:tentative="1">
+      <w:start w:val="1"/>
+      <w:numFmt w:val="lowerRoman"/>
+      <w:lvlText w:val="%9."/>
+      <w:lvlJc w:val="right"/>
+      <w:pPr>
+        <w:ind w:left="7200" w:hanging="180"/>
+      </w:pPr>
+    </w:lvl>
+  </w:abstractNum>
+  <w:abstractNum w:abstractNumId="9" w15:restartNumberingAfterBreak="0">
+    <w:nsid w:val="72223FEC"/>
+    <w:multiLevelType w:val="multilevel"/>
+    <w:tmpl w:val="04090021"/>
+    <w:lvl w:ilvl="0">
+      <w:start w:val="1"/>
+      <w:numFmt w:val="bullet"/>
+      <w:lvlText w:val=""/>
+      <w:lvlJc w:val="left"/>
+      <w:pPr>
+        <w:ind w:left="1800" w:hanging="360"/>
+      </w:pPr>
+      <w:rPr>
+        <w:rFonts w:ascii="Wingdings" w:hAnsi="Wingdings" w:hint="default"/>
+      </w:rPr>
+    </w:lvl>
+    <w:lvl w:ilvl="1">
+      <w:start w:val="1"/>
+      <w:numFmt w:val="bullet"/>
+      <w:lvlText w:val=""/>
+      <w:lvlJc w:val="left"/>
+      <w:pPr>
+        <w:ind w:left="2160" w:hanging="360"/>
+      </w:pPr>
+      <w:rPr>
+        <w:rFonts w:ascii="Wingdings" w:hAnsi="Wingdings" w:hint="default"/>
+      </w:rPr>
+    </w:lvl>
+    <w:lvl w:ilvl="2">
+      <w:start w:val="1"/>
+      <w:numFmt w:val="bullet"/>
+      <w:lvlText w:val=""/>
+      <w:lvlJc w:val="left"/>
+      <w:pPr>
+        <w:ind w:left="2520" w:hanging="360"/>
+      </w:pPr>
+      <w:rPr>
+        <w:rFonts w:ascii="Wingdings" w:hAnsi="Wingdings" w:hint="default"/>
+      </w:rPr>
+    </w:lvl>
+    <w:lvl w:ilvl="3">
+      <w:start w:val="1"/>
+      <w:numFmt w:val="bullet"/>
+      <w:lvlText w:val=""/>
+      <w:lvlJc w:val="left"/>
+      <w:pPr>
+        <w:ind w:left="2880" w:hanging="360"/>
+      </w:pPr>
+      <w:rPr>
+        <w:rFonts w:ascii="Symbol" w:hAnsi="Symbol" w:hint="default"/>
+      </w:rPr>
+    </w:lvl>
+    <w:lvl w:ilvl="4">
+      <w:start w:val="1"/>
+      <w:numFmt w:val="bullet"/>
+      <w:lvlText w:val=""/>
+      <w:lvlJc w:val="left"/>
+      <w:pPr>
+        <w:ind w:left="3240" w:hanging="360"/>
+      </w:pPr>
+      <w:rPr>
+        <w:rFonts w:ascii="Symbol" w:hAnsi="Symbol" w:hint="default"/>
+      </w:rPr>
+    </w:lvl>
+    <w:lvl w:ilvl="5">
+      <w:start w:val="1"/>
+      <w:numFmt w:val="bullet"/>
+      <w:lvlText w:val=""/>
+      <w:lvlJc w:val="left"/>
+      <w:pPr>
+        <w:ind w:left="3600" w:hanging="360"/>
+      </w:pPr>
+      <w:rPr>
+        <w:rFonts w:ascii="Wingdings" w:hAnsi="Wingdings" w:hint="default"/>
+      </w:rPr>
+    </w:lvl>
+    <w:lvl w:ilvl="6">
+      <w:start w:val="1"/>
+      <w:numFmt w:val="bullet"/>
+      <w:lvlText w:val=""/>
+      <w:lvlJc w:val="left"/>
+      <w:pPr>
+        <w:ind w:left="3960" w:hanging="360"/>
+      </w:pPr>
+      <w:rPr>
+        <w:rFonts w:ascii="Wingdings" w:hAnsi="Wingdings" w:hint="default"/>
+      </w:rPr>
+    </w:lvl>
+    <w:lvl w:ilvl="7">
+      <w:start w:val="1"/>
+      <w:numFmt w:val="bullet"/>
+      <w:lvlText w:val=""/>
+      <w:lvlJc w:val="left"/>
+      <w:pPr>
+        <w:ind w:left="4320" w:hanging="360"/>
+      </w:pPr>
+      <w:rPr>
+        <w:rFonts w:ascii="Symbol" w:hAnsi="Symbol" w:hint="default"/>
+      </w:rPr>
+    </w:lvl>
+    <w:lvl w:ilvl="8">
+      <w:start w:val="1"/>
+      <w:numFmt w:val="bullet"/>
+      <w:lvlText w:val=""/>
+      <w:lvlJc w:val="left"/>
+      <w:pPr>
+        <w:ind w:left="4680" w:hanging="360"/>
+      </w:pPr>
+      <w:rPr>
+        <w:rFonts w:ascii="Symbol" w:hAnsi="Symbol" w:hint="default"/>
+      </w:rPr>
+    </w:lvl>
+  </w:abstractNum>
   <w:num w:numId="1">
+    <w:abstractNumId w:val="1"/>
+  </w:num>
+  <w:num w:numId="2">
+    <w:abstractNumId w:val="4"/>
+  </w:num>
+  <w:num w:numId="3">
+    <w:abstractNumId w:val="8"/>
+  </w:num>
+  <w:num w:numId="4">
+    <w:abstractNumId w:val="3"/>
+  </w:num>
+  <w:num w:numId="5">
+    <w:abstractNumId w:val="6"/>
+  </w:num>
+  <w:num w:numId="6">
     <w:abstractNumId w:val="0"/>
+  </w:num>
+  <w:num w:numId="7">
+    <w:abstractNumId w:val="2"/>
+  </w:num>
+  <w:num w:numId="8">
+    <w:abstractNumId w:val="9"/>
+  </w:num>
+  <w:num w:numId="9">
+    <w:abstractNumId w:val="7"/>
+  </w:num>
+  <w:num w:numId="10">
+    <w:abstractNumId w:val="5"/>
   </w:num>
 </w:numbering>
 </file>
 
 <file path=word/styles.xml><?xml version="1.0" encoding="utf-8"?>
-<w:styles xmlns:mc="http://schemas.openxmlformats.org/markup-compatibility/2006" xmlns:r="http://schemas.openxmlformats.org/officeDocument/2006/relationships" xmlns:w="http://schemas.openxmlformats.org/wordprocessingml/2006/main" xmlns:w14="http://schemas.microsoft.com/office/word/2010/wordml" xmlns:w15="http://schemas.microsoft.com/office/word/2012/wordml" xmlns:w16cid="http://schemas.microsoft.com/office/word/2016/wordml/cid" xmlns:w16se="http://schemas.microsoft.com/office/word/2015/wordml/symex" mc:Ignorable="w14 w15 w16se w16cid">
+<w:styles xmlns:mc="http://schemas.openxmlformats.org/markup-compatibility/2006" xmlns:r="http://schemas.openxmlformats.org/officeDocument/2006/relationships" xmlns:w="http://schemas.openxmlformats.org/wordprocessingml/2006/main" xmlns:w14="http://schemas.microsoft.com/office/word/2010/wordml" xmlns:w15="http://schemas.microsoft.com/office/word/2012/wordml" xmlns:w16se="http://schemas.microsoft.com/office/word/2015/wordml/symex" mc:Ignorable="w14 w15 w16se">
   <w:docDefaults>
     <w:rPrDefault>
       <w:rPr>

</xml_diff>

<commit_message>
fixed by sayaka 10/02/17
</commit_message>
<xml_diff>
--- a/Project idea.docx
+++ b/Project idea.docx
@@ -57,27 +57,23 @@
         </w:rPr>
         <w:t xml:space="preserve"> How spilit.</w:t>
       </w:r>
+    </w:p>
+    <w:p>
+      <w:pPr>
+        <w:pStyle w:val="ListParagraph"/>
+        <w:numPr>
+          <w:ilvl w:val="0"/>
+          <w:numId w:val="1"/>
+        </w:numPr>
+      </w:pPr>
+      <w:r>
+        <w:t>Start with predetermined list of charities</w:t>
+      </w:r>
+    </w:p>
+    <w:p>
       <w:bookmarkStart w:id="0" w:name="_GoBack"/>
       <w:bookmarkEnd w:id="0"/>
     </w:p>
-    <w:p>
-      <w:pPr>
-        <w:pStyle w:val="ListParagraph"/>
-        <w:numPr>
-          <w:ilvl w:val="0"/>
-          <w:numId w:val="1"/>
-        </w:numPr>
-      </w:pPr>
-      <w:r>
-        <w:t>Start with predetermined list of charities</w:t>
-      </w:r>
-    </w:p>
-    <w:p>
-      <w:pPr>
-        <w:ind w:left="360"/>
-      </w:pPr>
-    </w:p>
-    <w:p/>
     <w:p>
       <w:r>
         <w:t>Name ideas:</w:t>

</xml_diff>

<commit_message>
fixed by sayaka 10/02/2017
</commit_message>
<xml_diff>
--- a/Project idea.docx
+++ b/Project idea.docx
@@ -16,7 +16,7 @@
         </w:numPr>
       </w:pPr>
       <w:r>
-        <w:t>You can donate or sell, if you sell/buy, the money goes to charity</w:t>
+        <w:t>You can sell, if you sell/buy, the money goes to charity</w:t>
       </w:r>
     </w:p>
     <w:p>
@@ -49,13 +49,21 @@
         <w:rPr>
           <w:color w:val="FF0000"/>
         </w:rPr>
-        <w:t>Not everything is donated?</w:t>
-      </w:r>
+        <w:t xml:space="preserve">How </w:t>
+      </w:r>
+      <w:proofErr w:type="spellStart"/>
       <w:r>
         <w:rPr>
           <w:color w:val="FF0000"/>
         </w:rPr>
-        <w:t xml:space="preserve"> How spilit.</w:t>
+        <w:t>spilit</w:t>
+      </w:r>
+      <w:proofErr w:type="spellEnd"/>
+      <w:r>
+        <w:rPr>
+          <w:color w:val="FF0000"/>
+        </w:rPr>
+        <w:t>?</w:t>
       </w:r>
     </w:p>
     <w:p>
@@ -70,10 +78,7 @@
         <w:t>Start with predetermined list of charities</w:t>
       </w:r>
     </w:p>
-    <w:p>
-      <w:bookmarkStart w:id="0" w:name="_GoBack"/>
-      <w:bookmarkEnd w:id="0"/>
-    </w:p>
+    <w:p/>
     <w:p>
       <w:r>
         <w:t>Name ideas:</w:t>
@@ -87,9 +92,11 @@
           <w:numId w:val="1"/>
         </w:numPr>
       </w:pPr>
+      <w:proofErr w:type="spellStart"/>
       <w:r>
         <w:t>Causewear</w:t>
       </w:r>
+      <w:proofErr w:type="spellEnd"/>
     </w:p>
     <w:p>
       <w:r>
@@ -108,6 +115,49 @@
       <w:r>
         <w:t>Login</w:t>
       </w:r>
+      <w:r>
+        <w:t xml:space="preserve"> </w:t>
+      </w:r>
+      <w:r>
+        <w:rPr>
+          <w:color w:val="FFC000"/>
+        </w:rPr>
+        <w:t>(1</w:t>
+      </w:r>
+      <w:r>
+        <w:rPr>
+          <w:color w:val="FFC000"/>
+        </w:rPr>
+        <w:t xml:space="preserve"> </w:t>
+      </w:r>
+      <w:proofErr w:type="spellStart"/>
+      <w:r>
+        <w:rPr>
+          <w:color w:val="FFC000"/>
+        </w:rPr>
+        <w:t>st</w:t>
+      </w:r>
+      <w:proofErr w:type="spellEnd"/>
+      <w:r>
+        <w:rPr>
+          <w:color w:val="FFC000"/>
+        </w:rPr>
+        <w:t>)</w:t>
+      </w:r>
+    </w:p>
+    <w:p>
+      <w:pPr>
+        <w:pStyle w:val="ListParagraph"/>
+        <w:rPr>
+          <w:color w:val="4472C4" w:themeColor="accent1"/>
+        </w:rPr>
+      </w:pPr>
+      <w:r>
+        <w:rPr>
+          <w:color w:val="4472C4" w:themeColor="accent1"/>
+        </w:rPr>
+        <w:t xml:space="preserve">Validate user-input (username, password) </w:t>
+      </w:r>
     </w:p>
     <w:p>
       <w:pPr>
@@ -124,14 +174,52 @@
     <w:p>
       <w:pPr>
         <w:pStyle w:val="ListParagraph"/>
+      </w:pPr>
+    </w:p>
+    <w:p>
+      <w:pPr>
+        <w:pStyle w:val="ListParagraph"/>
         <w:numPr>
           <w:ilvl w:val="0"/>
           <w:numId w:val="2"/>
         </w:numPr>
       </w:pPr>
       <w:r>
-        <w:t xml:space="preserve">My Profile </w:t>
-      </w:r>
+        <w:t>My Profile</w:t>
+      </w:r>
+      <w:r>
+        <w:rPr>
+          <w:color w:val="FFC000"/>
+        </w:rPr>
+        <w:t xml:space="preserve"> </w:t>
+      </w:r>
+      <w:r>
+        <w:rPr>
+          <w:color w:val="FFC000"/>
+        </w:rPr>
+        <w:t>(2</w:t>
+      </w:r>
+      <w:proofErr w:type="gramStart"/>
+      <w:r>
+        <w:rPr>
+          <w:color w:val="FFC000"/>
+          <w:vertAlign w:val="superscript"/>
+        </w:rPr>
+        <w:t>nd</w:t>
+      </w:r>
+      <w:r>
+        <w:rPr>
+          <w:color w:val="FFC000"/>
+        </w:rPr>
+        <w:t xml:space="preserve"> </w:t>
+      </w:r>
+      <w:r>
+        <w:rPr>
+          <w:color w:val="FFC000"/>
+        </w:rPr>
+        <w:t>)</w:t>
+      </w:r>
+      <w:proofErr w:type="gramEnd"/>
     </w:p>
     <w:p>
       <w:pPr>
@@ -142,7 +230,7 @@
         </w:numPr>
       </w:pPr>
       <w:r>
-        <w:t>My items</w:t>
+        <w:t>History for shopping and donation</w:t>
       </w:r>
     </w:p>
     <w:p>
@@ -161,13 +249,174 @@
       <w:pPr>
         <w:pStyle w:val="ListParagraph"/>
         <w:numPr>
+          <w:ilvl w:val="4"/>
+          <w:numId w:val="15"/>
+        </w:numPr>
+        <w:rPr>
+          <w:color w:val="4472C4" w:themeColor="accent1"/>
+        </w:rPr>
+      </w:pPr>
+      <w:r>
+        <w:rPr>
+          <w:color w:val="4472C4" w:themeColor="accent1"/>
+        </w:rPr>
+        <w:t>Estimate total</w:t>
+      </w:r>
+    </w:p>
+    <w:p>
+      <w:pPr>
+        <w:pStyle w:val="ListParagraph"/>
+        <w:numPr>
+          <w:ilvl w:val="1"/>
+          <w:numId w:val="14"/>
+        </w:numPr>
+        <w:rPr>
+          <w:color w:val="4472C4" w:themeColor="accent1"/>
+        </w:rPr>
+      </w:pPr>
+      <w:r>
+        <w:rPr>
+          <w:color w:val="4472C4" w:themeColor="accent1"/>
+        </w:rPr>
+        <w:t>Item’s subtotal</w:t>
+      </w:r>
+    </w:p>
+    <w:p>
+      <w:pPr>
+        <w:pStyle w:val="ListParagraph"/>
+        <w:numPr>
+          <w:ilvl w:val="1"/>
+          <w:numId w:val="14"/>
+        </w:numPr>
+        <w:rPr>
+          <w:color w:val="4472C4" w:themeColor="accent1"/>
+        </w:rPr>
+      </w:pPr>
+      <w:r>
+        <w:rPr>
+          <w:color w:val="4472C4" w:themeColor="accent1"/>
+        </w:rPr>
+        <w:t>Shipping</w:t>
+      </w:r>
+    </w:p>
+    <w:p>
+      <w:pPr>
+        <w:pStyle w:val="ListParagraph"/>
+        <w:numPr>
+          <w:ilvl w:val="1"/>
+          <w:numId w:val="14"/>
+        </w:numPr>
+        <w:rPr>
+          <w:color w:val="4472C4" w:themeColor="accent1"/>
+        </w:rPr>
+      </w:pPr>
+      <w:proofErr w:type="spellStart"/>
+      <w:r>
+        <w:rPr>
+          <w:color w:val="4472C4" w:themeColor="accent1"/>
+        </w:rPr>
+        <w:t>Totall</w:t>
+      </w:r>
+      <w:proofErr w:type="spellEnd"/>
+      <w:r>
+        <w:rPr>
+          <w:color w:val="4472C4" w:themeColor="accent1"/>
+        </w:rPr>
+        <w:t xml:space="preserve"> before tax</w:t>
+      </w:r>
+    </w:p>
+    <w:p>
+      <w:pPr>
+        <w:pStyle w:val="ListParagraph"/>
+        <w:numPr>
+          <w:ilvl w:val="1"/>
+          <w:numId w:val="14"/>
+        </w:numPr>
+        <w:rPr>
+          <w:color w:val="4472C4" w:themeColor="accent1"/>
+        </w:rPr>
+      </w:pPr>
+      <w:r>
+        <w:rPr>
+          <w:color w:val="4472C4" w:themeColor="accent1"/>
+        </w:rPr>
+        <w:t>Estimated tax to be</w:t>
+      </w:r>
+    </w:p>
+    <w:p>
+      <w:pPr>
+        <w:pStyle w:val="ListParagraph"/>
+        <w:numPr>
+          <w:ilvl w:val="1"/>
+          <w:numId w:val="14"/>
+        </w:numPr>
+        <w:rPr>
+          <w:color w:val="4472C4" w:themeColor="accent1"/>
+        </w:rPr>
+      </w:pPr>
+      <w:r>
+        <w:rPr>
+          <w:color w:val="4472C4" w:themeColor="accent1"/>
+        </w:rPr>
+        <w:t>Grand total</w:t>
+      </w:r>
+    </w:p>
+    <w:p>
+      <w:pPr>
+        <w:pStyle w:val="ListParagraph"/>
+        <w:ind w:left="2880"/>
+        <w:rPr>
+          <w:color w:val="4472C4" w:themeColor="accent1"/>
+        </w:rPr>
+      </w:pPr>
+    </w:p>
+    <w:p>
+      <w:pPr>
+        <w:pStyle w:val="ListParagraph"/>
+        <w:numPr>
           <w:ilvl w:val="0"/>
           <w:numId w:val="8"/>
         </w:numPr>
       </w:pPr>
       <w:r>
-        <w:t xml:space="preserve">Checkout – enter your charity </w:t>
-      </w:r>
+        <w:t xml:space="preserve">Checkout </w:t>
+      </w:r>
+    </w:p>
+    <w:p>
+      <w:pPr>
+        <w:pStyle w:val="ListParagraph"/>
+        <w:numPr>
+          <w:ilvl w:val="1"/>
+          <w:numId w:val="8"/>
+        </w:numPr>
+      </w:pPr>
+      <w:r>
+        <w:t xml:space="preserve">Select </w:t>
+      </w:r>
+      <w:r>
+        <w:t xml:space="preserve">your charity </w:t>
+      </w:r>
+      <w:r>
+        <w:t xml:space="preserve"> </w:t>
+      </w:r>
+    </w:p>
+    <w:p>
+      <w:pPr>
+        <w:pStyle w:val="ListParagraph"/>
+        <w:ind w:left="2160"/>
+      </w:pPr>
+      <w:r>
+        <w:rPr>
+          <w:color w:val="4472C4" w:themeColor="accent1"/>
+        </w:rPr>
+        <w:t>Show the list for Charity group</w:t>
+      </w:r>
+    </w:p>
+    <w:p>
+      <w:pPr>
+        <w:pStyle w:val="ListParagraph"/>
+        <w:ind w:left="1800"/>
+      </w:pPr>
     </w:p>
     <w:p>
       <w:pPr>
@@ -180,10 +429,31 @@
       <w:r>
         <w:t>Add garment (where you upload picture/description/chose intended charity)</w:t>
       </w:r>
-    </w:p>
-    <w:p>
-      <w:pPr>
-        <w:ind w:left="2160"/>
+      <w:r>
+        <w:t xml:space="preserve"> </w:t>
+      </w:r>
+      <w:r>
+        <w:rPr>
+          <w:color w:val="FFC000"/>
+        </w:rPr>
+        <w:t>(3</w:t>
+      </w:r>
+      <w:r>
+        <w:rPr>
+          <w:color w:val="FFC000"/>
+        </w:rPr>
+        <w:t>rd</w:t>
+      </w:r>
+      <w:r>
+        <w:rPr>
+          <w:color w:val="FFC000"/>
+        </w:rPr>
+        <w:t>)</w:t>
+      </w:r>
+    </w:p>
+    <w:p>
+      <w:pPr>
+        <w:ind w:left="1440"/>
       </w:pPr>
       <w:r>
         <w:rPr>
@@ -202,6 +472,7 @@
           <w:ilvl w:val="0"/>
           <w:numId w:val="9"/>
         </w:numPr>
+        <w:ind w:left="1800"/>
       </w:pPr>
       <w:r>
         <w:t>Price</w:t>
@@ -214,6 +485,128 @@
           <w:ilvl w:val="0"/>
           <w:numId w:val="9"/>
         </w:numPr>
+        <w:ind w:left="1800"/>
+      </w:pPr>
+      <w:r>
+        <w:t xml:space="preserve">Category </w:t>
+      </w:r>
+    </w:p>
+    <w:p>
+      <w:pPr>
+        <w:pStyle w:val="ListParagraph"/>
+        <w:numPr>
+          <w:ilvl w:val="0"/>
+          <w:numId w:val="11"/>
+        </w:numPr>
+        <w:ind w:left="2520"/>
+      </w:pPr>
+      <w:r>
+        <w:t>Clothing</w:t>
+      </w:r>
+    </w:p>
+    <w:p>
+      <w:pPr>
+        <w:pStyle w:val="ListParagraph"/>
+        <w:numPr>
+          <w:ilvl w:val="0"/>
+          <w:numId w:val="13"/>
+        </w:numPr>
+      </w:pPr>
+      <w:r>
+        <w:t xml:space="preserve">Men’s </w:t>
+      </w:r>
+    </w:p>
+    <w:p>
+      <w:pPr>
+        <w:pStyle w:val="ListParagraph"/>
+        <w:numPr>
+          <w:ilvl w:val="0"/>
+          <w:numId w:val="13"/>
+        </w:numPr>
+      </w:pPr>
+      <w:r>
+        <w:t>Women’s</w:t>
+      </w:r>
+    </w:p>
+    <w:p>
+      <w:pPr>
+        <w:pStyle w:val="ListParagraph"/>
+        <w:numPr>
+          <w:ilvl w:val="0"/>
+          <w:numId w:val="13"/>
+        </w:numPr>
+      </w:pPr>
+      <w:r>
+        <w:t>Kid’s</w:t>
+      </w:r>
+    </w:p>
+    <w:p>
+      <w:pPr>
+        <w:pStyle w:val="ListParagraph"/>
+        <w:numPr>
+          <w:ilvl w:val="0"/>
+          <w:numId w:val="13"/>
+        </w:numPr>
+      </w:pPr>
+      <w:r>
+        <w:t>…</w:t>
+      </w:r>
+    </w:p>
+    <w:p>
+      <w:pPr>
+        <w:pStyle w:val="ListParagraph"/>
+        <w:numPr>
+          <w:ilvl w:val="0"/>
+          <w:numId w:val="11"/>
+        </w:numPr>
+        <w:ind w:left="2520"/>
+      </w:pPr>
+      <w:r>
+        <w:t>electronics</w:t>
+      </w:r>
+    </w:p>
+    <w:p>
+      <w:pPr>
+        <w:pStyle w:val="ListParagraph"/>
+        <w:numPr>
+          <w:ilvl w:val="0"/>
+          <w:numId w:val="11"/>
+        </w:numPr>
+        <w:ind w:left="2520"/>
+      </w:pPr>
+      <w:r>
+        <w:t>jewelry</w:t>
+      </w:r>
+    </w:p>
+    <w:p>
+      <w:pPr>
+        <w:pStyle w:val="ListParagraph"/>
+        <w:numPr>
+          <w:ilvl w:val="0"/>
+          <w:numId w:val="11"/>
+        </w:numPr>
+        <w:ind w:left="2520"/>
+      </w:pPr>
+      <w:proofErr w:type="spellStart"/>
+      <w:r>
+        <w:t>etc</w:t>
+      </w:r>
+      <w:proofErr w:type="spellEnd"/>
+    </w:p>
+    <w:p>
+      <w:pPr>
+        <w:pStyle w:val="ListParagraph"/>
+        <w:ind w:left="2520"/>
+      </w:pPr>
+    </w:p>
+    <w:p>
+      <w:pPr>
+        <w:pStyle w:val="ListParagraph"/>
+        <w:numPr>
+          <w:ilvl w:val="0"/>
+          <w:numId w:val="9"/>
+        </w:numPr>
+        <w:ind w:left="1800"/>
       </w:pPr>
       <w:r>
         <w:t>Charity seller wants to give to</w:t>
@@ -226,6 +619,7 @@
           <w:ilvl w:val="0"/>
           <w:numId w:val="9"/>
         </w:numPr>
+        <w:ind w:left="1800"/>
       </w:pPr>
       <w:r>
         <w:t>Brand</w:t>
@@ -238,6 +632,7 @@
           <w:ilvl w:val="0"/>
           <w:numId w:val="9"/>
         </w:numPr>
+        <w:ind w:left="1800"/>
       </w:pPr>
       <w:r>
         <w:t>Description</w:t>
@@ -250,6 +645,7 @@
           <w:ilvl w:val="0"/>
           <w:numId w:val="9"/>
         </w:numPr>
+        <w:ind w:left="1800"/>
       </w:pPr>
       <w:r>
         <w:t>Size</w:t>
@@ -262,10 +658,13 @@
           <w:ilvl w:val="0"/>
           <w:numId w:val="9"/>
         </w:numPr>
+        <w:ind w:left="1800"/>
       </w:pPr>
       <w:r>
         <w:t xml:space="preserve">If available for local pickup </w:t>
       </w:r>
+      <w:bookmarkStart w:id="0" w:name="_GoBack"/>
+      <w:bookmarkEnd w:id="0"/>
     </w:p>
     <w:p>
       <w:pPr>
@@ -274,8 +673,10 @@
           <w:ilvl w:val="1"/>
           <w:numId w:val="9"/>
         </w:numPr>
-      </w:pPr>
-      <w:r>
+        <w:ind w:left="2520"/>
+      </w:pPr>
+      <w:r>
+        <w:lastRenderedPageBreak/>
         <w:t>Region for pickup</w:t>
       </w:r>
     </w:p>
@@ -286,15 +687,70 @@
           <w:ilvl w:val="0"/>
           <w:numId w:val="9"/>
         </w:numPr>
-      </w:pPr>
-      <w:r>
-        <w:t>Wear level (new, used, etc)</w:t>
-      </w:r>
-    </w:p>
-    <w:p>
-      <w:pPr>
-        <w:pStyle w:val="ListParagraph"/>
-        <w:ind w:left="1440"/>
+        <w:ind w:left="1800"/>
+      </w:pPr>
+      <w:r>
+        <w:t xml:space="preserve">Wear level (new, used, </w:t>
+      </w:r>
+      <w:proofErr w:type="spellStart"/>
+      <w:r>
+        <w:t>etc</w:t>
+      </w:r>
+      <w:proofErr w:type="spellEnd"/>
+      <w:r>
+        <w:t>)</w:t>
+      </w:r>
+    </w:p>
+    <w:p>
+      <w:pPr>
+        <w:pStyle w:val="ListParagraph"/>
+        <w:ind w:left="1800"/>
+      </w:pPr>
+    </w:p>
+    <w:p>
+      <w:pPr>
+        <w:pStyle w:val="ListParagraph"/>
+        <w:numPr>
+          <w:ilvl w:val="0"/>
+          <w:numId w:val="7"/>
+        </w:numPr>
+      </w:pPr>
+      <w:r>
+        <w:t>Shipping and billing address</w:t>
+      </w:r>
+    </w:p>
+    <w:p>
+      <w:pPr>
+        <w:pStyle w:val="ListParagraph"/>
+        <w:numPr>
+          <w:ilvl w:val="0"/>
+          <w:numId w:val="7"/>
+        </w:numPr>
+      </w:pPr>
+      <w:r>
+        <w:t>Payment Option</w:t>
+      </w:r>
+    </w:p>
+    <w:p>
+      <w:pPr>
+        <w:pStyle w:val="ListParagraph"/>
+        <w:numPr>
+          <w:ilvl w:val="0"/>
+          <w:numId w:val="7"/>
+        </w:numPr>
+      </w:pPr>
+      <w:r>
+        <w:t>Login and Security</w:t>
+      </w:r>
+    </w:p>
+    <w:p>
+      <w:pPr>
+        <w:ind w:left="720"/>
+      </w:pPr>
+    </w:p>
+    <w:p>
+      <w:pPr>
+        <w:ind w:left="720"/>
       </w:pPr>
     </w:p>
     <w:p>
@@ -305,8 +761,13 @@
           <w:numId w:val="2"/>
         </w:numPr>
       </w:pPr>
-      <w:r>
-        <w:t xml:space="preserve">Other person’s profile </w:t>
+      <w:proofErr w:type="gramStart"/>
+      <w:r>
+        <w:t>Other</w:t>
+      </w:r>
+      <w:proofErr w:type="gramEnd"/>
+      <w:r>
+        <w:t xml:space="preserve"> person’s profile </w:t>
       </w:r>
     </w:p>
     <w:p>
@@ -369,15 +830,177 @@
         </w:numPr>
       </w:pPr>
       <w:r>
-        <w:t>Top Page</w:t>
-      </w:r>
-    </w:p>
-    <w:p>
-      <w:pPr>
-        <w:ind w:left="720" w:firstLine="720"/>
-      </w:pPr>
-      <w:r>
-        <w:t xml:space="preserve">Browse clothes - Top bar of categories, side bar of filters </w:t>
+        <w:t xml:space="preserve">Top </w:t>
+      </w:r>
+      <w:proofErr w:type="gramStart"/>
+      <w:r>
+        <w:t>Page</w:t>
+      </w:r>
+      <w:r>
+        <w:t xml:space="preserve"> </w:t>
+      </w:r>
+      <w:r>
+        <w:rPr>
+          <w:color w:val="FFC000"/>
+        </w:rPr>
+        <w:t xml:space="preserve"> (</w:t>
+      </w:r>
+      <w:proofErr w:type="gramEnd"/>
+      <w:r>
+        <w:rPr>
+          <w:color w:val="FFC000"/>
+        </w:rPr>
+        <w:t>2</w:t>
+      </w:r>
+      <w:r>
+        <w:rPr>
+          <w:color w:val="FFC000"/>
+          <w:vertAlign w:val="superscript"/>
+        </w:rPr>
+        <w:t>nd</w:t>
+      </w:r>
+      <w:r>
+        <w:rPr>
+          <w:color w:val="FFC000"/>
+        </w:rPr>
+        <w:t xml:space="preserve"> )</w:t>
+      </w:r>
+    </w:p>
+    <w:p>
+      <w:pPr>
+        <w:ind w:left="360" w:firstLine="720"/>
+      </w:pPr>
+      <w:r>
+        <w:t>Browse c</w:t>
+      </w:r>
+      <w:r>
+        <w:t>lothes</w:t>
+      </w:r>
+    </w:p>
+    <w:p>
+      <w:pPr>
+        <w:pStyle w:val="ListParagraph"/>
+        <w:numPr>
+          <w:ilvl w:val="3"/>
+          <w:numId w:val="16"/>
+        </w:numPr>
+      </w:pPr>
+      <w:r>
+        <w:t>Top bar of categories</w:t>
+      </w:r>
+    </w:p>
+    <w:p>
+      <w:pPr>
+        <w:pStyle w:val="ListParagraph"/>
+        <w:numPr>
+          <w:ilvl w:val="0"/>
+          <w:numId w:val="17"/>
+        </w:numPr>
+      </w:pPr>
+      <w:r>
+        <w:t>A</w:t>
+      </w:r>
+    </w:p>
+    <w:p>
+      <w:pPr>
+        <w:pStyle w:val="ListParagraph"/>
+        <w:numPr>
+          <w:ilvl w:val="0"/>
+          <w:numId w:val="17"/>
+        </w:numPr>
+      </w:pPr>
+      <w:r>
+        <w:t>B</w:t>
+      </w:r>
+    </w:p>
+    <w:p>
+      <w:pPr>
+        <w:pStyle w:val="ListParagraph"/>
+        <w:numPr>
+          <w:ilvl w:val="0"/>
+          <w:numId w:val="17"/>
+        </w:numPr>
+      </w:pPr>
+      <w:r>
+        <w:t>C</w:t>
+      </w:r>
+    </w:p>
+    <w:p>
+      <w:pPr>
+        <w:pStyle w:val="ListParagraph"/>
+        <w:numPr>
+          <w:ilvl w:val="0"/>
+          <w:numId w:val="17"/>
+        </w:numPr>
+      </w:pPr>
+      <w:r>
+        <w:t>…</w:t>
+      </w:r>
+    </w:p>
+    <w:p>
+      <w:pPr>
+        <w:pStyle w:val="ListParagraph"/>
+        <w:ind w:left="2160"/>
+      </w:pPr>
+    </w:p>
+    <w:p>
+      <w:pPr>
+        <w:pStyle w:val="ListParagraph"/>
+        <w:numPr>
+          <w:ilvl w:val="3"/>
+          <w:numId w:val="16"/>
+        </w:numPr>
+      </w:pPr>
+      <w:r>
+        <w:t xml:space="preserve">side bar of filters </w:t>
+      </w:r>
+    </w:p>
+    <w:p>
+      <w:pPr>
+        <w:pStyle w:val="ListParagraph"/>
+        <w:numPr>
+          <w:ilvl w:val="0"/>
+          <w:numId w:val="18"/>
+        </w:numPr>
+      </w:pPr>
+      <w:r>
+        <w:t>A</w:t>
+      </w:r>
+    </w:p>
+    <w:p>
+      <w:pPr>
+        <w:pStyle w:val="ListParagraph"/>
+        <w:numPr>
+          <w:ilvl w:val="0"/>
+          <w:numId w:val="18"/>
+        </w:numPr>
+      </w:pPr>
+      <w:r>
+        <w:t>B</w:t>
+      </w:r>
+    </w:p>
+    <w:p>
+      <w:pPr>
+        <w:pStyle w:val="ListParagraph"/>
+        <w:numPr>
+          <w:ilvl w:val="0"/>
+          <w:numId w:val="18"/>
+        </w:numPr>
+      </w:pPr>
+      <w:r>
+        <w:t>C</w:t>
+      </w:r>
+    </w:p>
+    <w:p>
+      <w:pPr>
+        <w:pStyle w:val="ListParagraph"/>
+        <w:numPr>
+          <w:ilvl w:val="0"/>
+          <w:numId w:val="18"/>
+        </w:numPr>
+      </w:pPr>
+      <w:r>
+        <w:t>…</w:t>
       </w:r>
     </w:p>
     <w:p>
@@ -428,6 +1051,205 @@
 <file path=word/numbering.xml><?xml version="1.0" encoding="utf-8"?>
 <w:numbering xmlns:wpc="http://schemas.microsoft.com/office/word/2010/wordprocessingCanvas" xmlns:cx="http://schemas.microsoft.com/office/drawing/2014/chartex" xmlns:cx1="http://schemas.microsoft.com/office/drawing/2015/9/8/chartex" xmlns:cx2="http://schemas.microsoft.com/office/drawing/2015/10/21/chartex" xmlns:cx3="http://schemas.microsoft.com/office/drawing/2016/5/9/chartex" xmlns:cx4="http://schemas.microsoft.com/office/drawing/2016/5/10/chartex" xmlns:cx5="http://schemas.microsoft.com/office/drawing/2016/5/11/chartex" xmlns:cx6="http://schemas.microsoft.com/office/drawing/2016/5/12/chartex" xmlns:cx7="http://schemas.microsoft.com/office/drawing/2016/5/13/chartex" xmlns:cx8="http://schemas.microsoft.com/office/drawing/2016/5/14/chartex" xmlns:mc="http://schemas.openxmlformats.org/markup-compatibility/2006" xmlns:aink="http://schemas.microsoft.com/office/drawing/2016/ink" xmlns:am3d="http://schemas.microsoft.com/office/drawing/2017/model3d" xmlns:o="urn:schemas-microsoft-com:office:office" xmlns:r="http://schemas.openxmlformats.org/officeDocument/2006/relationships" xmlns:m="http://schemas.openxmlformats.org/officeDocument/2006/math" xmlns:v="urn:schemas-microsoft-com:vml" xmlns:wp14="http://schemas.microsoft.com/office/word/2010/wordprocessingDrawing" xmlns:wp="http://schemas.openxmlformats.org/drawingml/2006/wordprocessingDrawing" xmlns:w10="urn:schemas-microsoft-com:office:word" xmlns:w="http://schemas.openxmlformats.org/wordprocessingml/2006/main" xmlns:w14="http://schemas.microsoft.com/office/word/2010/wordml" xmlns:w15="http://schemas.microsoft.com/office/word/2012/wordml" xmlns:w16se="http://schemas.microsoft.com/office/word/2015/wordml/symex" xmlns:wpg="http://schemas.microsoft.com/office/word/2010/wordprocessingGroup" xmlns:wpi="http://schemas.microsoft.com/office/word/2010/wordprocessingInk" xmlns:wne="http://schemas.microsoft.com/office/word/2006/wordml" xmlns:wps="http://schemas.microsoft.com/office/word/2010/wordprocessingShape" mc:Ignorable="w14 w15 w16se wp14">
   <w:abstractNum w:abstractNumId="0" w15:restartNumberingAfterBreak="0">
+    <w:nsid w:val="0BB84F9B"/>
+    <w:multiLevelType w:val="multilevel"/>
+    <w:tmpl w:val="04090021"/>
+    <w:lvl w:ilvl="0">
+      <w:start w:val="1"/>
+      <w:numFmt w:val="bullet"/>
+      <w:lvlText w:val=""/>
+      <w:lvlJc w:val="left"/>
+      <w:pPr>
+        <w:ind w:left="360" w:hanging="360"/>
+      </w:pPr>
+      <w:rPr>
+        <w:rFonts w:ascii="Wingdings" w:hAnsi="Wingdings" w:hint="default"/>
+      </w:rPr>
+    </w:lvl>
+    <w:lvl w:ilvl="1">
+      <w:start w:val="1"/>
+      <w:numFmt w:val="bullet"/>
+      <w:lvlText w:val=""/>
+      <w:lvlJc w:val="left"/>
+      <w:pPr>
+        <w:ind w:left="720" w:hanging="360"/>
+      </w:pPr>
+      <w:rPr>
+        <w:rFonts w:ascii="Wingdings" w:hAnsi="Wingdings" w:hint="default"/>
+      </w:rPr>
+    </w:lvl>
+    <w:lvl w:ilvl="2">
+      <w:start w:val="1"/>
+      <w:numFmt w:val="bullet"/>
+      <w:lvlText w:val=""/>
+      <w:lvlJc w:val="left"/>
+      <w:pPr>
+        <w:ind w:left="1080" w:hanging="360"/>
+      </w:pPr>
+      <w:rPr>
+        <w:rFonts w:ascii="Wingdings" w:hAnsi="Wingdings" w:hint="default"/>
+      </w:rPr>
+    </w:lvl>
+    <w:lvl w:ilvl="3">
+      <w:start w:val="1"/>
+      <w:numFmt w:val="bullet"/>
+      <w:lvlText w:val=""/>
+      <w:lvlJc w:val="left"/>
+      <w:pPr>
+        <w:ind w:left="1440" w:hanging="360"/>
+      </w:pPr>
+      <w:rPr>
+        <w:rFonts w:ascii="Symbol" w:hAnsi="Symbol" w:hint="default"/>
+      </w:rPr>
+    </w:lvl>
+    <w:lvl w:ilvl="4">
+      <w:start w:val="1"/>
+      <w:numFmt w:val="bullet"/>
+      <w:lvlText w:val=""/>
+      <w:lvlJc w:val="left"/>
+      <w:pPr>
+        <w:ind w:left="1800" w:hanging="360"/>
+      </w:pPr>
+      <w:rPr>
+        <w:rFonts w:ascii="Symbol" w:hAnsi="Symbol" w:hint="default"/>
+      </w:rPr>
+    </w:lvl>
+    <w:lvl w:ilvl="5">
+      <w:start w:val="1"/>
+      <w:numFmt w:val="bullet"/>
+      <w:lvlText w:val=""/>
+      <w:lvlJc w:val="left"/>
+      <w:pPr>
+        <w:ind w:left="2160" w:hanging="360"/>
+      </w:pPr>
+      <w:rPr>
+        <w:rFonts w:ascii="Wingdings" w:hAnsi="Wingdings" w:hint="default"/>
+      </w:rPr>
+    </w:lvl>
+    <w:lvl w:ilvl="6">
+      <w:start w:val="1"/>
+      <w:numFmt w:val="bullet"/>
+      <w:lvlText w:val=""/>
+      <w:lvlJc w:val="left"/>
+      <w:pPr>
+        <w:ind w:left="2520" w:hanging="360"/>
+      </w:pPr>
+      <w:rPr>
+        <w:rFonts w:ascii="Wingdings" w:hAnsi="Wingdings" w:hint="default"/>
+      </w:rPr>
+    </w:lvl>
+    <w:lvl w:ilvl="7">
+      <w:start w:val="1"/>
+      <w:numFmt w:val="bullet"/>
+      <w:lvlText w:val=""/>
+      <w:lvlJc w:val="left"/>
+      <w:pPr>
+        <w:ind w:left="2880" w:hanging="360"/>
+      </w:pPr>
+      <w:rPr>
+        <w:rFonts w:ascii="Symbol" w:hAnsi="Symbol" w:hint="default"/>
+      </w:rPr>
+    </w:lvl>
+    <w:lvl w:ilvl="8">
+      <w:start w:val="1"/>
+      <w:numFmt w:val="bullet"/>
+      <w:lvlText w:val=""/>
+      <w:lvlJc w:val="left"/>
+      <w:pPr>
+        <w:ind w:left="3240" w:hanging="360"/>
+      </w:pPr>
+      <w:rPr>
+        <w:rFonts w:ascii="Symbol" w:hAnsi="Symbol" w:hint="default"/>
+      </w:rPr>
+    </w:lvl>
+  </w:abstractNum>
+  <w:abstractNum w:abstractNumId="1" w15:restartNumberingAfterBreak="0">
+    <w:nsid w:val="0F5731BD"/>
+    <w:multiLevelType w:val="hybridMultilevel"/>
+    <w:tmpl w:val="D8A23ACA"/>
+    <w:lvl w:ilvl="0" w:tplc="04090011">
+      <w:start w:val="1"/>
+      <w:numFmt w:val="decimal"/>
+      <w:lvlText w:val="%1)"/>
+      <w:lvlJc w:val="left"/>
+      <w:pPr>
+        <w:ind w:left="2160" w:hanging="360"/>
+      </w:pPr>
+    </w:lvl>
+    <w:lvl w:ilvl="1" w:tplc="04090019" w:tentative="1">
+      <w:start w:val="1"/>
+      <w:numFmt w:val="lowerLetter"/>
+      <w:lvlText w:val="%2."/>
+      <w:lvlJc w:val="left"/>
+      <w:pPr>
+        <w:ind w:left="2880" w:hanging="360"/>
+      </w:pPr>
+    </w:lvl>
+    <w:lvl w:ilvl="2" w:tplc="0409001B" w:tentative="1">
+      <w:start w:val="1"/>
+      <w:numFmt w:val="lowerRoman"/>
+      <w:lvlText w:val="%3."/>
+      <w:lvlJc w:val="right"/>
+      <w:pPr>
+        <w:ind w:left="3600" w:hanging="180"/>
+      </w:pPr>
+    </w:lvl>
+    <w:lvl w:ilvl="3" w:tplc="0409000F" w:tentative="1">
+      <w:start w:val="1"/>
+      <w:numFmt w:val="decimal"/>
+      <w:lvlText w:val="%4."/>
+      <w:lvlJc w:val="left"/>
+      <w:pPr>
+        <w:ind w:left="4320" w:hanging="360"/>
+      </w:pPr>
+    </w:lvl>
+    <w:lvl w:ilvl="4" w:tplc="04090019" w:tentative="1">
+      <w:start w:val="1"/>
+      <w:numFmt w:val="lowerLetter"/>
+      <w:lvlText w:val="%5."/>
+      <w:lvlJc w:val="left"/>
+      <w:pPr>
+        <w:ind w:left="5040" w:hanging="360"/>
+      </w:pPr>
+    </w:lvl>
+    <w:lvl w:ilvl="5" w:tplc="0409001B" w:tentative="1">
+      <w:start w:val="1"/>
+      <w:numFmt w:val="lowerRoman"/>
+      <w:lvlText w:val="%6."/>
+      <w:lvlJc w:val="right"/>
+      <w:pPr>
+        <w:ind w:left="5760" w:hanging="180"/>
+      </w:pPr>
+    </w:lvl>
+    <w:lvl w:ilvl="6" w:tplc="0409000F" w:tentative="1">
+      <w:start w:val="1"/>
+      <w:numFmt w:val="decimal"/>
+      <w:lvlText w:val="%7."/>
+      <w:lvlJc w:val="left"/>
+      <w:pPr>
+        <w:ind w:left="6480" w:hanging="360"/>
+      </w:pPr>
+    </w:lvl>
+    <w:lvl w:ilvl="7" w:tplc="04090019" w:tentative="1">
+      <w:start w:val="1"/>
+      <w:numFmt w:val="lowerLetter"/>
+      <w:lvlText w:val="%8."/>
+      <w:lvlJc w:val="left"/>
+      <w:pPr>
+        <w:ind w:left="7200" w:hanging="360"/>
+      </w:pPr>
+    </w:lvl>
+    <w:lvl w:ilvl="8" w:tplc="0409001B" w:tentative="1">
+      <w:start w:val="1"/>
+      <w:numFmt w:val="lowerRoman"/>
+      <w:lvlText w:val="%9."/>
+      <w:lvlJc w:val="right"/>
+      <w:pPr>
+        <w:ind w:left="7920" w:hanging="180"/>
+      </w:pPr>
+    </w:lvl>
+  </w:abstractNum>
+  <w:abstractNum w:abstractNumId="2" w15:restartNumberingAfterBreak="0">
     <w:nsid w:val="137B003F"/>
     <w:multiLevelType w:val="hybridMultilevel"/>
     <w:tmpl w:val="32C4F56C"/>
@@ -513,7 +1335,7 @@
       </w:pPr>
     </w:lvl>
   </w:abstractNum>
-  <w:abstractNum w:abstractNumId="1" w15:restartNumberingAfterBreak="0">
+  <w:abstractNum w:abstractNumId="3" w15:restartNumberingAfterBreak="0">
     <w:nsid w:val="273B417E"/>
     <w:multiLevelType w:val="hybridMultilevel"/>
     <w:tmpl w:val="ACFE129E"/>
@@ -625,7 +1447,7 @@
       </w:rPr>
     </w:lvl>
   </w:abstractNum>
-  <w:abstractNum w:abstractNumId="2" w15:restartNumberingAfterBreak="0">
+  <w:abstractNum w:abstractNumId="4" w15:restartNumberingAfterBreak="0">
     <w:nsid w:val="2D960E10"/>
     <w:multiLevelType w:val="hybridMultilevel"/>
     <w:tmpl w:val="687A91FC"/>
@@ -711,7 +1533,93 @@
       </w:pPr>
     </w:lvl>
   </w:abstractNum>
-  <w:abstractNum w:abstractNumId="3" w15:restartNumberingAfterBreak="0">
+  <w:abstractNum w:abstractNumId="5" w15:restartNumberingAfterBreak="0">
+    <w:nsid w:val="2FAA4E93"/>
+    <w:multiLevelType w:val="hybridMultilevel"/>
+    <w:tmpl w:val="2864D44A"/>
+    <w:lvl w:ilvl="0" w:tplc="04090017">
+      <w:start w:val="1"/>
+      <w:numFmt w:val="lowerLetter"/>
+      <w:lvlText w:val="%1)"/>
+      <w:lvlJc w:val="left"/>
+      <w:pPr>
+        <w:ind w:left="3240" w:hanging="360"/>
+      </w:pPr>
+    </w:lvl>
+    <w:lvl w:ilvl="1" w:tplc="04090019" w:tentative="1">
+      <w:start w:val="1"/>
+      <w:numFmt w:val="lowerLetter"/>
+      <w:lvlText w:val="%2."/>
+      <w:lvlJc w:val="left"/>
+      <w:pPr>
+        <w:ind w:left="3960" w:hanging="360"/>
+      </w:pPr>
+    </w:lvl>
+    <w:lvl w:ilvl="2" w:tplc="0409001B" w:tentative="1">
+      <w:start w:val="1"/>
+      <w:numFmt w:val="lowerRoman"/>
+      <w:lvlText w:val="%3."/>
+      <w:lvlJc w:val="right"/>
+      <w:pPr>
+        <w:ind w:left="4680" w:hanging="180"/>
+      </w:pPr>
+    </w:lvl>
+    <w:lvl w:ilvl="3" w:tplc="0409000F" w:tentative="1">
+      <w:start w:val="1"/>
+      <w:numFmt w:val="decimal"/>
+      <w:lvlText w:val="%4."/>
+      <w:lvlJc w:val="left"/>
+      <w:pPr>
+        <w:ind w:left="5400" w:hanging="360"/>
+      </w:pPr>
+    </w:lvl>
+    <w:lvl w:ilvl="4" w:tplc="04090019" w:tentative="1">
+      <w:start w:val="1"/>
+      <w:numFmt w:val="lowerLetter"/>
+      <w:lvlText w:val="%5."/>
+      <w:lvlJc w:val="left"/>
+      <w:pPr>
+        <w:ind w:left="6120" w:hanging="360"/>
+      </w:pPr>
+    </w:lvl>
+    <w:lvl w:ilvl="5" w:tplc="0409001B" w:tentative="1">
+      <w:start w:val="1"/>
+      <w:numFmt w:val="lowerRoman"/>
+      <w:lvlText w:val="%6."/>
+      <w:lvlJc w:val="right"/>
+      <w:pPr>
+        <w:ind w:left="6840" w:hanging="180"/>
+      </w:pPr>
+    </w:lvl>
+    <w:lvl w:ilvl="6" w:tplc="0409000F" w:tentative="1">
+      <w:start w:val="1"/>
+      <w:numFmt w:val="decimal"/>
+      <w:lvlText w:val="%7."/>
+      <w:lvlJc w:val="left"/>
+      <w:pPr>
+        <w:ind w:left="7560" w:hanging="360"/>
+      </w:pPr>
+    </w:lvl>
+    <w:lvl w:ilvl="7" w:tplc="04090019" w:tentative="1">
+      <w:start w:val="1"/>
+      <w:numFmt w:val="lowerLetter"/>
+      <w:lvlText w:val="%8."/>
+      <w:lvlJc w:val="left"/>
+      <w:pPr>
+        <w:ind w:left="8280" w:hanging="360"/>
+      </w:pPr>
+    </w:lvl>
+    <w:lvl w:ilvl="8" w:tplc="0409001B" w:tentative="1">
+      <w:start w:val="1"/>
+      <w:numFmt w:val="lowerRoman"/>
+      <w:lvlText w:val="%9."/>
+      <w:lvlJc w:val="right"/>
+      <w:pPr>
+        <w:ind w:left="9000" w:hanging="180"/>
+      </w:pPr>
+    </w:lvl>
+  </w:abstractNum>
+  <w:abstractNum w:abstractNumId="6" w15:restartNumberingAfterBreak="0">
     <w:nsid w:val="38A311DF"/>
     <w:multiLevelType w:val="hybridMultilevel"/>
     <w:tmpl w:val="C7BAA472"/>
@@ -797,7 +1705,120 @@
       </w:pPr>
     </w:lvl>
   </w:abstractNum>
-  <w:abstractNum w:abstractNumId="4" w15:restartNumberingAfterBreak="0">
+  <w:abstractNum w:abstractNumId="7" w15:restartNumberingAfterBreak="0">
+    <w:nsid w:val="3CB65F15"/>
+    <w:multiLevelType w:val="hybridMultilevel"/>
+    <w:tmpl w:val="F6DCDF5C"/>
+    <w:lvl w:ilvl="0" w:tplc="04090003">
+      <w:start w:val="1"/>
+      <w:numFmt w:val="bullet"/>
+      <w:lvlText w:val="o"/>
+      <w:lvlJc w:val="left"/>
+      <w:pPr>
+        <w:ind w:left="3600" w:hanging="360"/>
+      </w:pPr>
+      <w:rPr>
+        <w:rFonts w:ascii="Courier New" w:hAnsi="Courier New" w:cs="Courier New" w:hint="default"/>
+      </w:rPr>
+    </w:lvl>
+    <w:lvl w:ilvl="1" w:tplc="04090003" w:tentative="1">
+      <w:start w:val="1"/>
+      <w:numFmt w:val="bullet"/>
+      <w:lvlText w:val="o"/>
+      <w:lvlJc w:val="left"/>
+      <w:pPr>
+        <w:ind w:left="4320" w:hanging="360"/>
+      </w:pPr>
+      <w:rPr>
+        <w:rFonts w:ascii="Courier New" w:hAnsi="Courier New" w:cs="Courier New" w:hint="default"/>
+      </w:rPr>
+    </w:lvl>
+    <w:lvl w:ilvl="2" w:tplc="04090005" w:tentative="1">
+      <w:start w:val="1"/>
+      <w:numFmt w:val="bullet"/>
+      <w:lvlText w:val=""/>
+      <w:lvlJc w:val="left"/>
+      <w:pPr>
+        <w:ind w:left="5040" w:hanging="360"/>
+      </w:pPr>
+      <w:rPr>
+        <w:rFonts w:ascii="Wingdings" w:hAnsi="Wingdings" w:hint="default"/>
+      </w:rPr>
+    </w:lvl>
+    <w:lvl w:ilvl="3" w:tplc="04090001" w:tentative="1">
+      <w:start w:val="1"/>
+      <w:numFmt w:val="bullet"/>
+      <w:lvlText w:val=""/>
+      <w:lvlJc w:val="left"/>
+      <w:pPr>
+        <w:ind w:left="5760" w:hanging="360"/>
+      </w:pPr>
+      <w:rPr>
+        <w:rFonts w:ascii="Symbol" w:hAnsi="Symbol" w:hint="default"/>
+      </w:rPr>
+    </w:lvl>
+    <w:lvl w:ilvl="4" w:tplc="04090003" w:tentative="1">
+      <w:start w:val="1"/>
+      <w:numFmt w:val="bullet"/>
+      <w:lvlText w:val="o"/>
+      <w:lvlJc w:val="left"/>
+      <w:pPr>
+        <w:ind w:left="6480" w:hanging="360"/>
+      </w:pPr>
+      <w:rPr>
+        <w:rFonts w:ascii="Courier New" w:hAnsi="Courier New" w:cs="Courier New" w:hint="default"/>
+      </w:rPr>
+    </w:lvl>
+    <w:lvl w:ilvl="5" w:tplc="04090005" w:tentative="1">
+      <w:start w:val="1"/>
+      <w:numFmt w:val="bullet"/>
+      <w:lvlText w:val=""/>
+      <w:lvlJc w:val="left"/>
+      <w:pPr>
+        <w:ind w:left="7200" w:hanging="360"/>
+      </w:pPr>
+      <w:rPr>
+        <w:rFonts w:ascii="Wingdings" w:hAnsi="Wingdings" w:hint="default"/>
+      </w:rPr>
+    </w:lvl>
+    <w:lvl w:ilvl="6" w:tplc="04090001" w:tentative="1">
+      <w:start w:val="1"/>
+      <w:numFmt w:val="bullet"/>
+      <w:lvlText w:val=""/>
+      <w:lvlJc w:val="left"/>
+      <w:pPr>
+        <w:ind w:left="7920" w:hanging="360"/>
+      </w:pPr>
+      <w:rPr>
+        <w:rFonts w:ascii="Symbol" w:hAnsi="Symbol" w:hint="default"/>
+      </w:rPr>
+    </w:lvl>
+    <w:lvl w:ilvl="7" w:tplc="04090003" w:tentative="1">
+      <w:start w:val="1"/>
+      <w:numFmt w:val="bullet"/>
+      <w:lvlText w:val="o"/>
+      <w:lvlJc w:val="left"/>
+      <w:pPr>
+        <w:ind w:left="8640" w:hanging="360"/>
+      </w:pPr>
+      <w:rPr>
+        <w:rFonts w:ascii="Courier New" w:hAnsi="Courier New" w:cs="Courier New" w:hint="default"/>
+      </w:rPr>
+    </w:lvl>
+    <w:lvl w:ilvl="8" w:tplc="04090005" w:tentative="1">
+      <w:start w:val="1"/>
+      <w:numFmt w:val="bullet"/>
+      <w:lvlText w:val=""/>
+      <w:lvlJc w:val="left"/>
+      <w:pPr>
+        <w:ind w:left="9360" w:hanging="360"/>
+      </w:pPr>
+      <w:rPr>
+        <w:rFonts w:ascii="Wingdings" w:hAnsi="Wingdings" w:hint="default"/>
+      </w:rPr>
+    </w:lvl>
+  </w:abstractNum>
+  <w:abstractNum w:abstractNumId="8" w15:restartNumberingAfterBreak="0">
     <w:nsid w:val="3FAE3128"/>
     <w:multiLevelType w:val="hybridMultilevel"/>
     <w:tmpl w:val="ED48AA22"/>
@@ -910,7 +1931,292 @@
       </w:rPr>
     </w:lvl>
   </w:abstractNum>
-  <w:abstractNum w:abstractNumId="5" w15:restartNumberingAfterBreak="0">
+  <w:abstractNum w:abstractNumId="9" w15:restartNumberingAfterBreak="0">
+    <w:nsid w:val="412850B9"/>
+    <w:multiLevelType w:val="hybridMultilevel"/>
+    <w:tmpl w:val="2A00A300"/>
+    <w:lvl w:ilvl="0" w:tplc="04090011">
+      <w:start w:val="1"/>
+      <w:numFmt w:val="decimal"/>
+      <w:lvlText w:val="%1)"/>
+      <w:lvlJc w:val="left"/>
+      <w:pPr>
+        <w:ind w:left="2160" w:hanging="360"/>
+      </w:pPr>
+    </w:lvl>
+    <w:lvl w:ilvl="1" w:tplc="04090019" w:tentative="1">
+      <w:start w:val="1"/>
+      <w:numFmt w:val="lowerLetter"/>
+      <w:lvlText w:val="%2."/>
+      <w:lvlJc w:val="left"/>
+      <w:pPr>
+        <w:ind w:left="2880" w:hanging="360"/>
+      </w:pPr>
+    </w:lvl>
+    <w:lvl w:ilvl="2" w:tplc="0409001B" w:tentative="1">
+      <w:start w:val="1"/>
+      <w:numFmt w:val="lowerRoman"/>
+      <w:lvlText w:val="%3."/>
+      <w:lvlJc w:val="right"/>
+      <w:pPr>
+        <w:ind w:left="3600" w:hanging="180"/>
+      </w:pPr>
+    </w:lvl>
+    <w:lvl w:ilvl="3" w:tplc="0409000F" w:tentative="1">
+      <w:start w:val="1"/>
+      <w:numFmt w:val="decimal"/>
+      <w:lvlText w:val="%4."/>
+      <w:lvlJc w:val="left"/>
+      <w:pPr>
+        <w:ind w:left="4320" w:hanging="360"/>
+      </w:pPr>
+    </w:lvl>
+    <w:lvl w:ilvl="4" w:tplc="04090019" w:tentative="1">
+      <w:start w:val="1"/>
+      <w:numFmt w:val="lowerLetter"/>
+      <w:lvlText w:val="%5."/>
+      <w:lvlJc w:val="left"/>
+      <w:pPr>
+        <w:ind w:left="5040" w:hanging="360"/>
+      </w:pPr>
+    </w:lvl>
+    <w:lvl w:ilvl="5" w:tplc="0409001B" w:tentative="1">
+      <w:start w:val="1"/>
+      <w:numFmt w:val="lowerRoman"/>
+      <w:lvlText w:val="%6."/>
+      <w:lvlJc w:val="right"/>
+      <w:pPr>
+        <w:ind w:left="5760" w:hanging="180"/>
+      </w:pPr>
+    </w:lvl>
+    <w:lvl w:ilvl="6" w:tplc="0409000F" w:tentative="1">
+      <w:start w:val="1"/>
+      <w:numFmt w:val="decimal"/>
+      <w:lvlText w:val="%7."/>
+      <w:lvlJc w:val="left"/>
+      <w:pPr>
+        <w:ind w:left="6480" w:hanging="360"/>
+      </w:pPr>
+    </w:lvl>
+    <w:lvl w:ilvl="7" w:tplc="04090019" w:tentative="1">
+      <w:start w:val="1"/>
+      <w:numFmt w:val="lowerLetter"/>
+      <w:lvlText w:val="%8."/>
+      <w:lvlJc w:val="left"/>
+      <w:pPr>
+        <w:ind w:left="7200" w:hanging="360"/>
+      </w:pPr>
+    </w:lvl>
+    <w:lvl w:ilvl="8" w:tplc="0409001B" w:tentative="1">
+      <w:start w:val="1"/>
+      <w:numFmt w:val="lowerRoman"/>
+      <w:lvlText w:val="%9."/>
+      <w:lvlJc w:val="right"/>
+      <w:pPr>
+        <w:ind w:left="7920" w:hanging="180"/>
+      </w:pPr>
+    </w:lvl>
+  </w:abstractNum>
+  <w:abstractNum w:abstractNumId="10" w15:restartNumberingAfterBreak="0">
+    <w:nsid w:val="46072CAC"/>
+    <w:multiLevelType w:val="hybridMultilevel"/>
+    <w:tmpl w:val="FCE6A904"/>
+    <w:lvl w:ilvl="0" w:tplc="04090017">
+      <w:start w:val="1"/>
+      <w:numFmt w:val="lowerLetter"/>
+      <w:lvlText w:val="%1)"/>
+      <w:lvlJc w:val="left"/>
+      <w:pPr>
+        <w:ind w:left="2160" w:hanging="360"/>
+      </w:pPr>
+    </w:lvl>
+    <w:lvl w:ilvl="1" w:tplc="04090019">
+      <w:start w:val="1"/>
+      <w:numFmt w:val="lowerLetter"/>
+      <w:lvlText w:val="%2."/>
+      <w:lvlJc w:val="left"/>
+      <w:pPr>
+        <w:ind w:left="2880" w:hanging="360"/>
+      </w:pPr>
+    </w:lvl>
+    <w:lvl w:ilvl="2" w:tplc="0409001B" w:tentative="1">
+      <w:start w:val="1"/>
+      <w:numFmt w:val="lowerRoman"/>
+      <w:lvlText w:val="%3."/>
+      <w:lvlJc w:val="right"/>
+      <w:pPr>
+        <w:ind w:left="3600" w:hanging="180"/>
+      </w:pPr>
+    </w:lvl>
+    <w:lvl w:ilvl="3" w:tplc="0409000F" w:tentative="1">
+      <w:start w:val="1"/>
+      <w:numFmt w:val="decimal"/>
+      <w:lvlText w:val="%4."/>
+      <w:lvlJc w:val="left"/>
+      <w:pPr>
+        <w:ind w:left="4320" w:hanging="360"/>
+      </w:pPr>
+    </w:lvl>
+    <w:lvl w:ilvl="4" w:tplc="04090019" w:tentative="1">
+      <w:start w:val="1"/>
+      <w:numFmt w:val="lowerLetter"/>
+      <w:lvlText w:val="%5."/>
+      <w:lvlJc w:val="left"/>
+      <w:pPr>
+        <w:ind w:left="5040" w:hanging="360"/>
+      </w:pPr>
+    </w:lvl>
+    <w:lvl w:ilvl="5" w:tplc="0409001B" w:tentative="1">
+      <w:start w:val="1"/>
+      <w:numFmt w:val="lowerRoman"/>
+      <w:lvlText w:val="%6."/>
+      <w:lvlJc w:val="right"/>
+      <w:pPr>
+        <w:ind w:left="5760" w:hanging="180"/>
+      </w:pPr>
+    </w:lvl>
+    <w:lvl w:ilvl="6" w:tplc="0409000F" w:tentative="1">
+      <w:start w:val="1"/>
+      <w:numFmt w:val="decimal"/>
+      <w:lvlText w:val="%7."/>
+      <w:lvlJc w:val="left"/>
+      <w:pPr>
+        <w:ind w:left="6480" w:hanging="360"/>
+      </w:pPr>
+    </w:lvl>
+    <w:lvl w:ilvl="7" w:tplc="04090019" w:tentative="1">
+      <w:start w:val="1"/>
+      <w:numFmt w:val="lowerLetter"/>
+      <w:lvlText w:val="%8."/>
+      <w:lvlJc w:val="left"/>
+      <w:pPr>
+        <w:ind w:left="7200" w:hanging="360"/>
+      </w:pPr>
+    </w:lvl>
+    <w:lvl w:ilvl="8" w:tplc="0409001B" w:tentative="1">
+      <w:start w:val="1"/>
+      <w:numFmt w:val="lowerRoman"/>
+      <w:lvlText w:val="%9."/>
+      <w:lvlJc w:val="right"/>
+      <w:pPr>
+        <w:ind w:left="7920" w:hanging="180"/>
+      </w:pPr>
+    </w:lvl>
+  </w:abstractNum>
+  <w:abstractNum w:abstractNumId="11" w15:restartNumberingAfterBreak="0">
+    <w:nsid w:val="579716D9"/>
+    <w:multiLevelType w:val="multilevel"/>
+    <w:tmpl w:val="04090021"/>
+    <w:lvl w:ilvl="0">
+      <w:start w:val="1"/>
+      <w:numFmt w:val="bullet"/>
+      <w:lvlText w:val=""/>
+      <w:lvlJc w:val="left"/>
+      <w:pPr>
+        <w:ind w:left="360" w:hanging="360"/>
+      </w:pPr>
+      <w:rPr>
+        <w:rFonts w:ascii="Wingdings" w:hAnsi="Wingdings" w:hint="default"/>
+      </w:rPr>
+    </w:lvl>
+    <w:lvl w:ilvl="1">
+      <w:start w:val="1"/>
+      <w:numFmt w:val="bullet"/>
+      <w:lvlText w:val=""/>
+      <w:lvlJc w:val="left"/>
+      <w:pPr>
+        <w:ind w:left="720" w:hanging="360"/>
+      </w:pPr>
+      <w:rPr>
+        <w:rFonts w:ascii="Wingdings" w:hAnsi="Wingdings" w:hint="default"/>
+      </w:rPr>
+    </w:lvl>
+    <w:lvl w:ilvl="2">
+      <w:start w:val="1"/>
+      <w:numFmt w:val="bullet"/>
+      <w:lvlText w:val=""/>
+      <w:lvlJc w:val="left"/>
+      <w:pPr>
+        <w:ind w:left="1080" w:hanging="360"/>
+      </w:pPr>
+      <w:rPr>
+        <w:rFonts w:ascii="Wingdings" w:hAnsi="Wingdings" w:hint="default"/>
+      </w:rPr>
+    </w:lvl>
+    <w:lvl w:ilvl="3">
+      <w:start w:val="1"/>
+      <w:numFmt w:val="bullet"/>
+      <w:lvlText w:val=""/>
+      <w:lvlJc w:val="left"/>
+      <w:pPr>
+        <w:ind w:left="1440" w:hanging="360"/>
+      </w:pPr>
+      <w:rPr>
+        <w:rFonts w:ascii="Symbol" w:hAnsi="Symbol" w:hint="default"/>
+      </w:rPr>
+    </w:lvl>
+    <w:lvl w:ilvl="4">
+      <w:start w:val="1"/>
+      <w:numFmt w:val="bullet"/>
+      <w:lvlText w:val=""/>
+      <w:lvlJc w:val="left"/>
+      <w:pPr>
+        <w:ind w:left="1800" w:hanging="360"/>
+      </w:pPr>
+      <w:rPr>
+        <w:rFonts w:ascii="Symbol" w:hAnsi="Symbol" w:hint="default"/>
+      </w:rPr>
+    </w:lvl>
+    <w:lvl w:ilvl="5">
+      <w:start w:val="1"/>
+      <w:numFmt w:val="bullet"/>
+      <w:lvlText w:val=""/>
+      <w:lvlJc w:val="left"/>
+      <w:pPr>
+        <w:ind w:left="2160" w:hanging="360"/>
+      </w:pPr>
+      <w:rPr>
+        <w:rFonts w:ascii="Wingdings" w:hAnsi="Wingdings" w:hint="default"/>
+      </w:rPr>
+    </w:lvl>
+    <w:lvl w:ilvl="6">
+      <w:start w:val="1"/>
+      <w:numFmt w:val="bullet"/>
+      <w:lvlText w:val=""/>
+      <w:lvlJc w:val="left"/>
+      <w:pPr>
+        <w:ind w:left="2520" w:hanging="360"/>
+      </w:pPr>
+      <w:rPr>
+        <w:rFonts w:ascii="Wingdings" w:hAnsi="Wingdings" w:hint="default"/>
+      </w:rPr>
+    </w:lvl>
+    <w:lvl w:ilvl="7">
+      <w:start w:val="1"/>
+      <w:numFmt w:val="bullet"/>
+      <w:lvlText w:val=""/>
+      <w:lvlJc w:val="left"/>
+      <w:pPr>
+        <w:ind w:left="2880" w:hanging="360"/>
+      </w:pPr>
+      <w:rPr>
+        <w:rFonts w:ascii="Symbol" w:hAnsi="Symbol" w:hint="default"/>
+      </w:rPr>
+    </w:lvl>
+    <w:lvl w:ilvl="8">
+      <w:start w:val="1"/>
+      <w:numFmt w:val="bullet"/>
+      <w:lvlText w:val=""/>
+      <w:lvlJc w:val="left"/>
+      <w:pPr>
+        <w:ind w:left="3240" w:hanging="360"/>
+      </w:pPr>
+      <w:rPr>
+        <w:rFonts w:ascii="Symbol" w:hAnsi="Symbol" w:hint="default"/>
+      </w:rPr>
+    </w:lvl>
+  </w:abstractNum>
+  <w:abstractNum w:abstractNumId="12" w15:restartNumberingAfterBreak="0">
     <w:nsid w:val="59491A7B"/>
     <w:multiLevelType w:val="multilevel"/>
     <w:tmpl w:val="04090021"/>
@@ -1023,7 +2329,7 @@
       </w:rPr>
     </w:lvl>
   </w:abstractNum>
-  <w:abstractNum w:abstractNumId="6" w15:restartNumberingAfterBreak="0">
+  <w:abstractNum w:abstractNumId="13" w15:restartNumberingAfterBreak="0">
     <w:nsid w:val="5A1A5F91"/>
     <w:multiLevelType w:val="multilevel"/>
     <w:tmpl w:val="04090021"/>
@@ -1136,7 +2442,7 @@
       </w:rPr>
     </w:lvl>
   </w:abstractNum>
-  <w:abstractNum w:abstractNumId="7" w15:restartNumberingAfterBreak="0">
+  <w:abstractNum w:abstractNumId="14" w15:restartNumberingAfterBreak="0">
     <w:nsid w:val="5C614F72"/>
     <w:multiLevelType w:val="hybridMultilevel"/>
     <w:tmpl w:val="0F569360"/>
@@ -1222,7 +2528,7 @@
       </w:pPr>
     </w:lvl>
   </w:abstractNum>
-  <w:abstractNum w:abstractNumId="8" w15:restartNumberingAfterBreak="0">
+  <w:abstractNum w:abstractNumId="15" w15:restartNumberingAfterBreak="0">
     <w:nsid w:val="6FEC0992"/>
     <w:multiLevelType w:val="hybridMultilevel"/>
     <w:tmpl w:val="9E3E3658"/>
@@ -1308,7 +2614,7 @@
       </w:pPr>
     </w:lvl>
   </w:abstractNum>
-  <w:abstractNum w:abstractNumId="9" w15:restartNumberingAfterBreak="0">
+  <w:abstractNum w:abstractNumId="16" w15:restartNumberingAfterBreak="0">
     <w:nsid w:val="72223FEC"/>
     <w:multiLevelType w:val="multilevel"/>
     <w:tmpl w:val="04090021"/>
@@ -1421,35 +2727,145 @@
       </w:rPr>
     </w:lvl>
   </w:abstractNum>
+  <w:abstractNum w:abstractNumId="17" w15:restartNumberingAfterBreak="0">
+    <w:nsid w:val="7FBD3D1A"/>
+    <w:multiLevelType w:val="hybridMultilevel"/>
+    <w:tmpl w:val="7C844AB8"/>
+    <w:lvl w:ilvl="0" w:tplc="04090019">
+      <w:start w:val="1"/>
+      <w:numFmt w:val="lowerLetter"/>
+      <w:lvlText w:val="%1."/>
+      <w:lvlJc w:val="left"/>
+      <w:pPr>
+        <w:ind w:left="4320" w:hanging="360"/>
+      </w:pPr>
+    </w:lvl>
+    <w:lvl w:ilvl="1" w:tplc="04090019" w:tentative="1">
+      <w:start w:val="1"/>
+      <w:numFmt w:val="lowerLetter"/>
+      <w:lvlText w:val="%2."/>
+      <w:lvlJc w:val="left"/>
+      <w:pPr>
+        <w:ind w:left="5040" w:hanging="360"/>
+      </w:pPr>
+    </w:lvl>
+    <w:lvl w:ilvl="2" w:tplc="0409001B" w:tentative="1">
+      <w:start w:val="1"/>
+      <w:numFmt w:val="lowerRoman"/>
+      <w:lvlText w:val="%3."/>
+      <w:lvlJc w:val="right"/>
+      <w:pPr>
+        <w:ind w:left="5760" w:hanging="180"/>
+      </w:pPr>
+    </w:lvl>
+    <w:lvl w:ilvl="3" w:tplc="0409000F" w:tentative="1">
+      <w:start w:val="1"/>
+      <w:numFmt w:val="decimal"/>
+      <w:lvlText w:val="%4."/>
+      <w:lvlJc w:val="left"/>
+      <w:pPr>
+        <w:ind w:left="6480" w:hanging="360"/>
+      </w:pPr>
+    </w:lvl>
+    <w:lvl w:ilvl="4" w:tplc="04090019" w:tentative="1">
+      <w:start w:val="1"/>
+      <w:numFmt w:val="lowerLetter"/>
+      <w:lvlText w:val="%5."/>
+      <w:lvlJc w:val="left"/>
+      <w:pPr>
+        <w:ind w:left="7200" w:hanging="360"/>
+      </w:pPr>
+    </w:lvl>
+    <w:lvl w:ilvl="5" w:tplc="0409001B" w:tentative="1">
+      <w:start w:val="1"/>
+      <w:numFmt w:val="lowerRoman"/>
+      <w:lvlText w:val="%6."/>
+      <w:lvlJc w:val="right"/>
+      <w:pPr>
+        <w:ind w:left="7920" w:hanging="180"/>
+      </w:pPr>
+    </w:lvl>
+    <w:lvl w:ilvl="6" w:tplc="0409000F" w:tentative="1">
+      <w:start w:val="1"/>
+      <w:numFmt w:val="decimal"/>
+      <w:lvlText w:val="%7."/>
+      <w:lvlJc w:val="left"/>
+      <w:pPr>
+        <w:ind w:left="8640" w:hanging="360"/>
+      </w:pPr>
+    </w:lvl>
+    <w:lvl w:ilvl="7" w:tplc="04090019" w:tentative="1">
+      <w:start w:val="1"/>
+      <w:numFmt w:val="lowerLetter"/>
+      <w:lvlText w:val="%8."/>
+      <w:lvlJc w:val="left"/>
+      <w:pPr>
+        <w:ind w:left="9360" w:hanging="360"/>
+      </w:pPr>
+    </w:lvl>
+    <w:lvl w:ilvl="8" w:tplc="0409001B" w:tentative="1">
+      <w:start w:val="1"/>
+      <w:numFmt w:val="lowerRoman"/>
+      <w:lvlText w:val="%9."/>
+      <w:lvlJc w:val="right"/>
+      <w:pPr>
+        <w:ind w:left="10080" w:hanging="180"/>
+      </w:pPr>
+    </w:lvl>
+  </w:abstractNum>
   <w:num w:numId="1">
+    <w:abstractNumId w:val="3"/>
+  </w:num>
+  <w:num w:numId="2">
+    <w:abstractNumId w:val="8"/>
+  </w:num>
+  <w:num w:numId="3">
+    <w:abstractNumId w:val="15"/>
+  </w:num>
+  <w:num w:numId="4">
+    <w:abstractNumId w:val="6"/>
+  </w:num>
+  <w:num w:numId="5">
+    <w:abstractNumId w:val="13"/>
+  </w:num>
+  <w:num w:numId="6">
+    <w:abstractNumId w:val="2"/>
+  </w:num>
+  <w:num w:numId="7">
+    <w:abstractNumId w:val="4"/>
+  </w:num>
+  <w:num w:numId="8">
+    <w:abstractNumId w:val="16"/>
+  </w:num>
+  <w:num w:numId="9">
+    <w:abstractNumId w:val="14"/>
+  </w:num>
+  <w:num w:numId="10">
+    <w:abstractNumId w:val="12"/>
+  </w:num>
+  <w:num w:numId="11">
+    <w:abstractNumId w:val="7"/>
+  </w:num>
+  <w:num w:numId="12">
+    <w:abstractNumId w:val="17"/>
+  </w:num>
+  <w:num w:numId="13">
+    <w:abstractNumId w:val="5"/>
+  </w:num>
+  <w:num w:numId="14">
+    <w:abstractNumId w:val="10"/>
+  </w:num>
+  <w:num w:numId="15">
+    <w:abstractNumId w:val="11"/>
+  </w:num>
+  <w:num w:numId="16">
+    <w:abstractNumId w:val="0"/>
+  </w:num>
+  <w:num w:numId="17">
     <w:abstractNumId w:val="1"/>
   </w:num>
-  <w:num w:numId="2">
-    <w:abstractNumId w:val="4"/>
-  </w:num>
-  <w:num w:numId="3">
-    <w:abstractNumId w:val="8"/>
-  </w:num>
-  <w:num w:numId="4">
-    <w:abstractNumId w:val="3"/>
-  </w:num>
-  <w:num w:numId="5">
-    <w:abstractNumId w:val="6"/>
-  </w:num>
-  <w:num w:numId="6">
-    <w:abstractNumId w:val="0"/>
-  </w:num>
-  <w:num w:numId="7">
-    <w:abstractNumId w:val="2"/>
-  </w:num>
-  <w:num w:numId="8">
+  <w:num w:numId="18">
     <w:abstractNumId w:val="9"/>
-  </w:num>
-  <w:num w:numId="9">
-    <w:abstractNumId w:val="7"/>
-  </w:num>
-  <w:num w:numId="10">
-    <w:abstractNumId w:val="5"/>
   </w:num>
 </w:numbering>
 </file>

</xml_diff>

<commit_message>
Fixed by Sayaka 10/03/2017
</commit_message>
<xml_diff>
--- a/Project idea.docx
+++ b/Project idea.docx
@@ -46,24 +46,21 @@
         <w:br/>
       </w:r>
       <w:r>
-        <w:rPr>
-          <w:color w:val="FF0000"/>
-        </w:rPr>
+        <w:t>(</w:t>
+      </w:r>
+      <w:r>
         <w:t xml:space="preserve">How </w:t>
       </w:r>
       <w:proofErr w:type="spellStart"/>
       <w:r>
-        <w:rPr>
-          <w:color w:val="FF0000"/>
-        </w:rPr>
         <w:t>spilit</w:t>
       </w:r>
       <w:proofErr w:type="spellEnd"/>
       <w:r>
-        <w:rPr>
-          <w:color w:val="FF0000"/>
-        </w:rPr>
         <w:t>?</w:t>
+      </w:r>
+      <w:r>
+        <w:t>)</w:t>
       </w:r>
     </w:p>
     <w:p>
@@ -162,44 +159,39 @@
     <w:p>
       <w:pPr>
         <w:pStyle w:val="ListParagraph"/>
+        <w:rPr>
+          <w:color w:val="4472C4" w:themeColor="accent1"/>
+        </w:rPr>
+      </w:pPr>
+    </w:p>
+    <w:p>
+      <w:pPr>
+        <w:pStyle w:val="ListParagraph"/>
         <w:numPr>
           <w:ilvl w:val="0"/>
           <w:numId w:val="2"/>
         </w:numPr>
       </w:pPr>
       <w:r>
-        <w:t>Create account</w:t>
-      </w:r>
-    </w:p>
-    <w:p>
-      <w:pPr>
-        <w:pStyle w:val="ListParagraph"/>
-      </w:pPr>
-    </w:p>
-    <w:p>
-      <w:pPr>
-        <w:pStyle w:val="ListParagraph"/>
-        <w:numPr>
-          <w:ilvl w:val="0"/>
-          <w:numId w:val="2"/>
-        </w:numPr>
-      </w:pPr>
-      <w:r>
-        <w:t>My Profile</w:t>
+        <w:t xml:space="preserve">Top </w:t>
+      </w:r>
+      <w:proofErr w:type="gramStart"/>
+      <w:r>
+        <w:t xml:space="preserve">Page </w:t>
       </w:r>
       <w:r>
         <w:rPr>
           <w:color w:val="FFC000"/>
         </w:rPr>
-        <w:t xml:space="preserve"> </w:t>
-      </w:r>
+        <w:t xml:space="preserve"> (</w:t>
+      </w:r>
+      <w:proofErr w:type="gramEnd"/>
       <w:r>
         <w:rPr>
           <w:color w:val="FFC000"/>
         </w:rPr>
-        <w:t>(2</w:t>
-      </w:r>
-      <w:proofErr w:type="gramStart"/>
+        <w:t>2</w:t>
+      </w:r>
       <w:r>
         <w:rPr>
           <w:color w:val="FFC000"/>
@@ -211,27 +203,201 @@
         <w:rPr>
           <w:color w:val="FFC000"/>
         </w:rPr>
+        <w:t xml:space="preserve"> )</w:t>
+      </w:r>
+    </w:p>
+    <w:p>
+      <w:pPr>
+        <w:ind w:left="360" w:firstLine="720"/>
+      </w:pPr>
+      <w:r>
+        <w:t>Browse clothes</w:t>
+      </w:r>
+    </w:p>
+    <w:p>
+      <w:pPr>
+        <w:pStyle w:val="ListParagraph"/>
+        <w:numPr>
+          <w:ilvl w:val="3"/>
+          <w:numId w:val="20"/>
+        </w:numPr>
+      </w:pPr>
+      <w:r>
+        <w:t>Top bar of categories</w:t>
+      </w:r>
+    </w:p>
+    <w:p>
+      <w:pPr>
+        <w:pStyle w:val="ListParagraph"/>
+        <w:numPr>
+          <w:ilvl w:val="0"/>
+          <w:numId w:val="17"/>
+        </w:numPr>
+      </w:pPr>
+      <w:proofErr w:type="spellStart"/>
+      <w:r>
+        <w:t>aaa</w:t>
+      </w:r>
+      <w:proofErr w:type="spellEnd"/>
+    </w:p>
+    <w:p>
+      <w:pPr>
+        <w:pStyle w:val="ListParagraph"/>
+        <w:numPr>
+          <w:ilvl w:val="0"/>
+          <w:numId w:val="17"/>
+        </w:numPr>
+      </w:pPr>
+      <w:proofErr w:type="spellStart"/>
+      <w:r>
+        <w:t>bbb</w:t>
+      </w:r>
+      <w:proofErr w:type="spellEnd"/>
+    </w:p>
+    <w:p>
+      <w:pPr>
+        <w:pStyle w:val="ListParagraph"/>
+        <w:numPr>
+          <w:ilvl w:val="0"/>
+          <w:numId w:val="17"/>
+        </w:numPr>
+      </w:pPr>
+      <w:proofErr w:type="spellStart"/>
+      <w:r>
+        <w:t>cccc</w:t>
+      </w:r>
+      <w:proofErr w:type="spellEnd"/>
+    </w:p>
+    <w:p>
+      <w:pPr>
+        <w:pStyle w:val="ListParagraph"/>
+        <w:numPr>
+          <w:ilvl w:val="0"/>
+          <w:numId w:val="17"/>
+        </w:numPr>
+      </w:pPr>
+      <w:r>
+        <w:t>…</w:t>
+      </w:r>
+    </w:p>
+    <w:p>
+      <w:pPr>
+        <w:pStyle w:val="ListParagraph"/>
+        <w:ind w:left="2160"/>
+      </w:pPr>
+    </w:p>
+    <w:p>
+      <w:pPr>
+        <w:pStyle w:val="ListParagraph"/>
+        <w:numPr>
+          <w:ilvl w:val="3"/>
+          <w:numId w:val="20"/>
+        </w:numPr>
+      </w:pPr>
+      <w:r>
+        <w:t xml:space="preserve">side bar of filters </w:t>
+      </w:r>
+    </w:p>
+    <w:p>
+      <w:pPr>
+        <w:pStyle w:val="ListParagraph"/>
+        <w:numPr>
+          <w:ilvl w:val="0"/>
+          <w:numId w:val="18"/>
+        </w:numPr>
+      </w:pPr>
+      <w:r>
+        <w:t>0000</w:t>
+      </w:r>
+    </w:p>
+    <w:p>
+      <w:pPr>
+        <w:pStyle w:val="ListParagraph"/>
+        <w:numPr>
+          <w:ilvl w:val="0"/>
+          <w:numId w:val="18"/>
+        </w:numPr>
+      </w:pPr>
+      <w:r>
+        <w:t>11111</w:t>
+      </w:r>
+    </w:p>
+    <w:p>
+      <w:pPr>
+        <w:pStyle w:val="ListParagraph"/>
+        <w:numPr>
+          <w:ilvl w:val="0"/>
+          <w:numId w:val="18"/>
+        </w:numPr>
+      </w:pPr>
+      <w:r>
+        <w:t>2222</w:t>
+      </w:r>
+    </w:p>
+    <w:p>
+      <w:pPr>
+        <w:pStyle w:val="ListParagraph"/>
+        <w:numPr>
+          <w:ilvl w:val="0"/>
+          <w:numId w:val="18"/>
+        </w:numPr>
+      </w:pPr>
+      <w:r>
+        <w:t>…</w:t>
+      </w:r>
+    </w:p>
+    <w:p>
+      <w:pPr>
+        <w:pStyle w:val="ListParagraph"/>
+        <w:rPr>
+          <w:color w:val="4472C4" w:themeColor="accent1"/>
+        </w:rPr>
+      </w:pPr>
+    </w:p>
+    <w:p>
+      <w:pPr>
+        <w:pStyle w:val="ListParagraph"/>
+        <w:numPr>
+          <w:ilvl w:val="0"/>
+          <w:numId w:val="2"/>
+        </w:numPr>
+      </w:pPr>
+      <w:r>
+        <w:t>My Profile</w:t>
+      </w:r>
+      <w:r>
+        <w:rPr>
+          <w:color w:val="FFC000"/>
+        </w:rPr>
         <w:t xml:space="preserve"> </w:t>
       </w:r>
       <w:r>
         <w:rPr>
           <w:color w:val="FFC000"/>
         </w:rPr>
+        <w:t>(2</w:t>
+      </w:r>
+      <w:proofErr w:type="gramStart"/>
+      <w:r>
+        <w:rPr>
+          <w:color w:val="FFC000"/>
+          <w:vertAlign w:val="superscript"/>
+        </w:rPr>
+        <w:t>nd</w:t>
+      </w:r>
+      <w:r>
+        <w:rPr>
+          <w:color w:val="FFC000"/>
+        </w:rPr>
+        <w:t xml:space="preserve"> </w:t>
+      </w:r>
+      <w:r>
+        <w:rPr>
+          <w:color w:val="FFC000"/>
+        </w:rPr>
         <w:t>)</w:t>
       </w:r>
       <w:proofErr w:type="gramEnd"/>
-    </w:p>
-    <w:p>
-      <w:pPr>
-        <w:pStyle w:val="ListParagraph"/>
-        <w:numPr>
-          <w:ilvl w:val="0"/>
-          <w:numId w:val="7"/>
-        </w:numPr>
-      </w:pPr>
-      <w:r>
-        <w:t>History for shopping and donation</w:t>
-      </w:r>
     </w:p>
     <w:p>
       <w:pPr>
@@ -252,6 +418,85 @@
           <w:ilvl w:val="4"/>
           <w:numId w:val="15"/>
         </w:numPr>
+        <w:ind w:left="2160"/>
+      </w:pPr>
+      <w:r>
+        <w:t>Estimate total</w:t>
+      </w:r>
+    </w:p>
+    <w:p>
+      <w:pPr>
+        <w:pStyle w:val="ListParagraph"/>
+        <w:numPr>
+          <w:ilvl w:val="0"/>
+          <w:numId w:val="22"/>
+        </w:numPr>
+        <w:ind w:left="2520"/>
+      </w:pPr>
+      <w:r>
+        <w:t>Item’s subtotal</w:t>
+      </w:r>
+    </w:p>
+    <w:p>
+      <w:pPr>
+        <w:pStyle w:val="ListParagraph"/>
+        <w:numPr>
+          <w:ilvl w:val="0"/>
+          <w:numId w:val="22"/>
+        </w:numPr>
+        <w:ind w:left="2520"/>
+      </w:pPr>
+      <w:r>
+        <w:t>Shipping</w:t>
+      </w:r>
+    </w:p>
+    <w:p>
+      <w:pPr>
+        <w:pStyle w:val="ListParagraph"/>
+        <w:numPr>
+          <w:ilvl w:val="0"/>
+          <w:numId w:val="22"/>
+        </w:numPr>
+        <w:ind w:left="2520"/>
+      </w:pPr>
+      <w:proofErr w:type="spellStart"/>
+      <w:r>
+        <w:t>Totall</w:t>
+      </w:r>
+      <w:proofErr w:type="spellEnd"/>
+      <w:r>
+        <w:t xml:space="preserve"> before tax</w:t>
+      </w:r>
+    </w:p>
+    <w:p>
+      <w:pPr>
+        <w:pStyle w:val="ListParagraph"/>
+        <w:numPr>
+          <w:ilvl w:val="0"/>
+          <w:numId w:val="22"/>
+        </w:numPr>
+        <w:ind w:left="2520"/>
+      </w:pPr>
+      <w:r>
+        <w:t>Estimated tax to be</w:t>
+      </w:r>
+    </w:p>
+    <w:p>
+      <w:pPr>
+        <w:pStyle w:val="ListParagraph"/>
+        <w:numPr>
+          <w:ilvl w:val="0"/>
+          <w:numId w:val="22"/>
+        </w:numPr>
+        <w:ind w:left="2520"/>
+      </w:pPr>
+      <w:r>
+        <w:t>Grand total</w:t>
+      </w:r>
+    </w:p>
+    <w:p>
+      <w:pPr>
+        <w:ind w:left="1440" w:firstLine="360"/>
         <w:rPr>
           <w:color w:val="4472C4" w:themeColor="accent1"/>
         </w:rPr>
@@ -260,123 +505,32 @@
         <w:rPr>
           <w:color w:val="4472C4" w:themeColor="accent1"/>
         </w:rPr>
-        <w:t>Estimate total</w:t>
-      </w:r>
-    </w:p>
-    <w:p>
-      <w:pPr>
-        <w:pStyle w:val="ListParagraph"/>
-        <w:numPr>
-          <w:ilvl w:val="1"/>
-          <w:numId w:val="14"/>
-        </w:numPr>
+        <w:t>Calculate each price as above</w:t>
+      </w:r>
+      <w:r>
         <w:rPr>
           <w:color w:val="4472C4" w:themeColor="accent1"/>
         </w:rPr>
-      </w:pPr>
-      <w:r>
+        <w:t xml:space="preserve"> (b and d will change depending on user’s address)</w:t>
+      </w:r>
+    </w:p>
+    <w:p>
+      <w:pPr>
+        <w:pStyle w:val="ListParagraph"/>
+        <w:ind w:left="2880"/>
         <w:rPr>
           <w:color w:val="4472C4" w:themeColor="accent1"/>
         </w:rPr>
-        <w:t>Item’s subtotal</w:t>
-      </w:r>
-    </w:p>
-    <w:p>
-      <w:pPr>
-        <w:pStyle w:val="ListParagraph"/>
-        <w:numPr>
-          <w:ilvl w:val="1"/>
-          <w:numId w:val="14"/>
-        </w:numPr>
-        <w:rPr>
-          <w:color w:val="4472C4" w:themeColor="accent1"/>
-        </w:rPr>
-      </w:pPr>
-      <w:r>
-        <w:rPr>
-          <w:color w:val="4472C4" w:themeColor="accent1"/>
-        </w:rPr>
-        <w:t>Shipping</w:t>
-      </w:r>
-    </w:p>
-    <w:p>
-      <w:pPr>
-        <w:pStyle w:val="ListParagraph"/>
-        <w:numPr>
-          <w:ilvl w:val="1"/>
-          <w:numId w:val="14"/>
-        </w:numPr>
-        <w:rPr>
-          <w:color w:val="4472C4" w:themeColor="accent1"/>
-        </w:rPr>
-      </w:pPr>
-      <w:proofErr w:type="spellStart"/>
-      <w:r>
-        <w:rPr>
-          <w:color w:val="4472C4" w:themeColor="accent1"/>
-        </w:rPr>
-        <w:t>Totall</w:t>
-      </w:r>
-      <w:proofErr w:type="spellEnd"/>
-      <w:r>
-        <w:rPr>
-          <w:color w:val="4472C4" w:themeColor="accent1"/>
-        </w:rPr>
-        <w:t xml:space="preserve"> before tax</w:t>
-      </w:r>
-    </w:p>
-    <w:p>
-      <w:pPr>
-        <w:pStyle w:val="ListParagraph"/>
-        <w:numPr>
-          <w:ilvl w:val="1"/>
-          <w:numId w:val="14"/>
-        </w:numPr>
-        <w:rPr>
-          <w:color w:val="4472C4" w:themeColor="accent1"/>
-        </w:rPr>
-      </w:pPr>
-      <w:r>
-        <w:rPr>
-          <w:color w:val="4472C4" w:themeColor="accent1"/>
-        </w:rPr>
-        <w:t>Estimated tax to be</w:t>
-      </w:r>
-    </w:p>
-    <w:p>
-      <w:pPr>
-        <w:pStyle w:val="ListParagraph"/>
-        <w:numPr>
-          <w:ilvl w:val="1"/>
-          <w:numId w:val="14"/>
-        </w:numPr>
-        <w:rPr>
-          <w:color w:val="4472C4" w:themeColor="accent1"/>
-        </w:rPr>
-      </w:pPr>
-      <w:r>
-        <w:rPr>
-          <w:color w:val="4472C4" w:themeColor="accent1"/>
-        </w:rPr>
-        <w:t>Grand total</w:t>
-      </w:r>
-    </w:p>
-    <w:p>
-      <w:pPr>
-        <w:pStyle w:val="ListParagraph"/>
-        <w:ind w:left="2880"/>
-        <w:rPr>
-          <w:color w:val="4472C4" w:themeColor="accent1"/>
-        </w:rPr>
-      </w:pPr>
-    </w:p>
-    <w:p>
-      <w:pPr>
-        <w:pStyle w:val="ListParagraph"/>
-        <w:numPr>
-          <w:ilvl w:val="0"/>
-          <w:numId w:val="8"/>
-        </w:numPr>
+      </w:pPr>
+    </w:p>
+    <w:p>
+      <w:pPr>
+        <w:pStyle w:val="ListParagraph"/>
+        <w:numPr>
+          <w:ilvl w:val="4"/>
+          <w:numId w:val="15"/>
+        </w:numPr>
+        <w:ind w:left="2160"/>
       </w:pPr>
       <w:r>
         <w:t xml:space="preserve">Checkout </w:t>
@@ -389,6 +543,7 @@
           <w:ilvl w:val="1"/>
           <w:numId w:val="8"/>
         </w:numPr>
+        <w:ind w:left="2520"/>
       </w:pPr>
       <w:r>
         <w:t xml:space="preserve">Select </w:t>
@@ -403,19 +558,360 @@
     <w:p>
       <w:pPr>
         <w:pStyle w:val="ListParagraph"/>
+        <w:ind w:left="2520"/>
+        <w:rPr>
+          <w:color w:val="4472C4" w:themeColor="accent1"/>
+        </w:rPr>
+      </w:pPr>
+      <w:r>
+        <w:rPr>
+          <w:color w:val="4472C4" w:themeColor="accent1"/>
+        </w:rPr>
+        <w:t>Show the list for Charity group</w:t>
+      </w:r>
+      <w:r>
+        <w:rPr>
+          <w:color w:val="4472C4" w:themeColor="accent1"/>
+        </w:rPr>
+        <w:t xml:space="preserve"> </w:t>
+      </w:r>
+    </w:p>
+    <w:p>
+      <w:pPr>
+        <w:pStyle w:val="ListParagraph"/>
+        <w:ind w:left="2520"/>
+      </w:pPr>
+      <w:r>
+        <w:rPr>
+          <w:color w:val="4472C4" w:themeColor="accent1"/>
+        </w:rPr>
+        <w:t>store user’s choice for charity to DB</w:t>
+      </w:r>
+    </w:p>
+    <w:p>
+      <w:pPr>
+        <w:pStyle w:val="ListParagraph"/>
+        <w:ind w:left="1800"/>
+      </w:pPr>
+    </w:p>
+    <w:p>
+      <w:pPr>
+        <w:pStyle w:val="ListParagraph"/>
+        <w:numPr>
+          <w:ilvl w:val="0"/>
+          <w:numId w:val="7"/>
+        </w:numPr>
+      </w:pPr>
+      <w:r>
+        <w:t>Add garment (where you upload picture/description/chose intended charity)</w:t>
+      </w:r>
+      <w:r>
+        <w:t xml:space="preserve"> </w:t>
+      </w:r>
+      <w:r>
+        <w:rPr>
+          <w:color w:val="FFC000"/>
+        </w:rPr>
+        <w:t>(3</w:t>
+      </w:r>
+      <w:r>
+        <w:rPr>
+          <w:color w:val="FFC000"/>
+        </w:rPr>
+        <w:t>rd</w:t>
+      </w:r>
+      <w:r>
+        <w:rPr>
+          <w:color w:val="FFC000"/>
+        </w:rPr>
+        <w:t>)</w:t>
+      </w:r>
+    </w:p>
+    <w:p>
+      <w:pPr>
+        <w:ind w:left="1440"/>
+      </w:pPr>
+      <w:r>
+        <w:rPr>
+          <w:b/>
+        </w:rPr>
+        <w:t>Garment features</w:t>
+      </w:r>
+      <w:r>
+        <w:t>:</w:t>
+      </w:r>
+    </w:p>
+    <w:p>
+      <w:pPr>
+        <w:pStyle w:val="ListParagraph"/>
+        <w:numPr>
+          <w:ilvl w:val="0"/>
+          <w:numId w:val="9"/>
+        </w:numPr>
         <w:ind w:left="2160"/>
       </w:pPr>
       <w:r>
+        <w:t>Price</w:t>
+      </w:r>
+    </w:p>
+    <w:p>
+      <w:pPr>
+        <w:pStyle w:val="ListParagraph"/>
+        <w:numPr>
+          <w:ilvl w:val="0"/>
+          <w:numId w:val="9"/>
+        </w:numPr>
+        <w:ind w:left="2160"/>
+      </w:pPr>
+      <w:r>
+        <w:t>Category</w:t>
+      </w:r>
+    </w:p>
+    <w:p>
+      <w:pPr>
+        <w:pStyle w:val="ListParagraph"/>
+        <w:numPr>
+          <w:ilvl w:val="0"/>
+          <w:numId w:val="25"/>
+        </w:numPr>
+      </w:pPr>
+      <w:r>
+        <w:lastRenderedPageBreak/>
+        <w:t>Clothing</w:t>
+      </w:r>
+    </w:p>
+    <w:p>
+      <w:pPr>
+        <w:pStyle w:val="ListParagraph"/>
+        <w:numPr>
+          <w:ilvl w:val="1"/>
+          <w:numId w:val="25"/>
+        </w:numPr>
+        <w:ind w:left="2880"/>
+      </w:pPr>
+      <w:r>
+        <w:t xml:space="preserve">Men’s </w:t>
+      </w:r>
+    </w:p>
+    <w:p>
+      <w:pPr>
+        <w:pStyle w:val="ListParagraph"/>
+        <w:numPr>
+          <w:ilvl w:val="1"/>
+          <w:numId w:val="25"/>
+        </w:numPr>
+        <w:ind w:left="2880"/>
+      </w:pPr>
+      <w:r>
+        <w:t>Women’s</w:t>
+      </w:r>
+    </w:p>
+    <w:p>
+      <w:pPr>
+        <w:pStyle w:val="ListParagraph"/>
+        <w:numPr>
+          <w:ilvl w:val="1"/>
+          <w:numId w:val="25"/>
+        </w:numPr>
+        <w:ind w:left="2880"/>
+      </w:pPr>
+      <w:r>
+        <w:t>Kid’s</w:t>
+      </w:r>
+    </w:p>
+    <w:p>
+      <w:pPr>
+        <w:pStyle w:val="ListParagraph"/>
+        <w:numPr>
+          <w:ilvl w:val="0"/>
+          <w:numId w:val="26"/>
+        </w:numPr>
+        <w:ind w:left="2880"/>
+      </w:pPr>
+      <w:r>
+        <w:t>…</w:t>
+      </w:r>
+    </w:p>
+    <w:p>
+      <w:pPr>
+        <w:pStyle w:val="ListParagraph"/>
+        <w:ind w:left="2880"/>
+      </w:pPr>
+    </w:p>
+    <w:p>
+      <w:pPr>
+        <w:pStyle w:val="ListParagraph"/>
+        <w:numPr>
+          <w:ilvl w:val="0"/>
+          <w:numId w:val="25"/>
+        </w:numPr>
+      </w:pPr>
+      <w:r>
+        <w:t>electronics</w:t>
+      </w:r>
+    </w:p>
+    <w:p>
+      <w:pPr>
+        <w:pStyle w:val="ListParagraph"/>
+        <w:numPr>
+          <w:ilvl w:val="0"/>
+          <w:numId w:val="25"/>
+        </w:numPr>
+      </w:pPr>
+      <w:r>
+        <w:t>jewelry</w:t>
+      </w:r>
+    </w:p>
+    <w:p>
+      <w:pPr>
+        <w:pStyle w:val="ListParagraph"/>
+        <w:numPr>
+          <w:ilvl w:val="0"/>
+          <w:numId w:val="25"/>
+        </w:numPr>
+      </w:pPr>
+      <w:proofErr w:type="spellStart"/>
+      <w:r>
+        <w:t>etc</w:t>
+      </w:r>
+      <w:proofErr w:type="spellEnd"/>
+    </w:p>
+    <w:p>
+      <w:pPr>
+        <w:pStyle w:val="ListParagraph"/>
+        <w:ind w:left="2880"/>
+      </w:pPr>
+    </w:p>
+    <w:p>
+      <w:pPr>
+        <w:pStyle w:val="ListParagraph"/>
+        <w:numPr>
+          <w:ilvl w:val="0"/>
+          <w:numId w:val="9"/>
+        </w:numPr>
+        <w:ind w:left="2160"/>
+      </w:pPr>
+      <w:r>
+        <w:t>Charity seller wants to give to</w:t>
+      </w:r>
+    </w:p>
+    <w:p>
+      <w:pPr>
+        <w:pStyle w:val="ListParagraph"/>
+        <w:numPr>
+          <w:ilvl w:val="0"/>
+          <w:numId w:val="9"/>
+        </w:numPr>
+        <w:ind w:left="2160"/>
+      </w:pPr>
+      <w:r>
+        <w:t>Brand</w:t>
+      </w:r>
+    </w:p>
+    <w:p>
+      <w:pPr>
+        <w:pStyle w:val="ListParagraph"/>
+        <w:numPr>
+          <w:ilvl w:val="0"/>
+          <w:numId w:val="9"/>
+        </w:numPr>
+        <w:ind w:left="2160"/>
+      </w:pPr>
+      <w:r>
+        <w:t>Description</w:t>
+      </w:r>
+    </w:p>
+    <w:p>
+      <w:pPr>
+        <w:pStyle w:val="ListParagraph"/>
+        <w:numPr>
+          <w:ilvl w:val="0"/>
+          <w:numId w:val="9"/>
+        </w:numPr>
+        <w:ind w:left="2160"/>
+      </w:pPr>
+      <w:r>
+        <w:t>Size</w:t>
+      </w:r>
+    </w:p>
+    <w:p>
+      <w:pPr>
+        <w:pStyle w:val="ListParagraph"/>
+        <w:numPr>
+          <w:ilvl w:val="0"/>
+          <w:numId w:val="9"/>
+        </w:numPr>
+        <w:ind w:left="2160"/>
+      </w:pPr>
+      <w:r>
+        <w:t xml:space="preserve">If available for local pickup </w:t>
+      </w:r>
+    </w:p>
+    <w:p>
+      <w:pPr>
+        <w:pStyle w:val="ListParagraph"/>
+        <w:numPr>
+          <w:ilvl w:val="1"/>
+          <w:numId w:val="9"/>
+        </w:numPr>
+        <w:ind w:left="2880"/>
+      </w:pPr>
+      <w:r>
+        <w:t>Region for pickup</w:t>
+      </w:r>
+    </w:p>
+    <w:p>
+      <w:pPr>
+        <w:pStyle w:val="ListParagraph"/>
+        <w:numPr>
+          <w:ilvl w:val="0"/>
+          <w:numId w:val="9"/>
+        </w:numPr>
+        <w:ind w:left="2160"/>
+      </w:pPr>
+      <w:r>
+        <w:t xml:space="preserve">Wear level (new, used, </w:t>
+      </w:r>
+      <w:proofErr w:type="spellStart"/>
+      <w:r>
+        <w:t>etc</w:t>
+      </w:r>
+      <w:proofErr w:type="spellEnd"/>
+      <w:r>
+        <w:t>)</w:t>
+      </w:r>
+    </w:p>
+    <w:p>
+      <w:pPr>
+        <w:pStyle w:val="ListParagraph"/>
+        <w:ind w:left="1800"/>
         <w:rPr>
           <w:color w:val="4472C4" w:themeColor="accent1"/>
         </w:rPr>
-        <w:t>Show the list for Charity group</w:t>
-      </w:r>
+      </w:pPr>
     </w:p>
     <w:p>
       <w:pPr>
         <w:pStyle w:val="ListParagraph"/>
         <w:ind w:left="1800"/>
+        <w:rPr>
+          <w:color w:val="4472C4" w:themeColor="accent1"/>
+        </w:rPr>
+      </w:pPr>
+      <w:r>
+        <w:rPr>
+          <w:color w:val="4472C4" w:themeColor="accent1"/>
+        </w:rPr>
+        <w:t>Store each information to DB</w:t>
+      </w:r>
+    </w:p>
+    <w:p>
+      <w:pPr>
+        <w:pStyle w:val="ListParagraph"/>
+        <w:ind w:left="1800"/>
+        <w:rPr>
+          <w:color w:val="4472C4" w:themeColor="accent1"/>
+        </w:rPr>
       </w:pPr>
     </w:p>
     <w:p>
@@ -427,617 +923,383 @@
         </w:numPr>
       </w:pPr>
       <w:r>
-        <w:t>Add garment (where you upload picture/description/chose intended charity)</w:t>
-      </w:r>
-      <w:r>
+        <w:t>History for shopping and donation</w:t>
+      </w:r>
+    </w:p>
+    <w:p>
+      <w:pPr>
+        <w:pStyle w:val="ListParagraph"/>
+        <w:ind w:left="1440"/>
+        <w:rPr>
+          <w:color w:val="4472C4" w:themeColor="accent1"/>
+        </w:rPr>
+      </w:pPr>
+      <w:r>
+        <w:rPr>
+          <w:color w:val="4472C4" w:themeColor="accent1"/>
+        </w:rPr>
+        <w:t>Show history data for user shopping or donation</w:t>
+      </w:r>
+      <w:r>
+        <w:rPr>
+          <w:color w:val="4472C4" w:themeColor="accent1"/>
+        </w:rPr>
+        <w:t xml:space="preserve"> from DB</w:t>
+      </w:r>
+      <w:r>
+        <w:rPr>
+          <w:color w:val="4472C4" w:themeColor="accent1"/>
+        </w:rPr>
         <w:t xml:space="preserve"> </w:t>
       </w:r>
-      <w:r>
-        <w:rPr>
-          <w:color w:val="FFC000"/>
-        </w:rPr>
-        <w:t>(3</w:t>
-      </w:r>
-      <w:r>
-        <w:rPr>
-          <w:color w:val="FFC000"/>
-        </w:rPr>
-        <w:t>rd</w:t>
-      </w:r>
-      <w:r>
-        <w:rPr>
-          <w:color w:val="FFC000"/>
+    </w:p>
+    <w:p>
+      <w:pPr>
+        <w:pStyle w:val="ListParagraph"/>
+        <w:ind w:left="1440"/>
+        <w:rPr>
+          <w:color w:val="4472C4" w:themeColor="accent1"/>
+        </w:rPr>
+      </w:pPr>
+      <w:r>
+        <w:rPr>
+          <w:color w:val="4472C4" w:themeColor="accent1"/>
+        </w:rPr>
+        <w:t>(</w:t>
+      </w:r>
+      <w:r>
+        <w:rPr>
+          <w:color w:val="4472C4" w:themeColor="accent1"/>
+        </w:rPr>
+        <w:t>Date, time, product name, pic, price etc.</w:t>
+      </w:r>
+      <w:r>
+        <w:rPr>
+          <w:color w:val="4472C4" w:themeColor="accent1"/>
+        </w:rPr>
+        <w:t xml:space="preserve">) </w:t>
+      </w:r>
+    </w:p>
+    <w:p/>
+    <w:p>
+      <w:pPr>
+        <w:pStyle w:val="ListParagraph"/>
+        <w:numPr>
+          <w:ilvl w:val="0"/>
+          <w:numId w:val="7"/>
+        </w:numPr>
+      </w:pPr>
+      <w:r>
+        <w:t>Shipping and billing address</w:t>
+      </w:r>
+    </w:p>
+    <w:p>
+      <w:pPr>
+        <w:pStyle w:val="ListParagraph"/>
+        <w:ind w:left="1440"/>
+        <w:rPr>
+          <w:color w:val="4472C4" w:themeColor="accent1"/>
+        </w:rPr>
+      </w:pPr>
+      <w:r>
+        <w:rPr>
+          <w:color w:val="4472C4" w:themeColor="accent1"/>
+        </w:rPr>
+        <w:t>Store information</w:t>
+      </w:r>
+      <w:r>
+        <w:rPr>
+          <w:color w:val="4472C4" w:themeColor="accent1"/>
+        </w:rPr>
+        <w:t xml:space="preserve"> as below</w:t>
+      </w:r>
+      <w:r>
+        <w:rPr>
+          <w:color w:val="4472C4" w:themeColor="accent1"/>
+        </w:rPr>
+        <w:t xml:space="preserve"> to DB </w:t>
+      </w:r>
+    </w:p>
+    <w:p>
+      <w:pPr>
+        <w:pStyle w:val="ListParagraph"/>
+        <w:numPr>
+          <w:ilvl w:val="0"/>
+          <w:numId w:val="7"/>
+        </w:numPr>
+      </w:pPr>
+      <w:r>
+        <w:t>Payment Option</w:t>
+      </w:r>
+    </w:p>
+    <w:p>
+      <w:pPr>
+        <w:pStyle w:val="ListParagraph"/>
+        <w:ind w:left="1440"/>
+        <w:rPr>
+          <w:color w:val="4472C4" w:themeColor="accent1"/>
+        </w:rPr>
+      </w:pPr>
+      <w:r>
+        <w:rPr>
+          <w:color w:val="4472C4" w:themeColor="accent1"/>
+        </w:rPr>
+        <w:t>Store information</w:t>
+      </w:r>
+      <w:r>
+        <w:rPr>
+          <w:color w:val="4472C4" w:themeColor="accent1"/>
+        </w:rPr>
+        <w:t xml:space="preserve"> as below</w:t>
+      </w:r>
+      <w:r>
+        <w:rPr>
+          <w:color w:val="4472C4" w:themeColor="accent1"/>
+        </w:rPr>
+        <w:t xml:space="preserve"> to DB </w:t>
+      </w:r>
+      <w:r>
+        <w:rPr>
+          <w:color w:val="4472C4" w:themeColor="accent1"/>
+        </w:rPr>
+        <w:t>(N</w:t>
+      </w:r>
+      <w:r>
+        <w:rPr>
+          <w:color w:val="4472C4" w:themeColor="accent1"/>
+        </w:rPr>
+        <w:t>ame,</w:t>
+      </w:r>
+      <w:r>
+        <w:rPr>
+          <w:color w:val="4472C4" w:themeColor="accent1"/>
+        </w:rPr>
+        <w:t xml:space="preserve"> Credit card number, Security number or </w:t>
+      </w:r>
+      <w:proofErr w:type="spellStart"/>
+      <w:r>
+        <w:rPr>
+          <w:color w:val="4472C4" w:themeColor="accent1"/>
+        </w:rPr>
+        <w:t>Paypal</w:t>
+      </w:r>
+      <w:proofErr w:type="spellEnd"/>
+      <w:r>
+        <w:rPr>
+          <w:color w:val="4472C4" w:themeColor="accent1"/>
+        </w:rPr>
+        <w:t xml:space="preserve"> information)</w:t>
+      </w:r>
+    </w:p>
+    <w:p>
+      <w:pPr>
+        <w:pStyle w:val="ListParagraph"/>
+        <w:ind w:left="1440"/>
+      </w:pPr>
+    </w:p>
+    <w:p>
+      <w:pPr>
+        <w:pStyle w:val="ListParagraph"/>
+        <w:numPr>
+          <w:ilvl w:val="0"/>
+          <w:numId w:val="7"/>
+        </w:numPr>
+      </w:pPr>
+      <w:r>
+        <w:t>Login and Security</w:t>
+      </w:r>
+      <w:r>
+        <w:t xml:space="preserve"> </w:t>
+      </w:r>
+    </w:p>
+    <w:p>
+      <w:pPr>
+        <w:pStyle w:val="ListParagraph"/>
+        <w:ind w:left="1440"/>
+      </w:pPr>
+      <w:r>
+        <w:rPr>
+          <w:color w:val="4472C4" w:themeColor="accent1"/>
+        </w:rPr>
+        <w:t>User can change username and password here</w:t>
+      </w:r>
+    </w:p>
+    <w:p>
+      <w:pPr>
+        <w:pStyle w:val="ListParagraph"/>
+        <w:numPr>
+          <w:ilvl w:val="0"/>
+          <w:numId w:val="7"/>
+        </w:numPr>
+      </w:pPr>
+      <w:r>
+        <w:t>Delete account</w:t>
+      </w:r>
+      <w:r>
+        <w:br/>
+      </w:r>
+      <w:r>
+        <w:rPr>
+          <w:color w:val="4472C4" w:themeColor="accent1"/>
+        </w:rPr>
+        <w:t>Delete all account information from DB</w:t>
+      </w:r>
+    </w:p>
+    <w:p/>
+    <w:p>
+      <w:pPr>
+        <w:pStyle w:val="ListParagraph"/>
+        <w:numPr>
+          <w:ilvl w:val="0"/>
+          <w:numId w:val="2"/>
+        </w:numPr>
+      </w:pPr>
+      <w:r>
+        <w:t>Create account</w:t>
+      </w:r>
+    </w:p>
+    <w:p>
+      <w:pPr>
+        <w:pStyle w:val="ListParagraph"/>
+        <w:rPr>
+          <w:color w:val="4472C4" w:themeColor="accent1"/>
+        </w:rPr>
+      </w:pPr>
+      <w:r>
+        <w:rPr>
+          <w:color w:val="4472C4" w:themeColor="accent1"/>
+        </w:rPr>
+        <w:t>Store user’s information to Database</w:t>
+      </w:r>
+      <w:r>
+        <w:rPr>
+          <w:color w:val="4472C4" w:themeColor="accent1"/>
+        </w:rPr>
+        <w:t>&lt;DB&gt;</w:t>
+      </w:r>
+      <w:r>
+        <w:rPr>
+          <w:color w:val="4472C4" w:themeColor="accent1"/>
+        </w:rPr>
+        <w:t xml:space="preserve"> (username, password, email, SNS account etc</w:t>
+      </w:r>
+      <w:r>
+        <w:rPr>
+          <w:color w:val="4472C4" w:themeColor="accent1"/>
+        </w:rPr>
+        <w:t>.</w:t>
+      </w:r>
+      <w:r>
+        <w:rPr>
+          <w:color w:val="4472C4" w:themeColor="accent1"/>
         </w:rPr>
         <w:t>)</w:t>
       </w:r>
     </w:p>
     <w:p>
       <w:pPr>
+        <w:pStyle w:val="ListParagraph"/>
+      </w:pPr>
+    </w:p>
+    <w:p>
+      <w:pPr>
+        <w:pStyle w:val="ListParagraph"/>
+        <w:numPr>
+          <w:ilvl w:val="0"/>
+          <w:numId w:val="2"/>
+        </w:numPr>
+      </w:pPr>
+      <w:proofErr w:type="gramStart"/>
+      <w:r>
+        <w:t>Other</w:t>
+      </w:r>
+      <w:proofErr w:type="gramEnd"/>
+      <w:r>
+        <w:t xml:space="preserve"> person’s profile </w:t>
+      </w:r>
+    </w:p>
+    <w:p>
+      <w:pPr>
+        <w:pStyle w:val="ListParagraph"/>
+        <w:numPr>
+          <w:ilvl w:val="0"/>
+          <w:numId w:val="3"/>
+        </w:numPr>
+      </w:pPr>
+      <w:r>
+        <w:t>Feature that shows the history of your donations</w:t>
+      </w:r>
+    </w:p>
+    <w:p>
+      <w:pPr>
+        <w:pStyle w:val="ListParagraph"/>
+        <w:numPr>
+          <w:ilvl w:val="0"/>
+          <w:numId w:val="3"/>
+        </w:numPr>
+      </w:pPr>
+      <w:r>
+        <w:t>Contact this seller</w:t>
+      </w:r>
+    </w:p>
+    <w:p>
+      <w:pPr>
+        <w:pStyle w:val="ListParagraph"/>
+        <w:numPr>
+          <w:ilvl w:val="0"/>
+          <w:numId w:val="3"/>
+        </w:numPr>
+      </w:pPr>
+      <w:r>
+        <w:t>Location: pickup available?</w:t>
+      </w:r>
+    </w:p>
+    <w:p>
+      <w:pPr>
+        <w:pStyle w:val="ListParagraph"/>
+        <w:numPr>
+          <w:ilvl w:val="0"/>
+          <w:numId w:val="3"/>
+        </w:numPr>
+      </w:pPr>
+      <w:r>
+        <w:t>Region</w:t>
+      </w:r>
+    </w:p>
+    <w:p>
+      <w:pPr>
+        <w:pStyle w:val="ListParagraph"/>
         <w:ind w:left="1440"/>
       </w:pPr>
-      <w:r>
-        <w:rPr>
-          <w:b/>
-        </w:rPr>
-        <w:t>Garment features</w:t>
-      </w:r>
-      <w:r>
-        <w:t>:</w:t>
-      </w:r>
-    </w:p>
-    <w:p>
-      <w:pPr>
-        <w:pStyle w:val="ListParagraph"/>
-        <w:numPr>
-          <w:ilvl w:val="0"/>
-          <w:numId w:val="9"/>
-        </w:numPr>
-        <w:ind w:left="1800"/>
-      </w:pPr>
-      <w:r>
-        <w:t>Price</w:t>
-      </w:r>
-    </w:p>
-    <w:p>
-      <w:pPr>
-        <w:pStyle w:val="ListParagraph"/>
-        <w:numPr>
-          <w:ilvl w:val="0"/>
-          <w:numId w:val="9"/>
-        </w:numPr>
-        <w:ind w:left="1800"/>
-      </w:pPr>
-      <w:r>
-        <w:t xml:space="preserve">Category </w:t>
-      </w:r>
-    </w:p>
-    <w:p>
-      <w:pPr>
-        <w:pStyle w:val="ListParagraph"/>
-        <w:numPr>
-          <w:ilvl w:val="0"/>
-          <w:numId w:val="11"/>
-        </w:numPr>
-        <w:ind w:left="2520"/>
-      </w:pPr>
-      <w:r>
-        <w:t>Clothing</w:t>
-      </w:r>
-    </w:p>
-    <w:p>
-      <w:pPr>
-        <w:pStyle w:val="ListParagraph"/>
-        <w:numPr>
-          <w:ilvl w:val="0"/>
-          <w:numId w:val="13"/>
-        </w:numPr>
-      </w:pPr>
-      <w:r>
-        <w:t xml:space="preserve">Men’s </w:t>
-      </w:r>
-    </w:p>
-    <w:p>
-      <w:pPr>
-        <w:pStyle w:val="ListParagraph"/>
-        <w:numPr>
-          <w:ilvl w:val="0"/>
-          <w:numId w:val="13"/>
-        </w:numPr>
-      </w:pPr>
-      <w:r>
-        <w:t>Women’s</w:t>
-      </w:r>
-    </w:p>
-    <w:p>
-      <w:pPr>
-        <w:pStyle w:val="ListParagraph"/>
-        <w:numPr>
-          <w:ilvl w:val="0"/>
-          <w:numId w:val="13"/>
-        </w:numPr>
-      </w:pPr>
-      <w:r>
-        <w:t>Kid’s</w:t>
-      </w:r>
-    </w:p>
-    <w:p>
-      <w:pPr>
-        <w:pStyle w:val="ListParagraph"/>
-        <w:numPr>
-          <w:ilvl w:val="0"/>
-          <w:numId w:val="13"/>
-        </w:numPr>
-      </w:pPr>
-      <w:r>
-        <w:t>…</w:t>
-      </w:r>
-    </w:p>
-    <w:p>
-      <w:pPr>
-        <w:pStyle w:val="ListParagraph"/>
-        <w:numPr>
-          <w:ilvl w:val="0"/>
-          <w:numId w:val="11"/>
-        </w:numPr>
-        <w:ind w:left="2520"/>
-      </w:pPr>
-      <w:r>
-        <w:t>electronics</w:t>
-      </w:r>
-    </w:p>
-    <w:p>
-      <w:pPr>
-        <w:pStyle w:val="ListParagraph"/>
-        <w:numPr>
-          <w:ilvl w:val="0"/>
-          <w:numId w:val="11"/>
-        </w:numPr>
-        <w:ind w:left="2520"/>
-      </w:pPr>
-      <w:r>
-        <w:t>jewelry</w:t>
-      </w:r>
-    </w:p>
-    <w:p>
-      <w:pPr>
-        <w:pStyle w:val="ListParagraph"/>
-        <w:numPr>
-          <w:ilvl w:val="0"/>
-          <w:numId w:val="11"/>
-        </w:numPr>
-        <w:ind w:left="2520"/>
-      </w:pPr>
-      <w:proofErr w:type="spellStart"/>
-      <w:r>
-        <w:t>etc</w:t>
-      </w:r>
-      <w:proofErr w:type="spellEnd"/>
-    </w:p>
-    <w:p>
-      <w:pPr>
-        <w:pStyle w:val="ListParagraph"/>
-        <w:ind w:left="2520"/>
-      </w:pPr>
-    </w:p>
-    <w:p>
-      <w:pPr>
-        <w:pStyle w:val="ListParagraph"/>
-        <w:numPr>
-          <w:ilvl w:val="0"/>
-          <w:numId w:val="9"/>
-        </w:numPr>
-        <w:ind w:left="1800"/>
-      </w:pPr>
-      <w:r>
-        <w:t>Charity seller wants to give to</w:t>
-      </w:r>
-    </w:p>
-    <w:p>
-      <w:pPr>
-        <w:pStyle w:val="ListParagraph"/>
-        <w:numPr>
-          <w:ilvl w:val="0"/>
-          <w:numId w:val="9"/>
-        </w:numPr>
-        <w:ind w:left="1800"/>
-      </w:pPr>
-      <w:r>
-        <w:t>Brand</w:t>
-      </w:r>
-    </w:p>
-    <w:p>
-      <w:pPr>
-        <w:pStyle w:val="ListParagraph"/>
-        <w:numPr>
-          <w:ilvl w:val="0"/>
-          <w:numId w:val="9"/>
-        </w:numPr>
-        <w:ind w:left="1800"/>
-      </w:pPr>
-      <w:r>
-        <w:t>Description</w:t>
-      </w:r>
-    </w:p>
-    <w:p>
-      <w:pPr>
-        <w:pStyle w:val="ListParagraph"/>
-        <w:numPr>
-          <w:ilvl w:val="0"/>
-          <w:numId w:val="9"/>
-        </w:numPr>
-        <w:ind w:left="1800"/>
-      </w:pPr>
-      <w:r>
-        <w:t>Size</w:t>
-      </w:r>
-    </w:p>
-    <w:p>
-      <w:pPr>
-        <w:pStyle w:val="ListParagraph"/>
-        <w:numPr>
-          <w:ilvl w:val="0"/>
-          <w:numId w:val="9"/>
-        </w:numPr>
-        <w:ind w:left="1800"/>
-      </w:pPr>
-      <w:r>
-        <w:t xml:space="preserve">If available for local pickup </w:t>
-      </w:r>
+    </w:p>
+    <w:p>
+      <w:pPr>
+        <w:pStyle w:val="ListParagraph"/>
+        <w:numPr>
+          <w:ilvl w:val="0"/>
+          <w:numId w:val="10"/>
+        </w:numPr>
+      </w:pPr>
+      <w:r>
+        <w:t>Issue option: if you didn’t receive your item, get an option to be refunded the money or to keep it with the charity</w:t>
+      </w:r>
+    </w:p>
+    <w:p>
+      <w:pPr>
+        <w:pStyle w:val="ListParagraph"/>
+        <w:numPr>
+          <w:ilvl w:val="0"/>
+          <w:numId w:val="10"/>
+        </w:numPr>
+      </w:pPr>
+      <w:r>
+        <w:t>Function to email user that their donation was received (monthly)</w:t>
+      </w:r>
+    </w:p>
+    <w:p>
       <w:bookmarkStart w:id="0" w:name="_GoBack"/>
       <w:bookmarkEnd w:id="0"/>
     </w:p>
-    <w:p>
-      <w:pPr>
-        <w:pStyle w:val="ListParagraph"/>
-        <w:numPr>
-          <w:ilvl w:val="1"/>
-          <w:numId w:val="9"/>
-        </w:numPr>
-        <w:ind w:left="2520"/>
-      </w:pPr>
-      <w:r>
-        <w:lastRenderedPageBreak/>
-        <w:t>Region for pickup</w:t>
-      </w:r>
-    </w:p>
-    <w:p>
-      <w:pPr>
-        <w:pStyle w:val="ListParagraph"/>
-        <w:numPr>
-          <w:ilvl w:val="0"/>
-          <w:numId w:val="9"/>
-        </w:numPr>
-        <w:ind w:left="1800"/>
-      </w:pPr>
-      <w:r>
-        <w:t xml:space="preserve">Wear level (new, used, </w:t>
-      </w:r>
-      <w:proofErr w:type="spellStart"/>
-      <w:r>
-        <w:t>etc</w:t>
-      </w:r>
-      <w:proofErr w:type="spellEnd"/>
-      <w:r>
-        <w:t>)</w:t>
-      </w:r>
-    </w:p>
-    <w:p>
-      <w:pPr>
-        <w:pStyle w:val="ListParagraph"/>
-        <w:ind w:left="1800"/>
-      </w:pPr>
-    </w:p>
-    <w:p>
-      <w:pPr>
-        <w:pStyle w:val="ListParagraph"/>
-        <w:numPr>
-          <w:ilvl w:val="0"/>
-          <w:numId w:val="7"/>
-        </w:numPr>
-      </w:pPr>
-      <w:r>
-        <w:t>Shipping and billing address</w:t>
-      </w:r>
-    </w:p>
-    <w:p>
-      <w:pPr>
-        <w:pStyle w:val="ListParagraph"/>
-        <w:numPr>
-          <w:ilvl w:val="0"/>
-          <w:numId w:val="7"/>
-        </w:numPr>
-      </w:pPr>
-      <w:r>
-        <w:t>Payment Option</w:t>
-      </w:r>
-    </w:p>
-    <w:p>
-      <w:pPr>
-        <w:pStyle w:val="ListParagraph"/>
-        <w:numPr>
-          <w:ilvl w:val="0"/>
-          <w:numId w:val="7"/>
-        </w:numPr>
-      </w:pPr>
-      <w:r>
-        <w:t>Login and Security</w:t>
-      </w:r>
-    </w:p>
-    <w:p>
-      <w:pPr>
-        <w:ind w:left="720"/>
-      </w:pPr>
-    </w:p>
-    <w:p>
-      <w:pPr>
-        <w:ind w:left="720"/>
-      </w:pPr>
-    </w:p>
-    <w:p>
-      <w:pPr>
-        <w:pStyle w:val="ListParagraph"/>
-        <w:numPr>
-          <w:ilvl w:val="0"/>
-          <w:numId w:val="2"/>
-        </w:numPr>
-      </w:pPr>
-      <w:proofErr w:type="gramStart"/>
-      <w:r>
-        <w:t>Other</w:t>
-      </w:r>
-      <w:proofErr w:type="gramEnd"/>
-      <w:r>
-        <w:t xml:space="preserve"> person’s profile </w:t>
-      </w:r>
-    </w:p>
-    <w:p>
-      <w:pPr>
-        <w:pStyle w:val="ListParagraph"/>
-        <w:numPr>
-          <w:ilvl w:val="0"/>
-          <w:numId w:val="3"/>
-        </w:numPr>
-      </w:pPr>
-      <w:r>
-        <w:t>Feature that shows the history of your donations</w:t>
-      </w:r>
-    </w:p>
-    <w:p>
-      <w:pPr>
-        <w:pStyle w:val="ListParagraph"/>
-        <w:numPr>
-          <w:ilvl w:val="0"/>
-          <w:numId w:val="3"/>
-        </w:numPr>
-      </w:pPr>
-      <w:r>
-        <w:t>Contact this seller</w:t>
-      </w:r>
-    </w:p>
-    <w:p>
-      <w:pPr>
-        <w:pStyle w:val="ListParagraph"/>
-        <w:numPr>
-          <w:ilvl w:val="0"/>
-          <w:numId w:val="3"/>
-        </w:numPr>
-      </w:pPr>
-      <w:r>
-        <w:t>Location: pickup available?</w:t>
-      </w:r>
-    </w:p>
-    <w:p>
-      <w:pPr>
-        <w:pStyle w:val="ListParagraph"/>
-        <w:numPr>
-          <w:ilvl w:val="0"/>
-          <w:numId w:val="3"/>
-        </w:numPr>
-      </w:pPr>
-      <w:r>
-        <w:t>Region</w:t>
-      </w:r>
-      <w:r>
-        <w:br/>
-      </w:r>
-    </w:p>
-    <w:p>
-      <w:pPr>
-        <w:pStyle w:val="ListParagraph"/>
-        <w:numPr>
-          <w:ilvl w:val="0"/>
-          <w:numId w:val="2"/>
-        </w:numPr>
-      </w:pPr>
-      <w:r>
-        <w:t xml:space="preserve">Top </w:t>
-      </w:r>
-      <w:proofErr w:type="gramStart"/>
-      <w:r>
-        <w:t>Page</w:t>
-      </w:r>
-      <w:r>
-        <w:t xml:space="preserve"> </w:t>
-      </w:r>
-      <w:r>
-        <w:rPr>
-          <w:color w:val="FFC000"/>
-        </w:rPr>
-        <w:t xml:space="preserve"> (</w:t>
-      </w:r>
-      <w:proofErr w:type="gramEnd"/>
-      <w:r>
-        <w:rPr>
-          <w:color w:val="FFC000"/>
-        </w:rPr>
-        <w:t>2</w:t>
-      </w:r>
-      <w:r>
-        <w:rPr>
-          <w:color w:val="FFC000"/>
-          <w:vertAlign w:val="superscript"/>
-        </w:rPr>
-        <w:t>nd</w:t>
-      </w:r>
-      <w:r>
-        <w:rPr>
-          <w:color w:val="FFC000"/>
-        </w:rPr>
-        <w:t xml:space="preserve"> )</w:t>
-      </w:r>
-    </w:p>
-    <w:p>
-      <w:pPr>
-        <w:ind w:left="360" w:firstLine="720"/>
-      </w:pPr>
-      <w:r>
-        <w:t>Browse c</w:t>
-      </w:r>
-      <w:r>
-        <w:t>lothes</w:t>
-      </w:r>
-    </w:p>
-    <w:p>
-      <w:pPr>
-        <w:pStyle w:val="ListParagraph"/>
-        <w:numPr>
-          <w:ilvl w:val="3"/>
-          <w:numId w:val="16"/>
-        </w:numPr>
-      </w:pPr>
-      <w:r>
-        <w:t>Top bar of categories</w:t>
-      </w:r>
-    </w:p>
-    <w:p>
-      <w:pPr>
-        <w:pStyle w:val="ListParagraph"/>
-        <w:numPr>
-          <w:ilvl w:val="0"/>
-          <w:numId w:val="17"/>
-        </w:numPr>
-      </w:pPr>
-      <w:r>
-        <w:t>A</w:t>
-      </w:r>
-    </w:p>
-    <w:p>
-      <w:pPr>
-        <w:pStyle w:val="ListParagraph"/>
-        <w:numPr>
-          <w:ilvl w:val="0"/>
-          <w:numId w:val="17"/>
-        </w:numPr>
-      </w:pPr>
-      <w:r>
-        <w:t>B</w:t>
-      </w:r>
-    </w:p>
-    <w:p>
-      <w:pPr>
-        <w:pStyle w:val="ListParagraph"/>
-        <w:numPr>
-          <w:ilvl w:val="0"/>
-          <w:numId w:val="17"/>
-        </w:numPr>
-      </w:pPr>
-      <w:r>
-        <w:t>C</w:t>
-      </w:r>
-    </w:p>
-    <w:p>
-      <w:pPr>
-        <w:pStyle w:val="ListParagraph"/>
-        <w:numPr>
-          <w:ilvl w:val="0"/>
-          <w:numId w:val="17"/>
-        </w:numPr>
-      </w:pPr>
-      <w:r>
-        <w:t>…</w:t>
-      </w:r>
-    </w:p>
-    <w:p>
-      <w:pPr>
-        <w:pStyle w:val="ListParagraph"/>
-        <w:ind w:left="2160"/>
-      </w:pPr>
-    </w:p>
-    <w:p>
-      <w:pPr>
-        <w:pStyle w:val="ListParagraph"/>
-        <w:numPr>
-          <w:ilvl w:val="3"/>
-          <w:numId w:val="16"/>
-        </w:numPr>
-      </w:pPr>
-      <w:r>
-        <w:t xml:space="preserve">side bar of filters </w:t>
-      </w:r>
-    </w:p>
-    <w:p>
-      <w:pPr>
-        <w:pStyle w:val="ListParagraph"/>
-        <w:numPr>
-          <w:ilvl w:val="0"/>
-          <w:numId w:val="18"/>
-        </w:numPr>
-      </w:pPr>
-      <w:r>
-        <w:t>A</w:t>
-      </w:r>
-    </w:p>
-    <w:p>
-      <w:pPr>
-        <w:pStyle w:val="ListParagraph"/>
-        <w:numPr>
-          <w:ilvl w:val="0"/>
-          <w:numId w:val="18"/>
-        </w:numPr>
-      </w:pPr>
-      <w:r>
-        <w:t>B</w:t>
-      </w:r>
-    </w:p>
-    <w:p>
-      <w:pPr>
-        <w:pStyle w:val="ListParagraph"/>
-        <w:numPr>
-          <w:ilvl w:val="0"/>
-          <w:numId w:val="18"/>
-        </w:numPr>
-      </w:pPr>
-      <w:r>
-        <w:t>C</w:t>
-      </w:r>
-    </w:p>
-    <w:p>
-      <w:pPr>
-        <w:pStyle w:val="ListParagraph"/>
-        <w:numPr>
-          <w:ilvl w:val="0"/>
-          <w:numId w:val="18"/>
-        </w:numPr>
-      </w:pPr>
-      <w:r>
-        <w:t>…</w:t>
-      </w:r>
-    </w:p>
-    <w:p>
-      <w:pPr>
-        <w:pStyle w:val="ListParagraph"/>
-      </w:pPr>
-    </w:p>
-    <w:p>
-      <w:pPr>
-        <w:pStyle w:val="ListParagraph"/>
-        <w:numPr>
-          <w:ilvl w:val="0"/>
-          <w:numId w:val="10"/>
-        </w:numPr>
-      </w:pPr>
-      <w:r>
-        <w:t>Issue option: if you didn’t receive your item, get an option to be refunded the money or to keep it with the charity</w:t>
-      </w:r>
-    </w:p>
-    <w:p>
-      <w:pPr>
-        <w:pStyle w:val="ListParagraph"/>
-        <w:numPr>
-          <w:ilvl w:val="0"/>
-          <w:numId w:val="10"/>
-        </w:numPr>
-      </w:pPr>
-      <w:r>
-        <w:t>Function to email user that their donation was received (monthly)</w:t>
-      </w:r>
-    </w:p>
-    <w:p/>
-    <w:p/>
-    <w:p/>
-    <w:p/>
-    <w:p/>
-    <w:p/>
     <w:sectPr>
       <w:pgSz w:w="12240" w:h="15840"/>
       <w:pgMar w:top="1440" w:right="1440" w:bottom="1440" w:left="1440" w:header="720" w:footer="720" w:gutter="0"/>
@@ -1060,103 +1322,103 @@
       <w:lvlText w:val=""/>
       <w:lvlJc w:val="left"/>
       <w:pPr>
+        <w:ind w:left="0" w:hanging="360"/>
+      </w:pPr>
+      <w:rPr>
+        <w:rFonts w:ascii="Wingdings" w:hAnsi="Wingdings" w:hint="default"/>
+      </w:rPr>
+    </w:lvl>
+    <w:lvl w:ilvl="1">
+      <w:start w:val="1"/>
+      <w:numFmt w:val="bullet"/>
+      <w:lvlText w:val=""/>
+      <w:lvlJc w:val="left"/>
+      <w:pPr>
         <w:ind w:left="360" w:hanging="360"/>
       </w:pPr>
       <w:rPr>
         <w:rFonts w:ascii="Wingdings" w:hAnsi="Wingdings" w:hint="default"/>
       </w:rPr>
     </w:lvl>
-    <w:lvl w:ilvl="1">
+    <w:lvl w:ilvl="2">
+      <w:start w:val="1"/>
+      <w:numFmt w:val="bullet"/>
+      <w:lvlText w:val=""/>
+      <w:lvlJc w:val="left"/>
+      <w:pPr>
+        <w:ind w:left="720" w:hanging="360"/>
+      </w:pPr>
+      <w:rPr>
+        <w:rFonts w:ascii="Wingdings" w:hAnsi="Wingdings" w:hint="default"/>
+      </w:rPr>
+    </w:lvl>
+    <w:lvl w:ilvl="3">
+      <w:start w:val="1"/>
+      <w:numFmt w:val="bullet"/>
+      <w:lvlText w:val=""/>
+      <w:lvlJc w:val="left"/>
+      <w:pPr>
+        <w:ind w:left="1080" w:hanging="360"/>
+      </w:pPr>
+      <w:rPr>
+        <w:rFonts w:ascii="Symbol" w:hAnsi="Symbol" w:hint="default"/>
+      </w:rPr>
+    </w:lvl>
+    <w:lvl w:ilvl="4">
+      <w:start w:val="1"/>
+      <w:numFmt w:val="bullet"/>
+      <w:lvlText w:val=""/>
+      <w:lvlJc w:val="left"/>
+      <w:pPr>
+        <w:ind w:left="1440" w:hanging="360"/>
+      </w:pPr>
+      <w:rPr>
+        <w:rFonts w:ascii="Symbol" w:hAnsi="Symbol" w:hint="default"/>
+      </w:rPr>
+    </w:lvl>
+    <w:lvl w:ilvl="5">
       <w:start w:val="1"/>
       <w:numFmt w:val="bullet"/>
       <w:lvlText w:val=""/>
       <w:lvlJc w:val="left"/>
       <w:pPr>
-        <w:ind w:left="720" w:hanging="360"/>
-      </w:pPr>
-      <w:rPr>
-        <w:rFonts w:ascii="Wingdings" w:hAnsi="Wingdings" w:hint="default"/>
-      </w:rPr>
-    </w:lvl>
-    <w:lvl w:ilvl="2">
+        <w:ind w:left="1800" w:hanging="360"/>
+      </w:pPr>
+      <w:rPr>
+        <w:rFonts w:ascii="Wingdings" w:hAnsi="Wingdings" w:hint="default"/>
+      </w:rPr>
+    </w:lvl>
+    <w:lvl w:ilvl="6">
       <w:start w:val="1"/>
       <w:numFmt w:val="bullet"/>
       <w:lvlText w:val=""/>
       <w:lvlJc w:val="left"/>
       <w:pPr>
-        <w:ind w:left="1080" w:hanging="360"/>
-      </w:pPr>
-      <w:rPr>
-        <w:rFonts w:ascii="Wingdings" w:hAnsi="Wingdings" w:hint="default"/>
-      </w:rPr>
-    </w:lvl>
-    <w:lvl w:ilvl="3">
+        <w:ind w:left="2160" w:hanging="360"/>
+      </w:pPr>
+      <w:rPr>
+        <w:rFonts w:ascii="Wingdings" w:hAnsi="Wingdings" w:hint="default"/>
+      </w:rPr>
+    </w:lvl>
+    <w:lvl w:ilvl="7">
       <w:start w:val="1"/>
       <w:numFmt w:val="bullet"/>
       <w:lvlText w:val=""/>
       <w:lvlJc w:val="left"/>
       <w:pPr>
-        <w:ind w:left="1440" w:hanging="360"/>
+        <w:ind w:left="2520" w:hanging="360"/>
       </w:pPr>
       <w:rPr>
         <w:rFonts w:ascii="Symbol" w:hAnsi="Symbol" w:hint="default"/>
       </w:rPr>
     </w:lvl>
-    <w:lvl w:ilvl="4">
+    <w:lvl w:ilvl="8">
       <w:start w:val="1"/>
       <w:numFmt w:val="bullet"/>
       <w:lvlText w:val=""/>
       <w:lvlJc w:val="left"/>
       <w:pPr>
-        <w:ind w:left="1800" w:hanging="360"/>
-      </w:pPr>
-      <w:rPr>
-        <w:rFonts w:ascii="Symbol" w:hAnsi="Symbol" w:hint="default"/>
-      </w:rPr>
-    </w:lvl>
-    <w:lvl w:ilvl="5">
-      <w:start w:val="1"/>
-      <w:numFmt w:val="bullet"/>
-      <w:lvlText w:val=""/>
-      <w:lvlJc w:val="left"/>
-      <w:pPr>
-        <w:ind w:left="2160" w:hanging="360"/>
-      </w:pPr>
-      <w:rPr>
-        <w:rFonts w:ascii="Wingdings" w:hAnsi="Wingdings" w:hint="default"/>
-      </w:rPr>
-    </w:lvl>
-    <w:lvl w:ilvl="6">
-      <w:start w:val="1"/>
-      <w:numFmt w:val="bullet"/>
-      <w:lvlText w:val=""/>
-      <w:lvlJc w:val="left"/>
-      <w:pPr>
-        <w:ind w:left="2520" w:hanging="360"/>
-      </w:pPr>
-      <w:rPr>
-        <w:rFonts w:ascii="Wingdings" w:hAnsi="Wingdings" w:hint="default"/>
-      </w:rPr>
-    </w:lvl>
-    <w:lvl w:ilvl="7">
-      <w:start w:val="1"/>
-      <w:numFmt w:val="bullet"/>
-      <w:lvlText w:val=""/>
-      <w:lvlJc w:val="left"/>
-      <w:pPr>
         <w:ind w:left="2880" w:hanging="360"/>
-      </w:pPr>
-      <w:rPr>
-        <w:rFonts w:ascii="Symbol" w:hAnsi="Symbol" w:hint="default"/>
-      </w:rPr>
-    </w:lvl>
-    <w:lvl w:ilvl="8">
-      <w:start w:val="1"/>
-      <w:numFmt w:val="bullet"/>
-      <w:lvlText w:val=""/>
-      <w:lvlJc w:val="left"/>
-      <w:pPr>
-        <w:ind w:left="3240" w:hanging="360"/>
       </w:pPr>
       <w:rPr>
         <w:rFonts w:ascii="Symbol" w:hAnsi="Symbol" w:hint="default"/>
@@ -1336,6 +1598,119 @@
     </w:lvl>
   </w:abstractNum>
   <w:abstractNum w:abstractNumId="3" w15:restartNumberingAfterBreak="0">
+    <w:nsid w:val="1392777D"/>
+    <w:multiLevelType w:val="hybridMultilevel"/>
+    <w:tmpl w:val="8F94886C"/>
+    <w:lvl w:ilvl="0" w:tplc="04090005">
+      <w:start w:val="1"/>
+      <w:numFmt w:val="bullet"/>
+      <w:lvlText w:val=""/>
+      <w:lvlJc w:val="left"/>
+      <w:pPr>
+        <w:ind w:left="2520" w:hanging="360"/>
+      </w:pPr>
+      <w:rPr>
+        <w:rFonts w:ascii="Wingdings" w:hAnsi="Wingdings" w:hint="default"/>
+      </w:rPr>
+    </w:lvl>
+    <w:lvl w:ilvl="1" w:tplc="04090003">
+      <w:start w:val="1"/>
+      <w:numFmt w:val="bullet"/>
+      <w:lvlText w:val="o"/>
+      <w:lvlJc w:val="left"/>
+      <w:pPr>
+        <w:ind w:left="3240" w:hanging="360"/>
+      </w:pPr>
+      <w:rPr>
+        <w:rFonts w:ascii="Courier New" w:hAnsi="Courier New" w:cs="Courier New" w:hint="default"/>
+      </w:rPr>
+    </w:lvl>
+    <w:lvl w:ilvl="2" w:tplc="04090005" w:tentative="1">
+      <w:start w:val="1"/>
+      <w:numFmt w:val="bullet"/>
+      <w:lvlText w:val=""/>
+      <w:lvlJc w:val="left"/>
+      <w:pPr>
+        <w:ind w:left="3960" w:hanging="360"/>
+      </w:pPr>
+      <w:rPr>
+        <w:rFonts w:ascii="Wingdings" w:hAnsi="Wingdings" w:hint="default"/>
+      </w:rPr>
+    </w:lvl>
+    <w:lvl w:ilvl="3" w:tplc="04090001" w:tentative="1">
+      <w:start w:val="1"/>
+      <w:numFmt w:val="bullet"/>
+      <w:lvlText w:val=""/>
+      <w:lvlJc w:val="left"/>
+      <w:pPr>
+        <w:ind w:left="4680" w:hanging="360"/>
+      </w:pPr>
+      <w:rPr>
+        <w:rFonts w:ascii="Symbol" w:hAnsi="Symbol" w:hint="default"/>
+      </w:rPr>
+    </w:lvl>
+    <w:lvl w:ilvl="4" w:tplc="04090003" w:tentative="1">
+      <w:start w:val="1"/>
+      <w:numFmt w:val="bullet"/>
+      <w:lvlText w:val="o"/>
+      <w:lvlJc w:val="left"/>
+      <w:pPr>
+        <w:ind w:left="5400" w:hanging="360"/>
+      </w:pPr>
+      <w:rPr>
+        <w:rFonts w:ascii="Courier New" w:hAnsi="Courier New" w:cs="Courier New" w:hint="default"/>
+      </w:rPr>
+    </w:lvl>
+    <w:lvl w:ilvl="5" w:tplc="04090005" w:tentative="1">
+      <w:start w:val="1"/>
+      <w:numFmt w:val="bullet"/>
+      <w:lvlText w:val=""/>
+      <w:lvlJc w:val="left"/>
+      <w:pPr>
+        <w:ind w:left="6120" w:hanging="360"/>
+      </w:pPr>
+      <w:rPr>
+        <w:rFonts w:ascii="Wingdings" w:hAnsi="Wingdings" w:hint="default"/>
+      </w:rPr>
+    </w:lvl>
+    <w:lvl w:ilvl="6" w:tplc="04090001" w:tentative="1">
+      <w:start w:val="1"/>
+      <w:numFmt w:val="bullet"/>
+      <w:lvlText w:val=""/>
+      <w:lvlJc w:val="left"/>
+      <w:pPr>
+        <w:ind w:left="6840" w:hanging="360"/>
+      </w:pPr>
+      <w:rPr>
+        <w:rFonts w:ascii="Symbol" w:hAnsi="Symbol" w:hint="default"/>
+      </w:rPr>
+    </w:lvl>
+    <w:lvl w:ilvl="7" w:tplc="04090003" w:tentative="1">
+      <w:start w:val="1"/>
+      <w:numFmt w:val="bullet"/>
+      <w:lvlText w:val="o"/>
+      <w:lvlJc w:val="left"/>
+      <w:pPr>
+        <w:ind w:left="7560" w:hanging="360"/>
+      </w:pPr>
+      <w:rPr>
+        <w:rFonts w:ascii="Courier New" w:hAnsi="Courier New" w:cs="Courier New" w:hint="default"/>
+      </w:rPr>
+    </w:lvl>
+    <w:lvl w:ilvl="8" w:tplc="04090005" w:tentative="1">
+      <w:start w:val="1"/>
+      <w:numFmt w:val="bullet"/>
+      <w:lvlText w:val=""/>
+      <w:lvlJc w:val="left"/>
+      <w:pPr>
+        <w:ind w:left="8280" w:hanging="360"/>
+      </w:pPr>
+      <w:rPr>
+        <w:rFonts w:ascii="Wingdings" w:hAnsi="Wingdings" w:hint="default"/>
+      </w:rPr>
+    </w:lvl>
+  </w:abstractNum>
+  <w:abstractNum w:abstractNumId="4" w15:restartNumberingAfterBreak="0">
     <w:nsid w:val="273B417E"/>
     <w:multiLevelType w:val="hybridMultilevel"/>
     <w:tmpl w:val="ACFE129E"/>
@@ -1447,7 +1822,7 @@
       </w:rPr>
     </w:lvl>
   </w:abstractNum>
-  <w:abstractNum w:abstractNumId="4" w15:restartNumberingAfterBreak="0">
+  <w:abstractNum w:abstractNumId="5" w15:restartNumberingAfterBreak="0">
     <w:nsid w:val="2D960E10"/>
     <w:multiLevelType w:val="hybridMultilevel"/>
     <w:tmpl w:val="687A91FC"/>
@@ -1533,7 +1908,7 @@
       </w:pPr>
     </w:lvl>
   </w:abstractNum>
-  <w:abstractNum w:abstractNumId="5" w15:restartNumberingAfterBreak="0">
+  <w:abstractNum w:abstractNumId="6" w15:restartNumberingAfterBreak="0">
     <w:nsid w:val="2FAA4E93"/>
     <w:multiLevelType w:val="hybridMultilevel"/>
     <w:tmpl w:val="2864D44A"/>
@@ -1619,7 +1994,96 @@
       </w:pPr>
     </w:lvl>
   </w:abstractNum>
-  <w:abstractNum w:abstractNumId="6" w15:restartNumberingAfterBreak="0">
+  <w:abstractNum w:abstractNumId="7" w15:restartNumberingAfterBreak="0">
+    <w:nsid w:val="323564D3"/>
+    <w:multiLevelType w:val="hybridMultilevel"/>
+    <w:tmpl w:val="885CD4D6"/>
+    <w:lvl w:ilvl="0" w:tplc="327E6672">
+      <w:start w:val="2"/>
+      <w:numFmt w:val="decimal"/>
+      <w:lvlText w:val="%1"/>
+      <w:lvlJc w:val="left"/>
+      <w:pPr>
+        <w:ind w:left="1800" w:hanging="360"/>
+      </w:pPr>
+      <w:rPr>
+        <w:rFonts w:hint="default"/>
+      </w:rPr>
+    </w:lvl>
+    <w:lvl w:ilvl="1" w:tplc="04090019" w:tentative="1">
+      <w:start w:val="1"/>
+      <w:numFmt w:val="lowerLetter"/>
+      <w:lvlText w:val="%2."/>
+      <w:lvlJc w:val="left"/>
+      <w:pPr>
+        <w:ind w:left="2520" w:hanging="360"/>
+      </w:pPr>
+    </w:lvl>
+    <w:lvl w:ilvl="2" w:tplc="0409001B" w:tentative="1">
+      <w:start w:val="1"/>
+      <w:numFmt w:val="lowerRoman"/>
+      <w:lvlText w:val="%3."/>
+      <w:lvlJc w:val="right"/>
+      <w:pPr>
+        <w:ind w:left="3240" w:hanging="180"/>
+      </w:pPr>
+    </w:lvl>
+    <w:lvl w:ilvl="3" w:tplc="0409000F" w:tentative="1">
+      <w:start w:val="1"/>
+      <w:numFmt w:val="decimal"/>
+      <w:lvlText w:val="%4."/>
+      <w:lvlJc w:val="left"/>
+      <w:pPr>
+        <w:ind w:left="3960" w:hanging="360"/>
+      </w:pPr>
+    </w:lvl>
+    <w:lvl w:ilvl="4" w:tplc="04090019" w:tentative="1">
+      <w:start w:val="1"/>
+      <w:numFmt w:val="lowerLetter"/>
+      <w:lvlText w:val="%5."/>
+      <w:lvlJc w:val="left"/>
+      <w:pPr>
+        <w:ind w:left="4680" w:hanging="360"/>
+      </w:pPr>
+    </w:lvl>
+    <w:lvl w:ilvl="5" w:tplc="0409001B" w:tentative="1">
+      <w:start w:val="1"/>
+      <w:numFmt w:val="lowerRoman"/>
+      <w:lvlText w:val="%6."/>
+      <w:lvlJc w:val="right"/>
+      <w:pPr>
+        <w:ind w:left="5400" w:hanging="180"/>
+      </w:pPr>
+    </w:lvl>
+    <w:lvl w:ilvl="6" w:tplc="0409000F" w:tentative="1">
+      <w:start w:val="1"/>
+      <w:numFmt w:val="decimal"/>
+      <w:lvlText w:val="%7."/>
+      <w:lvlJc w:val="left"/>
+      <w:pPr>
+        <w:ind w:left="6120" w:hanging="360"/>
+      </w:pPr>
+    </w:lvl>
+    <w:lvl w:ilvl="7" w:tplc="04090019" w:tentative="1">
+      <w:start w:val="1"/>
+      <w:numFmt w:val="lowerLetter"/>
+      <w:lvlText w:val="%8."/>
+      <w:lvlJc w:val="left"/>
+      <w:pPr>
+        <w:ind w:left="6840" w:hanging="360"/>
+      </w:pPr>
+    </w:lvl>
+    <w:lvl w:ilvl="8" w:tplc="0409001B" w:tentative="1">
+      <w:start w:val="1"/>
+      <w:numFmt w:val="lowerRoman"/>
+      <w:lvlText w:val="%9."/>
+      <w:lvlJc w:val="right"/>
+      <w:pPr>
+        <w:ind w:left="7560" w:hanging="180"/>
+      </w:pPr>
+    </w:lvl>
+  </w:abstractNum>
+  <w:abstractNum w:abstractNumId="8" w15:restartNumberingAfterBreak="0">
     <w:nsid w:val="38A311DF"/>
     <w:multiLevelType w:val="hybridMultilevel"/>
     <w:tmpl w:val="C7BAA472"/>
@@ -1705,7 +2169,7 @@
       </w:pPr>
     </w:lvl>
   </w:abstractNum>
-  <w:abstractNum w:abstractNumId="7" w15:restartNumberingAfterBreak="0">
+  <w:abstractNum w:abstractNumId="9" w15:restartNumberingAfterBreak="0">
     <w:nsid w:val="3CB65F15"/>
     <w:multiLevelType w:val="hybridMultilevel"/>
     <w:tmpl w:val="F6DCDF5C"/>
@@ -1818,7 +2282,7 @@
       </w:rPr>
     </w:lvl>
   </w:abstractNum>
-  <w:abstractNum w:abstractNumId="8" w15:restartNumberingAfterBreak="0">
+  <w:abstractNum w:abstractNumId="10" w15:restartNumberingAfterBreak="0">
     <w:nsid w:val="3FAE3128"/>
     <w:multiLevelType w:val="hybridMultilevel"/>
     <w:tmpl w:val="ED48AA22"/>
@@ -1931,7 +2395,7 @@
       </w:rPr>
     </w:lvl>
   </w:abstractNum>
-  <w:abstractNum w:abstractNumId="9" w15:restartNumberingAfterBreak="0">
+  <w:abstractNum w:abstractNumId="11" w15:restartNumberingAfterBreak="0">
     <w:nsid w:val="412850B9"/>
     <w:multiLevelType w:val="hybridMultilevel"/>
     <w:tmpl w:val="2A00A300"/>
@@ -2017,7 +2481,120 @@
       </w:pPr>
     </w:lvl>
   </w:abstractNum>
-  <w:abstractNum w:abstractNumId="10" w15:restartNumberingAfterBreak="0">
+  <w:abstractNum w:abstractNumId="12" w15:restartNumberingAfterBreak="0">
+    <w:nsid w:val="453540E0"/>
+    <w:multiLevelType w:val="multilevel"/>
+    <w:tmpl w:val="0F5E09E8"/>
+    <w:lvl w:ilvl="0">
+      <w:start w:val="1"/>
+      <w:numFmt w:val="bullet"/>
+      <w:lvlText w:val=""/>
+      <w:lvlJc w:val="left"/>
+      <w:pPr>
+        <w:ind w:left="360" w:hanging="360"/>
+      </w:pPr>
+      <w:rPr>
+        <w:rFonts w:ascii="Wingdings" w:hAnsi="Wingdings" w:hint="default"/>
+      </w:rPr>
+    </w:lvl>
+    <w:lvl w:ilvl="1">
+      <w:start w:val="1"/>
+      <w:numFmt w:val="bullet"/>
+      <w:lvlText w:val=""/>
+      <w:lvlJc w:val="left"/>
+      <w:pPr>
+        <w:ind w:left="720" w:hanging="360"/>
+      </w:pPr>
+      <w:rPr>
+        <w:rFonts w:ascii="Wingdings" w:hAnsi="Wingdings" w:hint="default"/>
+      </w:rPr>
+    </w:lvl>
+    <w:lvl w:ilvl="2">
+      <w:start w:val="1"/>
+      <w:numFmt w:val="bullet"/>
+      <w:lvlText w:val=""/>
+      <w:lvlJc w:val="left"/>
+      <w:pPr>
+        <w:ind w:left="1080" w:hanging="360"/>
+      </w:pPr>
+      <w:rPr>
+        <w:rFonts w:ascii="Wingdings" w:hAnsi="Wingdings" w:hint="default"/>
+      </w:rPr>
+    </w:lvl>
+    <w:lvl w:ilvl="3">
+      <w:start w:val="1"/>
+      <w:numFmt w:val="upperLetter"/>
+      <w:lvlText w:val="%4."/>
+      <w:lvlJc w:val="left"/>
+      <w:pPr>
+        <w:ind w:left="1440" w:hanging="360"/>
+      </w:pPr>
+      <w:rPr>
+        <w:rFonts w:hint="default"/>
+      </w:rPr>
+    </w:lvl>
+    <w:lvl w:ilvl="4">
+      <w:start w:val="1"/>
+      <w:numFmt w:val="bullet"/>
+      <w:lvlText w:val=""/>
+      <w:lvlJc w:val="left"/>
+      <w:pPr>
+        <w:ind w:left="1800" w:hanging="360"/>
+      </w:pPr>
+      <w:rPr>
+        <w:rFonts w:ascii="Symbol" w:hAnsi="Symbol" w:hint="default"/>
+      </w:rPr>
+    </w:lvl>
+    <w:lvl w:ilvl="5">
+      <w:start w:val="1"/>
+      <w:numFmt w:val="bullet"/>
+      <w:lvlText w:val=""/>
+      <w:lvlJc w:val="left"/>
+      <w:pPr>
+        <w:ind w:left="2160" w:hanging="360"/>
+      </w:pPr>
+      <w:rPr>
+        <w:rFonts w:ascii="Wingdings" w:hAnsi="Wingdings" w:hint="default"/>
+      </w:rPr>
+    </w:lvl>
+    <w:lvl w:ilvl="6">
+      <w:start w:val="1"/>
+      <w:numFmt w:val="bullet"/>
+      <w:lvlText w:val=""/>
+      <w:lvlJc w:val="left"/>
+      <w:pPr>
+        <w:ind w:left="2520" w:hanging="360"/>
+      </w:pPr>
+      <w:rPr>
+        <w:rFonts w:ascii="Wingdings" w:hAnsi="Wingdings" w:hint="default"/>
+      </w:rPr>
+    </w:lvl>
+    <w:lvl w:ilvl="7">
+      <w:start w:val="1"/>
+      <w:numFmt w:val="bullet"/>
+      <w:lvlText w:val=""/>
+      <w:lvlJc w:val="left"/>
+      <w:pPr>
+        <w:ind w:left="2880" w:hanging="360"/>
+      </w:pPr>
+      <w:rPr>
+        <w:rFonts w:ascii="Symbol" w:hAnsi="Symbol" w:hint="default"/>
+      </w:rPr>
+    </w:lvl>
+    <w:lvl w:ilvl="8">
+      <w:start w:val="1"/>
+      <w:numFmt w:val="bullet"/>
+      <w:lvlText w:val=""/>
+      <w:lvlJc w:val="left"/>
+      <w:pPr>
+        <w:ind w:left="3240" w:hanging="360"/>
+      </w:pPr>
+      <w:rPr>
+        <w:rFonts w:ascii="Symbol" w:hAnsi="Symbol" w:hint="default"/>
+      </w:rPr>
+    </w:lvl>
+  </w:abstractNum>
+  <w:abstractNum w:abstractNumId="13" w15:restartNumberingAfterBreak="0">
     <w:nsid w:val="46072CAC"/>
     <w:multiLevelType w:val="hybridMultilevel"/>
     <w:tmpl w:val="FCE6A904"/>
@@ -2103,10 +2680,298 @@
       </w:pPr>
     </w:lvl>
   </w:abstractNum>
-  <w:abstractNum w:abstractNumId="11" w15:restartNumberingAfterBreak="0">
+  <w:abstractNum w:abstractNumId="14" w15:restartNumberingAfterBreak="0">
+    <w:nsid w:val="50F92480"/>
+    <w:multiLevelType w:val="hybridMultilevel"/>
+    <w:tmpl w:val="0C6E261C"/>
+    <w:lvl w:ilvl="0" w:tplc="04090011">
+      <w:start w:val="1"/>
+      <w:numFmt w:val="decimal"/>
+      <w:lvlText w:val="%1)"/>
+      <w:lvlJc w:val="left"/>
+      <w:pPr>
+        <w:ind w:left="2160" w:hanging="360"/>
+      </w:pPr>
+    </w:lvl>
+    <w:lvl w:ilvl="1" w:tplc="04090019">
+      <w:start w:val="1"/>
+      <w:numFmt w:val="lowerLetter"/>
+      <w:lvlText w:val="%2."/>
+      <w:lvlJc w:val="left"/>
+      <w:pPr>
+        <w:ind w:left="2880" w:hanging="360"/>
+      </w:pPr>
+    </w:lvl>
+    <w:lvl w:ilvl="2" w:tplc="0409001B" w:tentative="1">
+      <w:start w:val="1"/>
+      <w:numFmt w:val="lowerRoman"/>
+      <w:lvlText w:val="%3."/>
+      <w:lvlJc w:val="right"/>
+      <w:pPr>
+        <w:ind w:left="3600" w:hanging="180"/>
+      </w:pPr>
+    </w:lvl>
+    <w:lvl w:ilvl="3" w:tplc="0409000F" w:tentative="1">
+      <w:start w:val="1"/>
+      <w:numFmt w:val="decimal"/>
+      <w:lvlText w:val="%4."/>
+      <w:lvlJc w:val="left"/>
+      <w:pPr>
+        <w:ind w:left="4320" w:hanging="360"/>
+      </w:pPr>
+    </w:lvl>
+    <w:lvl w:ilvl="4" w:tplc="04090019" w:tentative="1">
+      <w:start w:val="1"/>
+      <w:numFmt w:val="lowerLetter"/>
+      <w:lvlText w:val="%5."/>
+      <w:lvlJc w:val="left"/>
+      <w:pPr>
+        <w:ind w:left="5040" w:hanging="360"/>
+      </w:pPr>
+    </w:lvl>
+    <w:lvl w:ilvl="5" w:tplc="0409001B" w:tentative="1">
+      <w:start w:val="1"/>
+      <w:numFmt w:val="lowerRoman"/>
+      <w:lvlText w:val="%6."/>
+      <w:lvlJc w:val="right"/>
+      <w:pPr>
+        <w:ind w:left="5760" w:hanging="180"/>
+      </w:pPr>
+    </w:lvl>
+    <w:lvl w:ilvl="6" w:tplc="0409000F" w:tentative="1">
+      <w:start w:val="1"/>
+      <w:numFmt w:val="decimal"/>
+      <w:lvlText w:val="%7."/>
+      <w:lvlJc w:val="left"/>
+      <w:pPr>
+        <w:ind w:left="6480" w:hanging="360"/>
+      </w:pPr>
+    </w:lvl>
+    <w:lvl w:ilvl="7" w:tplc="04090019" w:tentative="1">
+      <w:start w:val="1"/>
+      <w:numFmt w:val="lowerLetter"/>
+      <w:lvlText w:val="%8."/>
+      <w:lvlJc w:val="left"/>
+      <w:pPr>
+        <w:ind w:left="7200" w:hanging="360"/>
+      </w:pPr>
+    </w:lvl>
+    <w:lvl w:ilvl="8" w:tplc="0409001B" w:tentative="1">
+      <w:start w:val="1"/>
+      <w:numFmt w:val="lowerRoman"/>
+      <w:lvlText w:val="%9."/>
+      <w:lvlJc w:val="right"/>
+      <w:pPr>
+        <w:ind w:left="7920" w:hanging="180"/>
+      </w:pPr>
+    </w:lvl>
+  </w:abstractNum>
+  <w:abstractNum w:abstractNumId="15" w15:restartNumberingAfterBreak="0">
+    <w:nsid w:val="549C213E"/>
+    <w:multiLevelType w:val="hybridMultilevel"/>
+    <w:tmpl w:val="EE0E3C3C"/>
+    <w:lvl w:ilvl="0" w:tplc="04090005">
+      <w:start w:val="1"/>
+      <w:numFmt w:val="bullet"/>
+      <w:lvlText w:val=""/>
+      <w:lvlJc w:val="left"/>
+      <w:pPr>
+        <w:ind w:left="2160" w:hanging="360"/>
+      </w:pPr>
+      <w:rPr>
+        <w:rFonts w:ascii="Wingdings" w:hAnsi="Wingdings" w:hint="default"/>
+      </w:rPr>
+    </w:lvl>
+    <w:lvl w:ilvl="1" w:tplc="04090019">
+      <w:start w:val="1"/>
+      <w:numFmt w:val="lowerLetter"/>
+      <w:lvlText w:val="%2."/>
+      <w:lvlJc w:val="left"/>
+      <w:pPr>
+        <w:ind w:left="2880" w:hanging="360"/>
+      </w:pPr>
+    </w:lvl>
+    <w:lvl w:ilvl="2" w:tplc="0409001B" w:tentative="1">
+      <w:start w:val="1"/>
+      <w:numFmt w:val="lowerRoman"/>
+      <w:lvlText w:val="%3."/>
+      <w:lvlJc w:val="right"/>
+      <w:pPr>
+        <w:ind w:left="3600" w:hanging="180"/>
+      </w:pPr>
+    </w:lvl>
+    <w:lvl w:ilvl="3" w:tplc="0409000F" w:tentative="1">
+      <w:start w:val="1"/>
+      <w:numFmt w:val="decimal"/>
+      <w:lvlText w:val="%4."/>
+      <w:lvlJc w:val="left"/>
+      <w:pPr>
+        <w:ind w:left="4320" w:hanging="360"/>
+      </w:pPr>
+    </w:lvl>
+    <w:lvl w:ilvl="4" w:tplc="04090019" w:tentative="1">
+      <w:start w:val="1"/>
+      <w:numFmt w:val="lowerLetter"/>
+      <w:lvlText w:val="%5."/>
+      <w:lvlJc w:val="left"/>
+      <w:pPr>
+        <w:ind w:left="5040" w:hanging="360"/>
+      </w:pPr>
+    </w:lvl>
+    <w:lvl w:ilvl="5" w:tplc="0409001B" w:tentative="1">
+      <w:start w:val="1"/>
+      <w:numFmt w:val="lowerRoman"/>
+      <w:lvlText w:val="%6."/>
+      <w:lvlJc w:val="right"/>
+      <w:pPr>
+        <w:ind w:left="5760" w:hanging="180"/>
+      </w:pPr>
+    </w:lvl>
+    <w:lvl w:ilvl="6" w:tplc="0409000F" w:tentative="1">
+      <w:start w:val="1"/>
+      <w:numFmt w:val="decimal"/>
+      <w:lvlText w:val="%7."/>
+      <w:lvlJc w:val="left"/>
+      <w:pPr>
+        <w:ind w:left="6480" w:hanging="360"/>
+      </w:pPr>
+    </w:lvl>
+    <w:lvl w:ilvl="7" w:tplc="04090019" w:tentative="1">
+      <w:start w:val="1"/>
+      <w:numFmt w:val="lowerLetter"/>
+      <w:lvlText w:val="%8."/>
+      <w:lvlJc w:val="left"/>
+      <w:pPr>
+        <w:ind w:left="7200" w:hanging="360"/>
+      </w:pPr>
+    </w:lvl>
+    <w:lvl w:ilvl="8" w:tplc="0409001B" w:tentative="1">
+      <w:start w:val="1"/>
+      <w:numFmt w:val="lowerRoman"/>
+      <w:lvlText w:val="%9."/>
+      <w:lvlJc w:val="right"/>
+      <w:pPr>
+        <w:ind w:left="7920" w:hanging="180"/>
+      </w:pPr>
+    </w:lvl>
+  </w:abstractNum>
+  <w:abstractNum w:abstractNumId="16" w15:restartNumberingAfterBreak="0">
+    <w:nsid w:val="54ED49E8"/>
+    <w:multiLevelType w:val="hybridMultilevel"/>
+    <w:tmpl w:val="25D0F48E"/>
+    <w:lvl w:ilvl="0" w:tplc="04090003">
+      <w:start w:val="1"/>
+      <w:numFmt w:val="bullet"/>
+      <w:lvlText w:val="o"/>
+      <w:lvlJc w:val="left"/>
+      <w:pPr>
+        <w:ind w:left="3240" w:hanging="360"/>
+      </w:pPr>
+      <w:rPr>
+        <w:rFonts w:ascii="Courier New" w:hAnsi="Courier New" w:cs="Courier New" w:hint="default"/>
+      </w:rPr>
+    </w:lvl>
+    <w:lvl w:ilvl="1" w:tplc="04090003">
+      <w:start w:val="1"/>
+      <w:numFmt w:val="bullet"/>
+      <w:lvlText w:val="o"/>
+      <w:lvlJc w:val="left"/>
+      <w:pPr>
+        <w:ind w:left="3960" w:hanging="360"/>
+      </w:pPr>
+      <w:rPr>
+        <w:rFonts w:ascii="Courier New" w:hAnsi="Courier New" w:cs="Courier New" w:hint="default"/>
+      </w:rPr>
+    </w:lvl>
+    <w:lvl w:ilvl="2" w:tplc="04090005" w:tentative="1">
+      <w:start w:val="1"/>
+      <w:numFmt w:val="bullet"/>
+      <w:lvlText w:val=""/>
+      <w:lvlJc w:val="left"/>
+      <w:pPr>
+        <w:ind w:left="4680" w:hanging="360"/>
+      </w:pPr>
+      <w:rPr>
+        <w:rFonts w:ascii="Wingdings" w:hAnsi="Wingdings" w:hint="default"/>
+      </w:rPr>
+    </w:lvl>
+    <w:lvl w:ilvl="3" w:tplc="04090001" w:tentative="1">
+      <w:start w:val="1"/>
+      <w:numFmt w:val="bullet"/>
+      <w:lvlText w:val=""/>
+      <w:lvlJc w:val="left"/>
+      <w:pPr>
+        <w:ind w:left="5400" w:hanging="360"/>
+      </w:pPr>
+      <w:rPr>
+        <w:rFonts w:ascii="Symbol" w:hAnsi="Symbol" w:hint="default"/>
+      </w:rPr>
+    </w:lvl>
+    <w:lvl w:ilvl="4" w:tplc="04090003" w:tentative="1">
+      <w:start w:val="1"/>
+      <w:numFmt w:val="bullet"/>
+      <w:lvlText w:val="o"/>
+      <w:lvlJc w:val="left"/>
+      <w:pPr>
+        <w:ind w:left="6120" w:hanging="360"/>
+      </w:pPr>
+      <w:rPr>
+        <w:rFonts w:ascii="Courier New" w:hAnsi="Courier New" w:cs="Courier New" w:hint="default"/>
+      </w:rPr>
+    </w:lvl>
+    <w:lvl w:ilvl="5" w:tplc="04090005" w:tentative="1">
+      <w:start w:val="1"/>
+      <w:numFmt w:val="bullet"/>
+      <w:lvlText w:val=""/>
+      <w:lvlJc w:val="left"/>
+      <w:pPr>
+        <w:ind w:left="6840" w:hanging="360"/>
+      </w:pPr>
+      <w:rPr>
+        <w:rFonts w:ascii="Wingdings" w:hAnsi="Wingdings" w:hint="default"/>
+      </w:rPr>
+    </w:lvl>
+    <w:lvl w:ilvl="6" w:tplc="04090001" w:tentative="1">
+      <w:start w:val="1"/>
+      <w:numFmt w:val="bullet"/>
+      <w:lvlText w:val=""/>
+      <w:lvlJc w:val="left"/>
+      <w:pPr>
+        <w:ind w:left="7560" w:hanging="360"/>
+      </w:pPr>
+      <w:rPr>
+        <w:rFonts w:ascii="Symbol" w:hAnsi="Symbol" w:hint="default"/>
+      </w:rPr>
+    </w:lvl>
+    <w:lvl w:ilvl="7" w:tplc="04090003" w:tentative="1">
+      <w:start w:val="1"/>
+      <w:numFmt w:val="bullet"/>
+      <w:lvlText w:val="o"/>
+      <w:lvlJc w:val="left"/>
+      <w:pPr>
+        <w:ind w:left="8280" w:hanging="360"/>
+      </w:pPr>
+      <w:rPr>
+        <w:rFonts w:ascii="Courier New" w:hAnsi="Courier New" w:cs="Courier New" w:hint="default"/>
+      </w:rPr>
+    </w:lvl>
+    <w:lvl w:ilvl="8" w:tplc="04090005" w:tentative="1">
+      <w:start w:val="1"/>
+      <w:numFmt w:val="bullet"/>
+      <w:lvlText w:val=""/>
+      <w:lvlJc w:val="left"/>
+      <w:pPr>
+        <w:ind w:left="9000" w:hanging="360"/>
+      </w:pPr>
+      <w:rPr>
+        <w:rFonts w:ascii="Wingdings" w:hAnsi="Wingdings" w:hint="default"/>
+      </w:rPr>
+    </w:lvl>
+  </w:abstractNum>
+  <w:abstractNum w:abstractNumId="17" w15:restartNumberingAfterBreak="0">
     <w:nsid w:val="579716D9"/>
     <w:multiLevelType w:val="multilevel"/>
-    <w:tmpl w:val="04090021"/>
+    <w:tmpl w:val="F4669508"/>
     <w:lvl w:ilvl="0">
       <w:start w:val="1"/>
       <w:numFmt w:val="bullet"/>
@@ -2157,66 +3022,155 @@
     </w:lvl>
     <w:lvl w:ilvl="4">
       <w:start w:val="1"/>
+      <w:numFmt w:val="decimal"/>
+      <w:lvlText w:val="%5)"/>
+      <w:lvlJc w:val="left"/>
+      <w:pPr>
+        <w:ind w:left="1800" w:hanging="360"/>
+      </w:pPr>
+      <w:rPr>
+        <w:rFonts w:hint="default"/>
+      </w:rPr>
+    </w:lvl>
+    <w:lvl w:ilvl="5">
+      <w:start w:val="1"/>
+      <w:numFmt w:val="bullet"/>
+      <w:lvlText w:val=""/>
+      <w:lvlJc w:val="left"/>
+      <w:pPr>
+        <w:ind w:left="2160" w:hanging="360"/>
+      </w:pPr>
+      <w:rPr>
+        <w:rFonts w:ascii="Wingdings" w:hAnsi="Wingdings" w:hint="default"/>
+      </w:rPr>
+    </w:lvl>
+    <w:lvl w:ilvl="6">
+      <w:start w:val="1"/>
+      <w:numFmt w:val="bullet"/>
+      <w:lvlText w:val=""/>
+      <w:lvlJc w:val="left"/>
+      <w:pPr>
+        <w:ind w:left="2520" w:hanging="360"/>
+      </w:pPr>
+      <w:rPr>
+        <w:rFonts w:ascii="Wingdings" w:hAnsi="Wingdings" w:hint="default"/>
+      </w:rPr>
+    </w:lvl>
+    <w:lvl w:ilvl="7">
+      <w:start w:val="1"/>
+      <w:numFmt w:val="bullet"/>
+      <w:lvlText w:val=""/>
+      <w:lvlJc w:val="left"/>
+      <w:pPr>
+        <w:ind w:left="2880" w:hanging="360"/>
+      </w:pPr>
+      <w:rPr>
+        <w:rFonts w:ascii="Symbol" w:hAnsi="Symbol" w:hint="default"/>
+      </w:rPr>
+    </w:lvl>
+    <w:lvl w:ilvl="8">
+      <w:start w:val="1"/>
       <w:numFmt w:val="bullet"/>
       <w:lvlText w:val=""/>
       <w:lvlJc w:val="left"/>
       <w:pPr>
-        <w:ind w:left="1800" w:hanging="360"/>
+        <w:ind w:left="3240" w:hanging="360"/>
       </w:pPr>
       <w:rPr>
         <w:rFonts w:ascii="Symbol" w:hAnsi="Symbol" w:hint="default"/>
       </w:rPr>
     </w:lvl>
-    <w:lvl w:ilvl="5">
-      <w:start w:val="1"/>
-      <w:numFmt w:val="bullet"/>
-      <w:lvlText w:val=""/>
+  </w:abstractNum>
+  <w:abstractNum w:abstractNumId="18" w15:restartNumberingAfterBreak="0">
+    <w:nsid w:val="58C00DA0"/>
+    <w:multiLevelType w:val="hybridMultilevel"/>
+    <w:tmpl w:val="C73A8BC8"/>
+    <w:lvl w:ilvl="0" w:tplc="55A87E2C">
+      <w:start w:val="2"/>
+      <w:numFmt w:val="decimal"/>
+      <w:lvlText w:val="%1"/>
       <w:lvlJc w:val="left"/>
       <w:pPr>
         <w:ind w:left="2160" w:hanging="360"/>
       </w:pPr>
       <w:rPr>
-        <w:rFonts w:ascii="Wingdings" w:hAnsi="Wingdings" w:hint="default"/>
-      </w:rPr>
-    </w:lvl>
-    <w:lvl w:ilvl="6">
-      <w:start w:val="1"/>
-      <w:numFmt w:val="bullet"/>
-      <w:lvlText w:val=""/>
-      <w:lvlJc w:val="left"/>
-      <w:pPr>
-        <w:ind w:left="2520" w:hanging="360"/>
-      </w:pPr>
-      <w:rPr>
-        <w:rFonts w:ascii="Wingdings" w:hAnsi="Wingdings" w:hint="default"/>
-      </w:rPr>
-    </w:lvl>
-    <w:lvl w:ilvl="7">
-      <w:start w:val="1"/>
-      <w:numFmt w:val="bullet"/>
-      <w:lvlText w:val=""/>
+        <w:rFonts w:hint="default"/>
+      </w:rPr>
+    </w:lvl>
+    <w:lvl w:ilvl="1" w:tplc="04090019" w:tentative="1">
+      <w:start w:val="1"/>
+      <w:numFmt w:val="lowerLetter"/>
+      <w:lvlText w:val="%2."/>
       <w:lvlJc w:val="left"/>
       <w:pPr>
         <w:ind w:left="2880" w:hanging="360"/>
       </w:pPr>
-      <w:rPr>
-        <w:rFonts w:ascii="Symbol" w:hAnsi="Symbol" w:hint="default"/>
-      </w:rPr>
-    </w:lvl>
-    <w:lvl w:ilvl="8">
-      <w:start w:val="1"/>
-      <w:numFmt w:val="bullet"/>
-      <w:lvlText w:val=""/>
-      <w:lvlJc w:val="left"/>
-      <w:pPr>
-        <w:ind w:left="3240" w:hanging="360"/>
-      </w:pPr>
-      <w:rPr>
-        <w:rFonts w:ascii="Symbol" w:hAnsi="Symbol" w:hint="default"/>
-      </w:rPr>
+    </w:lvl>
+    <w:lvl w:ilvl="2" w:tplc="0409001B" w:tentative="1">
+      <w:start w:val="1"/>
+      <w:numFmt w:val="lowerRoman"/>
+      <w:lvlText w:val="%3."/>
+      <w:lvlJc w:val="right"/>
+      <w:pPr>
+        <w:ind w:left="3600" w:hanging="180"/>
+      </w:pPr>
+    </w:lvl>
+    <w:lvl w:ilvl="3" w:tplc="0409000F" w:tentative="1">
+      <w:start w:val="1"/>
+      <w:numFmt w:val="decimal"/>
+      <w:lvlText w:val="%4."/>
+      <w:lvlJc w:val="left"/>
+      <w:pPr>
+        <w:ind w:left="4320" w:hanging="360"/>
+      </w:pPr>
+    </w:lvl>
+    <w:lvl w:ilvl="4" w:tplc="04090019" w:tentative="1">
+      <w:start w:val="1"/>
+      <w:numFmt w:val="lowerLetter"/>
+      <w:lvlText w:val="%5."/>
+      <w:lvlJc w:val="left"/>
+      <w:pPr>
+        <w:ind w:left="5040" w:hanging="360"/>
+      </w:pPr>
+    </w:lvl>
+    <w:lvl w:ilvl="5" w:tplc="0409001B" w:tentative="1">
+      <w:start w:val="1"/>
+      <w:numFmt w:val="lowerRoman"/>
+      <w:lvlText w:val="%6."/>
+      <w:lvlJc w:val="right"/>
+      <w:pPr>
+        <w:ind w:left="5760" w:hanging="180"/>
+      </w:pPr>
+    </w:lvl>
+    <w:lvl w:ilvl="6" w:tplc="0409000F" w:tentative="1">
+      <w:start w:val="1"/>
+      <w:numFmt w:val="decimal"/>
+      <w:lvlText w:val="%7."/>
+      <w:lvlJc w:val="left"/>
+      <w:pPr>
+        <w:ind w:left="6480" w:hanging="360"/>
+      </w:pPr>
+    </w:lvl>
+    <w:lvl w:ilvl="7" w:tplc="04090019" w:tentative="1">
+      <w:start w:val="1"/>
+      <w:numFmt w:val="lowerLetter"/>
+      <w:lvlText w:val="%8."/>
+      <w:lvlJc w:val="left"/>
+      <w:pPr>
+        <w:ind w:left="7200" w:hanging="360"/>
+      </w:pPr>
+    </w:lvl>
+    <w:lvl w:ilvl="8" w:tplc="0409001B" w:tentative="1">
+      <w:start w:val="1"/>
+      <w:numFmt w:val="lowerRoman"/>
+      <w:lvlText w:val="%9."/>
+      <w:lvlJc w:val="right"/>
+      <w:pPr>
+        <w:ind w:left="7920" w:hanging="180"/>
+      </w:pPr>
     </w:lvl>
   </w:abstractNum>
-  <w:abstractNum w:abstractNumId="12" w15:restartNumberingAfterBreak="0">
+  <w:abstractNum w:abstractNumId="19" w15:restartNumberingAfterBreak="0">
     <w:nsid w:val="59491A7B"/>
     <w:multiLevelType w:val="multilevel"/>
     <w:tmpl w:val="04090021"/>
@@ -2329,7 +3283,7 @@
       </w:rPr>
     </w:lvl>
   </w:abstractNum>
-  <w:abstractNum w:abstractNumId="13" w15:restartNumberingAfterBreak="0">
+  <w:abstractNum w:abstractNumId="20" w15:restartNumberingAfterBreak="0">
     <w:nsid w:val="5A1A5F91"/>
     <w:multiLevelType w:val="multilevel"/>
     <w:tmpl w:val="04090021"/>
@@ -2442,17 +3396,17 @@
       </w:rPr>
     </w:lvl>
   </w:abstractNum>
-  <w:abstractNum w:abstractNumId="14" w15:restartNumberingAfterBreak="0">
+  <w:abstractNum w:abstractNumId="21" w15:restartNumberingAfterBreak="0">
     <w:nsid w:val="5C614F72"/>
     <w:multiLevelType w:val="hybridMultilevel"/>
-    <w:tmpl w:val="0F569360"/>
-    <w:lvl w:ilvl="0" w:tplc="0409000F">
+    <w:tmpl w:val="BE08E06A"/>
+    <w:lvl w:ilvl="0" w:tplc="04090011">
       <w:start w:val="1"/>
       <w:numFmt w:val="decimal"/>
-      <w:lvlText w:val="%1."/>
-      <w:lvlJc w:val="left"/>
-      <w:pPr>
-        <w:ind w:left="2880" w:hanging="360"/>
+      <w:lvlText w:val="%1)"/>
+      <w:lvlJc w:val="left"/>
+      <w:pPr>
+        <w:ind w:left="2250" w:hanging="360"/>
       </w:pPr>
     </w:lvl>
     <w:lvl w:ilvl="1" w:tplc="04090019">
@@ -2461,7 +3415,7 @@
       <w:lvlText w:val="%2."/>
       <w:lvlJc w:val="left"/>
       <w:pPr>
-        <w:ind w:left="3600" w:hanging="360"/>
+        <w:ind w:left="2970" w:hanging="360"/>
       </w:pPr>
     </w:lvl>
     <w:lvl w:ilvl="2" w:tplc="0409001B" w:tentative="1">
@@ -2470,7 +3424,7 @@
       <w:lvlText w:val="%3."/>
       <w:lvlJc w:val="right"/>
       <w:pPr>
-        <w:ind w:left="4320" w:hanging="180"/>
+        <w:ind w:left="3690" w:hanging="180"/>
       </w:pPr>
     </w:lvl>
     <w:lvl w:ilvl="3" w:tplc="0409000F" w:tentative="1">
@@ -2479,7 +3433,7 @@
       <w:lvlText w:val="%4."/>
       <w:lvlJc w:val="left"/>
       <w:pPr>
-        <w:ind w:left="5040" w:hanging="360"/>
+        <w:ind w:left="4410" w:hanging="360"/>
       </w:pPr>
     </w:lvl>
     <w:lvl w:ilvl="4" w:tplc="04090019" w:tentative="1">
@@ -2488,7 +3442,7 @@
       <w:lvlText w:val="%5."/>
       <w:lvlJc w:val="left"/>
       <w:pPr>
-        <w:ind w:left="5760" w:hanging="360"/>
+        <w:ind w:left="5130" w:hanging="360"/>
       </w:pPr>
     </w:lvl>
     <w:lvl w:ilvl="5" w:tplc="0409001B" w:tentative="1">
@@ -2497,7 +3451,7 @@
       <w:lvlText w:val="%6."/>
       <w:lvlJc w:val="right"/>
       <w:pPr>
-        <w:ind w:left="6480" w:hanging="180"/>
+        <w:ind w:left="5850" w:hanging="180"/>
       </w:pPr>
     </w:lvl>
     <w:lvl w:ilvl="6" w:tplc="0409000F" w:tentative="1">
@@ -2506,7 +3460,7 @@
       <w:lvlText w:val="%7."/>
       <w:lvlJc w:val="left"/>
       <w:pPr>
-        <w:ind w:left="7200" w:hanging="360"/>
+        <w:ind w:left="6570" w:hanging="360"/>
       </w:pPr>
     </w:lvl>
     <w:lvl w:ilvl="7" w:tplc="04090019" w:tentative="1">
@@ -2515,7 +3469,7 @@
       <w:lvlText w:val="%8."/>
       <w:lvlJc w:val="left"/>
       <w:pPr>
-        <w:ind w:left="7920" w:hanging="360"/>
+        <w:ind w:left="7290" w:hanging="360"/>
       </w:pPr>
     </w:lvl>
     <w:lvl w:ilvl="8" w:tplc="0409001B" w:tentative="1">
@@ -2524,11 +3478,11 @@
       <w:lvlText w:val="%9."/>
       <w:lvlJc w:val="right"/>
       <w:pPr>
-        <w:ind w:left="8640" w:hanging="180"/>
+        <w:ind w:left="8010" w:hanging="180"/>
       </w:pPr>
     </w:lvl>
   </w:abstractNum>
-  <w:abstractNum w:abstractNumId="15" w15:restartNumberingAfterBreak="0">
+  <w:abstractNum w:abstractNumId="22" w15:restartNumberingAfterBreak="0">
     <w:nsid w:val="6FEC0992"/>
     <w:multiLevelType w:val="hybridMultilevel"/>
     <w:tmpl w:val="9E3E3658"/>
@@ -2614,23 +3568,184 @@
       </w:pPr>
     </w:lvl>
   </w:abstractNum>
-  <w:abstractNum w:abstractNumId="16" w15:restartNumberingAfterBreak="0">
+  <w:abstractNum w:abstractNumId="23" w15:restartNumberingAfterBreak="0">
     <w:nsid w:val="72223FEC"/>
     <w:multiLevelType w:val="multilevel"/>
-    <w:tmpl w:val="04090021"/>
+    <w:tmpl w:val="6248E736"/>
     <w:lvl w:ilvl="0">
       <w:start w:val="1"/>
+      <w:numFmt w:val="decimal"/>
+      <w:lvlText w:val="%1)"/>
+      <w:lvlJc w:val="left"/>
+      <w:pPr>
+        <w:ind w:left="1800" w:hanging="360"/>
+      </w:pPr>
+      <w:rPr>
+        <w:rFonts w:hint="default"/>
+      </w:rPr>
+    </w:lvl>
+    <w:lvl w:ilvl="1">
+      <w:start w:val="1"/>
+      <w:numFmt w:val="bullet"/>
+      <w:lvlText w:val=""/>
+      <w:lvlJc w:val="left"/>
+      <w:pPr>
+        <w:ind w:left="2160" w:hanging="360"/>
+      </w:pPr>
+      <w:rPr>
+        <w:rFonts w:ascii="Wingdings" w:hAnsi="Wingdings" w:hint="default"/>
+      </w:rPr>
+    </w:lvl>
+    <w:lvl w:ilvl="2">
+      <w:start w:val="1"/>
+      <w:numFmt w:val="bullet"/>
+      <w:lvlText w:val=""/>
+      <w:lvlJc w:val="left"/>
+      <w:pPr>
+        <w:ind w:left="2520" w:hanging="360"/>
+      </w:pPr>
+      <w:rPr>
+        <w:rFonts w:ascii="Wingdings" w:hAnsi="Wingdings" w:hint="default"/>
+      </w:rPr>
+    </w:lvl>
+    <w:lvl w:ilvl="3">
+      <w:start w:val="1"/>
+      <w:numFmt w:val="bullet"/>
+      <w:lvlText w:val=""/>
+      <w:lvlJc w:val="left"/>
+      <w:pPr>
+        <w:ind w:left="2880" w:hanging="360"/>
+      </w:pPr>
+      <w:rPr>
+        <w:rFonts w:ascii="Symbol" w:hAnsi="Symbol" w:hint="default"/>
+      </w:rPr>
+    </w:lvl>
+    <w:lvl w:ilvl="4">
+      <w:start w:val="1"/>
+      <w:numFmt w:val="bullet"/>
+      <w:lvlText w:val=""/>
+      <w:lvlJc w:val="left"/>
+      <w:pPr>
+        <w:ind w:left="3240" w:hanging="360"/>
+      </w:pPr>
+      <w:rPr>
+        <w:rFonts w:ascii="Symbol" w:hAnsi="Symbol" w:hint="default"/>
+      </w:rPr>
+    </w:lvl>
+    <w:lvl w:ilvl="5">
+      <w:start w:val="1"/>
+      <w:numFmt w:val="bullet"/>
+      <w:lvlText w:val=""/>
+      <w:lvlJc w:val="left"/>
+      <w:pPr>
+        <w:ind w:left="3600" w:hanging="360"/>
+      </w:pPr>
+      <w:rPr>
+        <w:rFonts w:ascii="Wingdings" w:hAnsi="Wingdings" w:hint="default"/>
+      </w:rPr>
+    </w:lvl>
+    <w:lvl w:ilvl="6">
+      <w:start w:val="1"/>
+      <w:numFmt w:val="bullet"/>
+      <w:lvlText w:val=""/>
+      <w:lvlJc w:val="left"/>
+      <w:pPr>
+        <w:ind w:left="3960" w:hanging="360"/>
+      </w:pPr>
+      <w:rPr>
+        <w:rFonts w:ascii="Wingdings" w:hAnsi="Wingdings" w:hint="default"/>
+      </w:rPr>
+    </w:lvl>
+    <w:lvl w:ilvl="7">
+      <w:start w:val="1"/>
+      <w:numFmt w:val="bullet"/>
+      <w:lvlText w:val=""/>
+      <w:lvlJc w:val="left"/>
+      <w:pPr>
+        <w:ind w:left="4320" w:hanging="360"/>
+      </w:pPr>
+      <w:rPr>
+        <w:rFonts w:ascii="Symbol" w:hAnsi="Symbol" w:hint="default"/>
+      </w:rPr>
+    </w:lvl>
+    <w:lvl w:ilvl="8">
+      <w:start w:val="1"/>
+      <w:numFmt w:val="bullet"/>
+      <w:lvlText w:val=""/>
+      <w:lvlJc w:val="left"/>
+      <w:pPr>
+        <w:ind w:left="4680" w:hanging="360"/>
+      </w:pPr>
+      <w:rPr>
+        <w:rFonts w:ascii="Symbol" w:hAnsi="Symbol" w:hint="default"/>
+      </w:rPr>
+    </w:lvl>
+  </w:abstractNum>
+  <w:abstractNum w:abstractNumId="24" w15:restartNumberingAfterBreak="0">
+    <w:nsid w:val="77066C50"/>
+    <w:multiLevelType w:val="multilevel"/>
+    <w:tmpl w:val="1F66012C"/>
+    <w:lvl w:ilvl="0">
+      <w:start w:val="1"/>
       <w:numFmt w:val="bullet"/>
       <w:lvlText w:val=""/>
       <w:lvlJc w:val="left"/>
       <w:pPr>
+        <w:ind w:left="360" w:hanging="360"/>
+      </w:pPr>
+      <w:rPr>
+        <w:rFonts w:ascii="Wingdings" w:hAnsi="Wingdings" w:hint="default"/>
+      </w:rPr>
+    </w:lvl>
+    <w:lvl w:ilvl="1">
+      <w:start w:val="1"/>
+      <w:numFmt w:val="bullet"/>
+      <w:lvlText w:val=""/>
+      <w:lvlJc w:val="left"/>
+      <w:pPr>
+        <w:ind w:left="720" w:hanging="360"/>
+      </w:pPr>
+      <w:rPr>
+        <w:rFonts w:ascii="Wingdings" w:hAnsi="Wingdings" w:hint="default"/>
+      </w:rPr>
+    </w:lvl>
+    <w:lvl w:ilvl="2">
+      <w:start w:val="1"/>
+      <w:numFmt w:val="bullet"/>
+      <w:lvlText w:val=""/>
+      <w:lvlJc w:val="left"/>
+      <w:pPr>
+        <w:ind w:left="1080" w:hanging="360"/>
+      </w:pPr>
+      <w:rPr>
+        <w:rFonts w:ascii="Wingdings" w:hAnsi="Wingdings" w:hint="default"/>
+      </w:rPr>
+    </w:lvl>
+    <w:lvl w:ilvl="3">
+      <w:start w:val="1"/>
+      <w:numFmt w:val="lowerLetter"/>
+      <w:lvlText w:val="%4."/>
+      <w:lvlJc w:val="left"/>
+      <w:pPr>
+        <w:ind w:left="1440" w:hanging="360"/>
+      </w:pPr>
+      <w:rPr>
+        <w:rFonts w:hint="default"/>
+      </w:rPr>
+    </w:lvl>
+    <w:lvl w:ilvl="4">
+      <w:start w:val="1"/>
+      <w:numFmt w:val="bullet"/>
+      <w:lvlText w:val=""/>
+      <w:lvlJc w:val="left"/>
+      <w:pPr>
         <w:ind w:left="1800" w:hanging="360"/>
       </w:pPr>
       <w:rPr>
-        <w:rFonts w:ascii="Wingdings" w:hAnsi="Wingdings" w:hint="default"/>
-      </w:rPr>
-    </w:lvl>
-    <w:lvl w:ilvl="1">
+        <w:rFonts w:ascii="Symbol" w:hAnsi="Symbol" w:hint="default"/>
+      </w:rPr>
+    </w:lvl>
+    <w:lvl w:ilvl="5">
       <w:start w:val="1"/>
       <w:numFmt w:val="bullet"/>
       <w:lvlText w:val=""/>
@@ -2642,7 +3757,7 @@
         <w:rFonts w:ascii="Wingdings" w:hAnsi="Wingdings" w:hint="default"/>
       </w:rPr>
     </w:lvl>
-    <w:lvl w:ilvl="2">
+    <w:lvl w:ilvl="6">
       <w:start w:val="1"/>
       <w:numFmt w:val="bullet"/>
       <w:lvlText w:val=""/>
@@ -2654,7 +3769,7 @@
         <w:rFonts w:ascii="Wingdings" w:hAnsi="Wingdings" w:hint="default"/>
       </w:rPr>
     </w:lvl>
-    <w:lvl w:ilvl="3">
+    <w:lvl w:ilvl="7">
       <w:start w:val="1"/>
       <w:numFmt w:val="bullet"/>
       <w:lvlText w:val=""/>
@@ -2666,7 +3781,7 @@
         <w:rFonts w:ascii="Symbol" w:hAnsi="Symbol" w:hint="default"/>
       </w:rPr>
     </w:lvl>
-    <w:lvl w:ilvl="4">
+    <w:lvl w:ilvl="8">
       <w:start w:val="1"/>
       <w:numFmt w:val="bullet"/>
       <w:lvlText w:val=""/>
@@ -2678,56 +3793,8 @@
         <w:rFonts w:ascii="Symbol" w:hAnsi="Symbol" w:hint="default"/>
       </w:rPr>
     </w:lvl>
-    <w:lvl w:ilvl="5">
-      <w:start w:val="1"/>
-      <w:numFmt w:val="bullet"/>
-      <w:lvlText w:val=""/>
-      <w:lvlJc w:val="left"/>
-      <w:pPr>
-        <w:ind w:left="3600" w:hanging="360"/>
-      </w:pPr>
-      <w:rPr>
-        <w:rFonts w:ascii="Wingdings" w:hAnsi="Wingdings" w:hint="default"/>
-      </w:rPr>
-    </w:lvl>
-    <w:lvl w:ilvl="6">
-      <w:start w:val="1"/>
-      <w:numFmt w:val="bullet"/>
-      <w:lvlText w:val=""/>
-      <w:lvlJc w:val="left"/>
-      <w:pPr>
-        <w:ind w:left="3960" w:hanging="360"/>
-      </w:pPr>
-      <w:rPr>
-        <w:rFonts w:ascii="Wingdings" w:hAnsi="Wingdings" w:hint="default"/>
-      </w:rPr>
-    </w:lvl>
-    <w:lvl w:ilvl="7">
-      <w:start w:val="1"/>
-      <w:numFmt w:val="bullet"/>
-      <w:lvlText w:val=""/>
-      <w:lvlJc w:val="left"/>
-      <w:pPr>
-        <w:ind w:left="4320" w:hanging="360"/>
-      </w:pPr>
-      <w:rPr>
-        <w:rFonts w:ascii="Symbol" w:hAnsi="Symbol" w:hint="default"/>
-      </w:rPr>
-    </w:lvl>
-    <w:lvl w:ilvl="8">
-      <w:start w:val="1"/>
-      <w:numFmt w:val="bullet"/>
-      <w:lvlText w:val=""/>
-      <w:lvlJc w:val="left"/>
-      <w:pPr>
-        <w:ind w:left="4680" w:hanging="360"/>
-      </w:pPr>
-      <w:rPr>
-        <w:rFonts w:ascii="Symbol" w:hAnsi="Symbol" w:hint="default"/>
-      </w:rPr>
-    </w:lvl>
   </w:abstractNum>
-  <w:abstractNum w:abstractNumId="17" w15:restartNumberingAfterBreak="0">
+  <w:abstractNum w:abstractNumId="25" w15:restartNumberingAfterBreak="0">
     <w:nsid w:val="7FBD3D1A"/>
     <w:multiLevelType w:val="hybridMultilevel"/>
     <w:tmpl w:val="7C844AB8"/>
@@ -2814,49 +3881,49 @@
     </w:lvl>
   </w:abstractNum>
   <w:num w:numId="1">
-    <w:abstractNumId w:val="3"/>
+    <w:abstractNumId w:val="4"/>
   </w:num>
   <w:num w:numId="2">
+    <w:abstractNumId w:val="10"/>
+  </w:num>
+  <w:num w:numId="3">
+    <w:abstractNumId w:val="22"/>
+  </w:num>
+  <w:num w:numId="4">
     <w:abstractNumId w:val="8"/>
   </w:num>
-  <w:num w:numId="3">
-    <w:abstractNumId w:val="15"/>
-  </w:num>
-  <w:num w:numId="4">
-    <w:abstractNumId w:val="6"/>
-  </w:num>
   <w:num w:numId="5">
-    <w:abstractNumId w:val="13"/>
+    <w:abstractNumId w:val="20"/>
   </w:num>
   <w:num w:numId="6">
     <w:abstractNumId w:val="2"/>
   </w:num>
   <w:num w:numId="7">
-    <w:abstractNumId w:val="4"/>
+    <w:abstractNumId w:val="5"/>
   </w:num>
   <w:num w:numId="8">
-    <w:abstractNumId w:val="16"/>
+    <w:abstractNumId w:val="23"/>
   </w:num>
   <w:num w:numId="9">
-    <w:abstractNumId w:val="14"/>
+    <w:abstractNumId w:val="21"/>
   </w:num>
   <w:num w:numId="10">
-    <w:abstractNumId w:val="12"/>
+    <w:abstractNumId w:val="19"/>
   </w:num>
   <w:num w:numId="11">
-    <w:abstractNumId w:val="7"/>
+    <w:abstractNumId w:val="9"/>
   </w:num>
   <w:num w:numId="12">
-    <w:abstractNumId w:val="17"/>
+    <w:abstractNumId w:val="25"/>
   </w:num>
   <w:num w:numId="13">
-    <w:abstractNumId w:val="5"/>
+    <w:abstractNumId w:val="6"/>
   </w:num>
   <w:num w:numId="14">
-    <w:abstractNumId w:val="10"/>
+    <w:abstractNumId w:val="13"/>
   </w:num>
   <w:num w:numId="15">
-    <w:abstractNumId w:val="11"/>
+    <w:abstractNumId w:val="17"/>
   </w:num>
   <w:num w:numId="16">
     <w:abstractNumId w:val="0"/>
@@ -2865,7 +3932,31 @@
     <w:abstractNumId w:val="1"/>
   </w:num>
   <w:num w:numId="18">
-    <w:abstractNumId w:val="9"/>
+    <w:abstractNumId w:val="11"/>
+  </w:num>
+  <w:num w:numId="19">
+    <w:abstractNumId w:val="14"/>
+  </w:num>
+  <w:num w:numId="20">
+    <w:abstractNumId w:val="24"/>
+  </w:num>
+  <w:num w:numId="21">
+    <w:abstractNumId w:val="12"/>
+  </w:num>
+  <w:num w:numId="22">
+    <w:abstractNumId w:val="15"/>
+  </w:num>
+  <w:num w:numId="23">
+    <w:abstractNumId w:val="7"/>
+  </w:num>
+  <w:num w:numId="24">
+    <w:abstractNumId w:val="18"/>
+  </w:num>
+  <w:num w:numId="25">
+    <w:abstractNumId w:val="3"/>
+  </w:num>
+  <w:num w:numId="26">
+    <w:abstractNumId w:val="16"/>
   </w:num>
 </w:numbering>
 </file>

</xml_diff>